<commit_message>
Add hint for custom replacement variables
</commit_message>
<xml_diff>
--- a/Signature templates/Test all signature replacement variables.docx
+++ b/Signature templates/Test all signature replacement variables.docx
@@ -1,6 +1,6 @@
 
 <file path=word/document.xml><?xml version="1.0" encoding="utf-8"?>
-<w:document xmlns:wpc="http://schemas.microsoft.com/office/word/2010/wordprocessingCanvas" xmlns:cx="http://schemas.microsoft.com/office/drawing/2014/chartex" xmlns:cx1="http://schemas.microsoft.com/office/drawing/2015/9/8/chartex" xmlns:cx2="http://schemas.microsoft.com/office/drawing/2015/10/21/chartex" xmlns:cx3="http://schemas.microsoft.com/office/drawing/2016/5/9/chartex" xmlns:cx4="http://schemas.microsoft.com/office/drawing/2016/5/10/chartex" xmlns:cx5="http://schemas.microsoft.com/office/drawing/2016/5/11/chartex" xmlns:cx6="http://schemas.microsoft.com/office/drawing/2016/5/12/chartex" xmlns:cx7="http://schemas.microsoft.com/office/drawing/2016/5/13/chartex" xmlns:cx8="http://schemas.microsoft.com/office/drawing/2016/5/14/chartex" xmlns:mc="http://schemas.openxmlformats.org/markup-compatibility/2006" xmlns:aink="http://schemas.microsoft.com/office/drawing/2016/ink" xmlns:am3d="http://schemas.microsoft.com/office/drawing/2017/model3d" xmlns:o="urn:schemas-microsoft-com:office:office" xmlns:r="http://schemas.openxmlformats.org/officeDocument/2006/relationships" xmlns:m="http://schemas.openxmlformats.org/officeDocument/2006/math" xmlns:v="urn:schemas-microsoft-com:vml" xmlns:wp14="http://schemas.microsoft.com/office/word/2010/wordprocessingDrawing" xmlns:wp="http://schemas.openxmlformats.org/drawingml/2006/wordprocessingDrawing" xmlns:w10="urn:schemas-microsoft-com:office:word" xmlns:w="http://schemas.openxmlformats.org/wordprocessingml/2006/main" xmlns:w14="http://schemas.microsoft.com/office/word/2010/wordml" xmlns:w15="http://schemas.microsoft.com/office/word/2012/wordml" xmlns:w16cex="http://schemas.microsoft.com/office/word/2018/wordml/cex" xmlns:w16cid="http://schemas.microsoft.com/office/word/2016/wordml/cid" xmlns:w16="http://schemas.microsoft.com/office/word/2018/wordml" xmlns:w16sdtdh="http://schemas.microsoft.com/office/word/2020/wordml/sdtdatahash" xmlns:w16se="http://schemas.microsoft.com/office/word/2015/wordml/symex" xmlns:wpg="http://schemas.microsoft.com/office/word/2010/wordprocessingGroup" xmlns:wpi="http://schemas.microsoft.com/office/word/2010/wordprocessingInk" xmlns:wne="http://schemas.microsoft.com/office/word/2006/wordml" xmlns:wps="http://schemas.microsoft.com/office/word/2010/wordprocessingShape" mc:Ignorable="w14 w15 w16se w16cid w16 w16cex w16sdtdh wp14">
+<w:document xmlns:wpc="http://schemas.microsoft.com/office/word/2010/wordprocessingCanvas" xmlns:cx="http://schemas.microsoft.com/office/drawing/2014/chartex" xmlns:cx1="http://schemas.microsoft.com/office/drawing/2015/9/8/chartex" xmlns:mc="http://schemas.openxmlformats.org/markup-compatibility/2006" xmlns:o="urn:schemas-microsoft-com:office:office" xmlns:r="http://schemas.openxmlformats.org/officeDocument/2006/relationships" xmlns:m="http://schemas.openxmlformats.org/officeDocument/2006/math" xmlns:v="urn:schemas-microsoft-com:vml" xmlns:wp14="http://schemas.microsoft.com/office/word/2010/wordprocessingDrawing" xmlns:wp="http://schemas.openxmlformats.org/drawingml/2006/wordprocessingDrawing" xmlns:w10="urn:schemas-microsoft-com:office:word" xmlns:w="http://schemas.openxmlformats.org/wordprocessingml/2006/main" xmlns:w14="http://schemas.microsoft.com/office/word/2010/wordml" xmlns:w15="http://schemas.microsoft.com/office/word/2012/wordml" xmlns:w16se="http://schemas.microsoft.com/office/word/2015/wordml/symex" xmlns:wpg="http://schemas.microsoft.com/office/word/2010/wordprocessingGroup" xmlns:wpi="http://schemas.microsoft.com/office/word/2010/wordprocessingInk" xmlns:wne="http://schemas.microsoft.com/office/word/2006/wordml" xmlns:wps="http://schemas.microsoft.com/office/word/2010/wordprocessingShape" mc:Ignorable="w14 w15 w16se wp14">
   <w:body>
     <w:p>
       <w:pPr>
@@ -25,16 +25,8 @@
         <w:rPr>
           <w:lang w:val="en-US"/>
         </w:rPr>
-        <w:t xml:space="preserve">ll signature replacement </w:t>
-      </w:r>
-      <w:proofErr w:type="gramStart"/>
-      <w:r>
-        <w:rPr>
-          <w:lang w:val="en-US"/>
-        </w:rPr>
-        <w:t>variables</w:t>
-      </w:r>
-      <w:proofErr w:type="gramEnd"/>
+        <w:t>ll signature replacement variables</w:t>
+      </w:r>
     </w:p>
     <w:p>
       <w:pPr>
@@ -86,7 +78,19 @@
         <w:rPr>
           <w:lang w:val="en-US"/>
         </w:rPr>
-        <w:t>CURRENTUSERNAMEWITHTITLES: $CURRENTUSERNAMEWITHTITLES$</w:t>
+        <w:t>CURRENTUSERNAMEWITHTITLES</w:t>
+      </w:r>
+      <w:r>
+        <w:rPr>
+          <w:lang w:val="en-US"/>
+        </w:rPr>
+        <w:t xml:space="preserve"> (defined in ‘custom replacement variables.txt’)</w:t>
+      </w:r>
+      <w:r>
+        <w:rPr>
+          <w:lang w:val="en-US"/>
+        </w:rPr>
+        <w:t>: $CURRENTUSERNAMEWITHTITLES$</w:t>
       </w:r>
     </w:p>
     <w:p>
@@ -230,25 +234,7 @@
         <w:rPr>
           <w:lang w:val="en-US"/>
         </w:rPr>
-        <w:t>Manager of c</w:t>
-      </w:r>
-      <w:r>
-        <w:rPr>
-          <w:lang w:val="en-US"/>
-        </w:rPr>
-        <w:t>urrently logged-on user ($CURRENTUSER</w:t>
-      </w:r>
-      <w:r>
-        <w:rPr>
-          <w:lang w:val="en-US"/>
-        </w:rPr>
-        <w:t>MANAGER</w:t>
-      </w:r>
-      <w:r>
-        <w:rPr>
-          <w:lang w:val="en-US"/>
-        </w:rPr>
-        <w:t>*$)</w:t>
+        <w:t>Manager of currently logged-on user ($CURRENTUSERMANAGER*$)</w:t>
       </w:r>
     </w:p>
     <w:p>
@@ -287,7 +273,19 @@
         <w:rPr>
           <w:lang w:val="en-US"/>
         </w:rPr>
-        <w:t>CURRENTUSERMANAGERNAMEWITHTITLES: $CURRENTUSERMANAGERNAMEWITHTITLES$</w:t>
+        <w:t>CURRENTUSERMANAGERNAMEWITHTITLES</w:t>
+      </w:r>
+      <w:r>
+        <w:rPr>
+          <w:lang w:val="en-US"/>
+        </w:rPr>
+        <w:t xml:space="preserve"> (defined in ‘custom replacement variables.txt’)</w:t>
+      </w:r>
+      <w:r>
+        <w:rPr>
+          <w:lang w:val="en-US"/>
+        </w:rPr>
+        <w:t>: $CURRENTUSERMANAGERNAMEWITHTITLES$</w:t>
       </w:r>
     </w:p>
     <w:p>
@@ -417,7 +415,6 @@
         <w:rPr>
           <w:lang w:val="en-US"/>
         </w:rPr>
-        <w:lastRenderedPageBreak/>
         <w:t>CURRENTUSERMANAGERMAIL: $CURRENTUSERMANAGERMAIL$</w:t>
       </w:r>
     </w:p>
@@ -432,31 +429,7 @@
         <w:rPr>
           <w:lang w:val="en-US"/>
         </w:rPr>
-        <w:t>Current</w:t>
-      </w:r>
-      <w:r>
-        <w:rPr>
-          <w:lang w:val="en-US"/>
-        </w:rPr>
-        <w:t xml:space="preserve"> mailbox</w:t>
-      </w:r>
-      <w:r>
-        <w:rPr>
-          <w:lang w:val="en-US"/>
-        </w:rPr>
-        <w:t xml:space="preserve"> ($CURRENT</w:t>
-      </w:r>
-      <w:r>
-        <w:rPr>
-          <w:lang w:val="en-US"/>
-        </w:rPr>
-        <w:t>MAILBOX</w:t>
-      </w:r>
-      <w:r>
-        <w:rPr>
-          <w:lang w:val="en-US"/>
-        </w:rPr>
-        <w:t>*$)</w:t>
+        <w:t>Current mailbox ($CURRENTMAILBOX*$)</w:t>
       </w:r>
     </w:p>
     <w:p>
@@ -495,7 +468,19 @@
         <w:rPr>
           <w:lang w:val="en-US"/>
         </w:rPr>
-        <w:t>CURRENTMAILBOXNAMEWITHTITLES: $CURRENTMAILBOXNAMEWITHTITLES$</w:t>
+        <w:t>CURRENTMAILBOXNAMEWITHTITLES</w:t>
+      </w:r>
+      <w:r>
+        <w:rPr>
+          <w:lang w:val="en-US"/>
+        </w:rPr>
+        <w:t xml:space="preserve"> (defined in ‘custom replacement variables.txt’)</w:t>
+      </w:r>
+      <w:r>
+        <w:rPr>
+          <w:lang w:val="en-US"/>
+        </w:rPr>
+        <w:t>: $CURRENTMAILBOXNAMEWITHTITLES$</w:t>
       </w:r>
     </w:p>
     <w:p>
@@ -639,25 +624,7 @@
         <w:rPr>
           <w:lang w:val="en-US"/>
         </w:rPr>
-        <w:t>Manager of c</w:t>
-      </w:r>
-      <w:r>
-        <w:rPr>
-          <w:lang w:val="en-US"/>
-        </w:rPr>
-        <w:t>urrent mailbox ($CURRENTMAILBOX</w:t>
-      </w:r>
-      <w:r>
-        <w:rPr>
-          <w:lang w:val="en-US"/>
-        </w:rPr>
-        <w:t>MANAGER</w:t>
-      </w:r>
-      <w:r>
-        <w:rPr>
-          <w:lang w:val="en-US"/>
-        </w:rPr>
-        <w:t>*$)</w:t>
+        <w:t>Manager of current mailbox ($CURRENTMAILBOXMANAGER*$)</w:t>
       </w:r>
     </w:p>
     <w:p>
@@ -696,7 +663,21 @@
         <w:rPr>
           <w:lang w:val="en-US"/>
         </w:rPr>
-        <w:t>CURRENTMAILBOXMANAGERNAMEWITHTITLES: $CURRENTMAILBOXMANAGERNAMEWITHTITLES$</w:t>
+        <w:t>CURRENTMAILBOXMANAGERNAMEWITHTITLES</w:t>
+      </w:r>
+      <w:r>
+        <w:rPr>
+          <w:lang w:val="en-US"/>
+        </w:rPr>
+        <w:t xml:space="preserve"> (defined in ‘custom replacement variables.txt’)</w:t>
+      </w:r>
+      <w:bookmarkStart w:id="0" w:name="_GoBack"/>
+      <w:bookmarkEnd w:id="0"/>
+      <w:r>
+        <w:rPr>
+          <w:lang w:val="en-US"/>
+        </w:rPr>
+        <w:t>: $CURRENTMAILBOXMANAGERNAMEWITHTITLES$</w:t>
       </w:r>
     </w:p>
     <w:p>
@@ -832,7 +813,7 @@
 </file>
 
 <file path=word/endnotes.xml><?xml version="1.0" encoding="utf-8"?>
-<w:endnotes xmlns:wpc="http://schemas.microsoft.com/office/word/2010/wordprocessingCanvas" xmlns:cx="http://schemas.microsoft.com/office/drawing/2014/chartex" xmlns:cx1="http://schemas.microsoft.com/office/drawing/2015/9/8/chartex" xmlns:cx2="http://schemas.microsoft.com/office/drawing/2015/10/21/chartex" xmlns:cx3="http://schemas.microsoft.com/office/drawing/2016/5/9/chartex" xmlns:cx4="http://schemas.microsoft.com/office/drawing/2016/5/10/chartex" xmlns:cx5="http://schemas.microsoft.com/office/drawing/2016/5/11/chartex" xmlns:cx6="http://schemas.microsoft.com/office/drawing/2016/5/12/chartex" xmlns:cx7="http://schemas.microsoft.com/office/drawing/2016/5/13/chartex" xmlns:cx8="http://schemas.microsoft.com/office/drawing/2016/5/14/chartex" xmlns:mc="http://schemas.openxmlformats.org/markup-compatibility/2006" xmlns:aink="http://schemas.microsoft.com/office/drawing/2016/ink" xmlns:am3d="http://schemas.microsoft.com/office/drawing/2017/model3d" xmlns:o="urn:schemas-microsoft-com:office:office" xmlns:r="http://schemas.openxmlformats.org/officeDocument/2006/relationships" xmlns:m="http://schemas.openxmlformats.org/officeDocument/2006/math" xmlns:v="urn:schemas-microsoft-com:vml" xmlns:wp14="http://schemas.microsoft.com/office/word/2010/wordprocessingDrawing" xmlns:wp="http://schemas.openxmlformats.org/drawingml/2006/wordprocessingDrawing" xmlns:w10="urn:schemas-microsoft-com:office:word" xmlns:w="http://schemas.openxmlformats.org/wordprocessingml/2006/main" xmlns:w14="http://schemas.microsoft.com/office/word/2010/wordml" xmlns:w15="http://schemas.microsoft.com/office/word/2012/wordml" xmlns:w16cex="http://schemas.microsoft.com/office/word/2018/wordml/cex" xmlns:w16cid="http://schemas.microsoft.com/office/word/2016/wordml/cid" xmlns:w16="http://schemas.microsoft.com/office/word/2018/wordml" xmlns:w16sdtdh="http://schemas.microsoft.com/office/word/2020/wordml/sdtdatahash" xmlns:w16se="http://schemas.microsoft.com/office/word/2015/wordml/symex" xmlns:wpg="http://schemas.microsoft.com/office/word/2010/wordprocessingGroup" xmlns:wpi="http://schemas.microsoft.com/office/word/2010/wordprocessingInk" xmlns:wne="http://schemas.microsoft.com/office/word/2006/wordml" xmlns:wps="http://schemas.microsoft.com/office/word/2010/wordprocessingShape" mc:Ignorable="w14 w15 w16se w16cid w16 w16cex w16sdtdh wp14">
+<w:endnotes xmlns:wpc="http://schemas.microsoft.com/office/word/2010/wordprocessingCanvas" xmlns:cx="http://schemas.microsoft.com/office/drawing/2014/chartex" xmlns:cx1="http://schemas.microsoft.com/office/drawing/2015/9/8/chartex" xmlns:mc="http://schemas.openxmlformats.org/markup-compatibility/2006" xmlns:o="urn:schemas-microsoft-com:office:office" xmlns:r="http://schemas.openxmlformats.org/officeDocument/2006/relationships" xmlns:m="http://schemas.openxmlformats.org/officeDocument/2006/math" xmlns:v="urn:schemas-microsoft-com:vml" xmlns:wp14="http://schemas.microsoft.com/office/word/2010/wordprocessingDrawing" xmlns:wp="http://schemas.openxmlformats.org/drawingml/2006/wordprocessingDrawing" xmlns:w10="urn:schemas-microsoft-com:office:word" xmlns:w="http://schemas.openxmlformats.org/wordprocessingml/2006/main" xmlns:w14="http://schemas.microsoft.com/office/word/2010/wordml" xmlns:w15="http://schemas.microsoft.com/office/word/2012/wordml" xmlns:w16se="http://schemas.microsoft.com/office/word/2015/wordml/symex" xmlns:wpg="http://schemas.microsoft.com/office/word/2010/wordprocessingGroup" xmlns:wpi="http://schemas.microsoft.com/office/word/2010/wordprocessingInk" xmlns:wne="http://schemas.microsoft.com/office/word/2006/wordml" xmlns:wps="http://schemas.microsoft.com/office/word/2010/wordprocessingShape" mc:Ignorable="w14 w15 w16se wp14">
   <w:endnote w:type="separator" w:id="-1">
     <w:p>
       <w:pPr>
@@ -857,7 +838,7 @@
 </file>
 
 <file path=word/footnotes.xml><?xml version="1.0" encoding="utf-8"?>
-<w:footnotes xmlns:wpc="http://schemas.microsoft.com/office/word/2010/wordprocessingCanvas" xmlns:cx="http://schemas.microsoft.com/office/drawing/2014/chartex" xmlns:cx1="http://schemas.microsoft.com/office/drawing/2015/9/8/chartex" xmlns:cx2="http://schemas.microsoft.com/office/drawing/2015/10/21/chartex" xmlns:cx3="http://schemas.microsoft.com/office/drawing/2016/5/9/chartex" xmlns:cx4="http://schemas.microsoft.com/office/drawing/2016/5/10/chartex" xmlns:cx5="http://schemas.microsoft.com/office/drawing/2016/5/11/chartex" xmlns:cx6="http://schemas.microsoft.com/office/drawing/2016/5/12/chartex" xmlns:cx7="http://schemas.microsoft.com/office/drawing/2016/5/13/chartex" xmlns:cx8="http://schemas.microsoft.com/office/drawing/2016/5/14/chartex" xmlns:mc="http://schemas.openxmlformats.org/markup-compatibility/2006" xmlns:aink="http://schemas.microsoft.com/office/drawing/2016/ink" xmlns:am3d="http://schemas.microsoft.com/office/drawing/2017/model3d" xmlns:o="urn:schemas-microsoft-com:office:office" xmlns:r="http://schemas.openxmlformats.org/officeDocument/2006/relationships" xmlns:m="http://schemas.openxmlformats.org/officeDocument/2006/math" xmlns:v="urn:schemas-microsoft-com:vml" xmlns:wp14="http://schemas.microsoft.com/office/word/2010/wordprocessingDrawing" xmlns:wp="http://schemas.openxmlformats.org/drawingml/2006/wordprocessingDrawing" xmlns:w10="urn:schemas-microsoft-com:office:word" xmlns:w="http://schemas.openxmlformats.org/wordprocessingml/2006/main" xmlns:w14="http://schemas.microsoft.com/office/word/2010/wordml" xmlns:w15="http://schemas.microsoft.com/office/word/2012/wordml" xmlns:w16cex="http://schemas.microsoft.com/office/word/2018/wordml/cex" xmlns:w16cid="http://schemas.microsoft.com/office/word/2016/wordml/cid" xmlns:w16="http://schemas.microsoft.com/office/word/2018/wordml" xmlns:w16sdtdh="http://schemas.microsoft.com/office/word/2020/wordml/sdtdatahash" xmlns:w16se="http://schemas.microsoft.com/office/word/2015/wordml/symex" xmlns:wpg="http://schemas.microsoft.com/office/word/2010/wordprocessingGroup" xmlns:wpi="http://schemas.microsoft.com/office/word/2010/wordprocessingInk" xmlns:wne="http://schemas.microsoft.com/office/word/2006/wordml" xmlns:wps="http://schemas.microsoft.com/office/word/2010/wordprocessingShape" mc:Ignorable="w14 w15 w16se w16cid w16 w16cex w16sdtdh wp14">
+<w:footnotes xmlns:wpc="http://schemas.microsoft.com/office/word/2010/wordprocessingCanvas" xmlns:cx="http://schemas.microsoft.com/office/drawing/2014/chartex" xmlns:cx1="http://schemas.microsoft.com/office/drawing/2015/9/8/chartex" xmlns:mc="http://schemas.openxmlformats.org/markup-compatibility/2006" xmlns:o="urn:schemas-microsoft-com:office:office" xmlns:r="http://schemas.openxmlformats.org/officeDocument/2006/relationships" xmlns:m="http://schemas.openxmlformats.org/officeDocument/2006/math" xmlns:v="urn:schemas-microsoft-com:vml" xmlns:wp14="http://schemas.microsoft.com/office/word/2010/wordprocessingDrawing" xmlns:wp="http://schemas.openxmlformats.org/drawingml/2006/wordprocessingDrawing" xmlns:w10="urn:schemas-microsoft-com:office:word" xmlns:w="http://schemas.openxmlformats.org/wordprocessingml/2006/main" xmlns:w14="http://schemas.microsoft.com/office/word/2010/wordml" xmlns:w15="http://schemas.microsoft.com/office/word/2012/wordml" xmlns:w16se="http://schemas.microsoft.com/office/word/2015/wordml/symex" xmlns:wpg="http://schemas.microsoft.com/office/word/2010/wordprocessingGroup" xmlns:wpi="http://schemas.microsoft.com/office/word/2010/wordprocessingInk" xmlns:wne="http://schemas.microsoft.com/office/word/2006/wordml" xmlns:wps="http://schemas.microsoft.com/office/word/2010/wordprocessingShape" mc:Ignorable="w14 w15 w16se wp14">
   <w:footnote w:type="separator" w:id="-1">
     <w:p>
       <w:pPr>
@@ -882,7 +863,7 @@
 </file>
 
 <file path=word/styles.xml><?xml version="1.0" encoding="utf-8"?>
-<w:styles xmlns:mc="http://schemas.openxmlformats.org/markup-compatibility/2006" xmlns:r="http://schemas.openxmlformats.org/officeDocument/2006/relationships" xmlns:w="http://schemas.openxmlformats.org/wordprocessingml/2006/main" xmlns:w14="http://schemas.microsoft.com/office/word/2010/wordml" xmlns:w15="http://schemas.microsoft.com/office/word/2012/wordml" xmlns:w16cex="http://schemas.microsoft.com/office/word/2018/wordml/cex" xmlns:w16cid="http://schemas.microsoft.com/office/word/2016/wordml/cid" xmlns:w16="http://schemas.microsoft.com/office/word/2018/wordml" xmlns:w16sdtdh="http://schemas.microsoft.com/office/word/2020/wordml/sdtdatahash" xmlns:w16se="http://schemas.microsoft.com/office/word/2015/wordml/symex" mc:Ignorable="w14 w15 w16se w16cid w16 w16cex w16sdtdh">
+<w:styles xmlns:mc="http://schemas.openxmlformats.org/markup-compatibility/2006" xmlns:r="http://schemas.openxmlformats.org/officeDocument/2006/relationships" xmlns:w="http://schemas.openxmlformats.org/wordprocessingml/2006/main" xmlns:w14="http://schemas.microsoft.com/office/word/2010/wordml" xmlns:w15="http://schemas.microsoft.com/office/word/2012/wordml" xmlns:w16se="http://schemas.microsoft.com/office/word/2015/wordml/symex" mc:Ignorable="w14 w15 w16se">
   <w:docDefaults>
     <w:rPrDefault>
       <w:rPr>
@@ -898,7 +879,7 @@
       </w:pPr>
     </w:pPrDefault>
   </w:docDefaults>
-  <w:latentStyles w:defLockedState="0" w:defUIPriority="99" w:defSemiHidden="0" w:defUnhideWhenUsed="0" w:defQFormat="0" w:count="376">
+  <w:latentStyles w:defLockedState="0" w:defUIPriority="99" w:defSemiHidden="0" w:defUnhideWhenUsed="0" w:defQFormat="0" w:count="371">
     <w:lsdException w:name="Normal" w:uiPriority="0" w:qFormat="1"/>
     <w:lsdException w:name="heading 1" w:uiPriority="9" w:qFormat="1"/>
     <w:lsdException w:name="heading 2" w:semiHidden="1" w:uiPriority="9" w:unhideWhenUsed="1" w:qFormat="1"/>
@@ -1270,11 +1251,6 @@
     <w:lsdException w:name="List Table 5 Dark Accent 6" w:uiPriority="50"/>
     <w:lsdException w:name="List Table 6 Colorful Accent 6" w:uiPriority="51"/>
     <w:lsdException w:name="List Table 7 Colorful Accent 6" w:uiPriority="52"/>
-    <w:lsdException w:name="Mention" w:semiHidden="1" w:unhideWhenUsed="1"/>
-    <w:lsdException w:name="Smart Hyperlink" w:semiHidden="1" w:unhideWhenUsed="1"/>
-    <w:lsdException w:name="Hashtag" w:semiHidden="1" w:unhideWhenUsed="1"/>
-    <w:lsdException w:name="Unresolved Mention" w:semiHidden="1" w:unhideWhenUsed="1"/>
-    <w:lsdException w:name="Smart Link" w:semiHidden="1" w:unhideWhenUsed="1"/>
   </w:latentStyles>
   <w:style w:type="paragraph" w:default="1" w:styleId="Standard">
     <w:name w:val="Normal"/>

</xml_diff>

<commit_message>
Add support user photos from Active Directory
</commit_message>
<xml_diff>
--- a/Signature templates/Test all signature replacement variables.docx
+++ b/Signature templates/Test all signature replacement variables.docx
@@ -13,19 +13,7 @@
         <w:rPr>
           <w:lang w:val="en-US"/>
         </w:rPr>
-        <w:t>Test</w:t>
-      </w:r>
-      <w:r>
-        <w:rPr>
-          <w:lang w:val="en-US"/>
-        </w:rPr>
-        <w:t xml:space="preserve"> file containing a</w:t>
-      </w:r>
-      <w:r>
-        <w:rPr>
-          <w:lang w:val="en-US"/>
-        </w:rPr>
-        <w:t>ll signature replacement variables</w:t>
+        <w:t>Test file containing all signature replacement variables</w:t>
       </w:r>
     </w:p>
     <w:p>
@@ -78,19 +66,7 @@
         <w:rPr>
           <w:lang w:val="en-US"/>
         </w:rPr>
-        <w:t>CURRENTUSERNAMEWITHTITLES</w:t>
-      </w:r>
-      <w:r>
-        <w:rPr>
-          <w:lang w:val="en-US"/>
-        </w:rPr>
-        <w:t xml:space="preserve"> (defined in ‘custom replacement variables.txt’)</w:t>
-      </w:r>
-      <w:r>
-        <w:rPr>
-          <w:lang w:val="en-US"/>
-        </w:rPr>
-        <w:t>: $CURRENTUSERNAMEWITHTITLES$</w:t>
+        <w:t>CURRENTUSERNAMEWITHTITLES (defined in ‘custom replacement variables.txt’): $CURRENTUSERNAMEWITHTITLES$</w:t>
       </w:r>
     </w:p>
     <w:p>
@@ -273,19 +249,7 @@
         <w:rPr>
           <w:lang w:val="en-US"/>
         </w:rPr>
-        <w:t>CURRENTUSERMANAGERNAMEWITHTITLES</w:t>
-      </w:r>
-      <w:r>
-        <w:rPr>
-          <w:lang w:val="en-US"/>
-        </w:rPr>
-        <w:t xml:space="preserve"> (defined in ‘custom replacement variables.txt’)</w:t>
-      </w:r>
-      <w:r>
-        <w:rPr>
-          <w:lang w:val="en-US"/>
-        </w:rPr>
-        <w:t>: $CURRENTUSERMANAGERNAMEWITHTITLES$</w:t>
+        <w:t>CURRENTUSERMANAGERNAMEWITHTITLES (defined in ‘custom replacement variables.txt’): $CURRENTUSERMANAGERNAMEWITHTITLES$</w:t>
       </w:r>
     </w:p>
     <w:p>
@@ -468,19 +432,7 @@
         <w:rPr>
           <w:lang w:val="en-US"/>
         </w:rPr>
-        <w:t>CURRENTMAILBOXNAMEWITHTITLES</w:t>
-      </w:r>
-      <w:r>
-        <w:rPr>
-          <w:lang w:val="en-US"/>
-        </w:rPr>
-        <w:t xml:space="preserve"> (defined in ‘custom replacement variables.txt’)</w:t>
-      </w:r>
-      <w:r>
-        <w:rPr>
-          <w:lang w:val="en-US"/>
-        </w:rPr>
-        <w:t>: $CURRENTMAILBOXNAMEWITHTITLES$</w:t>
+        <w:t>CURRENTMAILBOXNAMEWITHTITLES (defined in ‘custom replacement variables.txt’): $CURRENTMAILBOXNAMEWITHTITLES$</w:t>
       </w:r>
     </w:p>
     <w:p>
@@ -663,21 +615,7 @@
         <w:rPr>
           <w:lang w:val="en-US"/>
         </w:rPr>
-        <w:t>CURRENTMAILBOXMANAGERNAMEWITHTITLES</w:t>
-      </w:r>
-      <w:r>
-        <w:rPr>
-          <w:lang w:val="en-US"/>
-        </w:rPr>
-        <w:t xml:space="preserve"> (defined in ‘custom replacement variables.txt’)</w:t>
-      </w:r>
-      <w:bookmarkStart w:id="0" w:name="_GoBack"/>
-      <w:bookmarkEnd w:id="0"/>
-      <w:r>
-        <w:rPr>
-          <w:lang w:val="en-US"/>
-        </w:rPr>
-        <w:t>: $CURRENTMAILBOXMANAGERNAMEWITHTITLES$</w:t>
+        <w:t>CURRENTMAILBOXMANAGERNAMEWITHTITLES (defined in ‘custom replacement variables.txt’): $CURRENTMAILBOXMANAGERNAMEWITHTITLES$</w:t>
       </w:r>
     </w:p>
     <w:p>
@@ -798,10 +736,1373 @@
       </w:r>
     </w:p>
     <w:p>
-      <w:r>
+      <w:pPr>
+        <w:rPr>
+          <w:lang w:val="en-GB"/>
+        </w:rPr>
+      </w:pPr>
+      <w:r>
+        <w:rPr>
+          <w:lang w:val="en-GB"/>
+        </w:rPr>
         <w:t>CURRENTMAILBOXMANAGERMAIL: $CURRENTMAILBOXMANAGERMAIL$</w:t>
       </w:r>
     </w:p>
+    <w:p>
+      <w:pPr>
+        <w:pStyle w:val="berschrift1"/>
+        <w:rPr>
+          <w:lang w:val="en-GB"/>
+        </w:rPr>
+      </w:pPr>
+      <w:r>
+        <w:rPr>
+          <w:lang w:val="en-GB"/>
+        </w:rPr>
+        <w:t>User photos ($CURRENT[…]PHOTO*$)</w:t>
+      </w:r>
+    </w:p>
+    <w:tbl>
+      <w:tblPr>
+        <w:tblStyle w:val="Gitternetztabelle4Akzent6"/>
+        <w:tblW w:w="0" w:type="auto"/>
+        <w:tblInd w:w="0" w:type="dxa"/>
+        <w:tblLook w:val="04A0" w:firstRow="1" w:lastRow="0" w:firstColumn="1" w:lastColumn="0" w:noHBand="0" w:noVBand="1"/>
+      </w:tblPr>
+      <w:tblGrid>
+        <w:gridCol w:w="932"/>
+        <w:gridCol w:w="3529"/>
+        <w:gridCol w:w="4601"/>
+      </w:tblGrid>
+      <w:tr>
+        <w:trPr>
+          <w:cnfStyle w:val="100000000000" w:firstRow="1" w:lastRow="0" w:firstColumn="0" w:lastColumn="0" w:oddVBand="0" w:evenVBand="0" w:oddHBand="0" w:evenHBand="0" w:firstRowFirstColumn="0" w:firstRowLastColumn="0" w:lastRowFirstColumn="0" w:lastRowLastColumn="0"/>
+        </w:trPr>
+        <w:tc>
+          <w:tcPr>
+            <w:cnfStyle w:val="001000000000" w:firstRow="0" w:lastRow="0" w:firstColumn="1" w:lastColumn="0" w:oddVBand="0" w:evenVBand="0" w:oddHBand="0" w:evenHBand="0" w:firstRowFirstColumn="0" w:firstRowLastColumn="0" w:lastRowFirstColumn="0" w:lastRowLastColumn="0"/>
+            <w:tcW w:w="3660" w:type="dxa"/>
+            <w:hideMark/>
+          </w:tcPr>
+          <w:p>
+            <w:pPr>
+              <w:spacing w:line="240" w:lineRule="auto"/>
+              <w:rPr>
+                <w:lang w:val="en-GB"/>
+              </w:rPr>
+            </w:pPr>
+            <w:r>
+              <w:rPr>
+                <w:lang w:val="en-GB"/>
+              </w:rPr>
+              <w:t>Scope</w:t>
+            </w:r>
+          </w:p>
+        </w:tc>
+        <w:tc>
+          <w:tcPr>
+            <w:tcW w:w="5669" w:type="dxa"/>
+          </w:tcPr>
+          <w:p>
+            <w:pPr>
+              <w:spacing w:line="240" w:lineRule="auto"/>
+              <w:cnfStyle w:val="100000000000" w:firstRow="1" w:lastRow="0" w:firstColumn="0" w:lastColumn="0" w:oddVBand="0" w:evenVBand="0" w:oddHBand="0" w:evenHBand="0" w:firstRowFirstColumn="0" w:firstRowLastColumn="0" w:lastRowFirstColumn="0" w:lastRowLastColumn="0"/>
+              <w:rPr>
+                <w:lang w:val="en-GB"/>
+              </w:rPr>
+            </w:pPr>
+            <w:r>
+              <w:rPr>
+                <w:lang w:val="en-GB"/>
+              </w:rPr>
+              <w:t>$CURRENT[…</w:t>
+            </w:r>
+            <w:r>
+              <w:rPr>
+                <w:lang w:val="en-GB"/>
+              </w:rPr>
+              <w:t>]PHOTO$.jpeg</w:t>
+            </w:r>
+          </w:p>
+          <w:p>
+            <w:pPr>
+              <w:spacing w:line="240" w:lineRule="auto"/>
+              <w:cnfStyle w:val="100000000000" w:firstRow="1" w:lastRow="0" w:firstColumn="0" w:lastColumn="0" w:oddVBand="0" w:evenVBand="0" w:oddHBand="0" w:evenHBand="0" w:firstRowFirstColumn="0" w:firstRowLastColumn="0" w:lastRowFirstColumn="0" w:lastRowLastColumn="0"/>
+              <w:rPr>
+                <w:lang w:val="en-GB"/>
+              </w:rPr>
+            </w:pPr>
+          </w:p>
+        </w:tc>
+        <w:tc>
+          <w:tcPr>
+            <w:tcW w:w="5669" w:type="dxa"/>
+            <w:hideMark/>
+          </w:tcPr>
+          <w:p>
+            <w:pPr>
+              <w:spacing w:line="240" w:lineRule="auto"/>
+              <w:cnfStyle w:val="100000000000" w:firstRow="1" w:lastRow="0" w:firstColumn="0" w:lastColumn="0" w:oddVBand="0" w:evenVBand="0" w:oddHBand="0" w:evenHBand="0" w:firstRowFirstColumn="0" w:firstRowLastColumn="0" w:lastRowFirstColumn="0" w:lastRowLastColumn="0"/>
+              <w:rPr>
+                <w:lang w:val="en-GB"/>
+              </w:rPr>
+            </w:pPr>
+            <w:r>
+              <w:rPr>
+                <w:lang w:val="en-GB"/>
+              </w:rPr>
+              <w:t>$CURRENT[…</w:t>
+            </w:r>
+            <w:bookmarkStart w:id="0" w:name="_GoBack"/>
+            <w:bookmarkEnd w:id="0"/>
+            <w:r>
+              <w:rPr>
+                <w:lang w:val="en-GB"/>
+              </w:rPr>
+              <w:t>]PHOTODELETEEMPTY$.jpeg</w:t>
+            </w:r>
+          </w:p>
+        </w:tc>
+      </w:tr>
+      <w:tr>
+        <w:trPr>
+          <w:cnfStyle w:val="000000100000" w:firstRow="0" w:lastRow="0" w:firstColumn="0" w:lastColumn="0" w:oddVBand="0" w:evenVBand="0" w:oddHBand="1" w:evenHBand="0" w:firstRowFirstColumn="0" w:firstRowLastColumn="0" w:lastRowFirstColumn="0" w:lastRowLastColumn="0"/>
+        </w:trPr>
+        <w:tc>
+          <w:tcPr>
+            <w:cnfStyle w:val="001000000000" w:firstRow="0" w:lastRow="0" w:firstColumn="1" w:lastColumn="0" w:oddVBand="0" w:evenVBand="0" w:oddHBand="0" w:evenHBand="0" w:firstRowFirstColumn="0" w:firstRowLastColumn="0" w:lastRowFirstColumn="0" w:lastRowLastColumn="0"/>
+            <w:tcW w:w="3660" w:type="dxa"/>
+            <w:tcBorders>
+              <w:top w:val="single" w:sz="4" w:space="0" w:color="A8D08D" w:themeColor="accent6" w:themeTint="99"/>
+              <w:left w:val="single" w:sz="4" w:space="0" w:color="A8D08D" w:themeColor="accent6" w:themeTint="99"/>
+              <w:bottom w:val="single" w:sz="4" w:space="0" w:color="A8D08D" w:themeColor="accent6" w:themeTint="99"/>
+              <w:right w:val="single" w:sz="4" w:space="0" w:color="A8D08D" w:themeColor="accent6" w:themeTint="99"/>
+            </w:tcBorders>
+          </w:tcPr>
+          <w:p>
+            <w:pPr>
+              <w:spacing w:line="240" w:lineRule="auto"/>
+              <w:rPr>
+                <w:lang w:val="en-GB"/>
+              </w:rPr>
+            </w:pPr>
+          </w:p>
+        </w:tc>
+        <w:tc>
+          <w:tcPr>
+            <w:tcW w:w="5669" w:type="dxa"/>
+            <w:tcBorders>
+              <w:top w:val="single" w:sz="4" w:space="0" w:color="A8D08D" w:themeColor="accent6" w:themeTint="99"/>
+              <w:left w:val="single" w:sz="4" w:space="0" w:color="A8D08D" w:themeColor="accent6" w:themeTint="99"/>
+              <w:bottom w:val="single" w:sz="4" w:space="0" w:color="A8D08D" w:themeColor="accent6" w:themeTint="99"/>
+              <w:right w:val="single" w:sz="4" w:space="0" w:color="A8D08D" w:themeColor="accent6" w:themeTint="99"/>
+            </w:tcBorders>
+            <w:hideMark/>
+          </w:tcPr>
+          <w:p>
+            <w:pPr>
+              <w:spacing w:line="240" w:lineRule="auto"/>
+              <w:cnfStyle w:val="000000100000" w:firstRow="0" w:lastRow="0" w:firstColumn="0" w:lastColumn="0" w:oddVBand="0" w:evenVBand="0" w:oddHBand="1" w:evenHBand="0" w:firstRowFirstColumn="0" w:firstRowLastColumn="0" w:lastRowFirstColumn="0" w:lastRowLastColumn="0"/>
+              <w:rPr>
+                <w:lang w:val="en-GB"/>
+              </w:rPr>
+            </w:pPr>
+            <w:r>
+              <w:rPr>
+                <w:lang w:val="en-GB"/>
+              </w:rPr>
+              <w:t>The pictures in this column are inserted with embedding and linking.</w:t>
+            </w:r>
+          </w:p>
+          <w:p>
+            <w:pPr>
+              <w:spacing w:line="240" w:lineRule="auto"/>
+              <w:cnfStyle w:val="000000100000" w:firstRow="0" w:lastRow="0" w:firstColumn="0" w:lastColumn="0" w:oddVBand="0" w:evenVBand="0" w:oddHBand="1" w:evenHBand="0" w:firstRowFirstColumn="0" w:firstRowLastColumn="0" w:lastRowFirstColumn="0" w:lastRowLastColumn="0"/>
+              <w:rPr>
+                <w:lang w:val="en-GB"/>
+              </w:rPr>
+            </w:pPr>
+            <w:r>
+              <w:rPr>
+                <w:lang w:val="en-GB"/>
+              </w:rPr>
+              <w:t>If the attribute thumbailPhoto of the Active Directory object in scope has data, the sample picture is replaced.</w:t>
+            </w:r>
+          </w:p>
+          <w:p>
+            <w:pPr>
+              <w:spacing w:line="240" w:lineRule="auto"/>
+              <w:cnfStyle w:val="000000100000" w:firstRow="0" w:lastRow="0" w:firstColumn="0" w:lastColumn="0" w:oddVBand="0" w:evenVBand="0" w:oddHBand="1" w:evenHBand="0" w:firstRowFirstColumn="0" w:firstRowLastColumn="0" w:lastRowFirstColumn="0" w:lastRowLastColumn="0"/>
+              <w:rPr>
+                <w:lang w:val="en-GB"/>
+              </w:rPr>
+            </w:pPr>
+            <w:r>
+              <w:rPr>
+                <w:lang w:val="en-GB"/>
+              </w:rPr>
+              <w:t>If thumbnailPhoto does not have data, the sample picture is shown.</w:t>
+            </w:r>
+          </w:p>
+        </w:tc>
+        <w:tc>
+          <w:tcPr>
+            <w:tcW w:w="5669" w:type="dxa"/>
+            <w:tcBorders>
+              <w:top w:val="single" w:sz="4" w:space="0" w:color="A8D08D" w:themeColor="accent6" w:themeTint="99"/>
+              <w:left w:val="single" w:sz="4" w:space="0" w:color="A8D08D" w:themeColor="accent6" w:themeTint="99"/>
+              <w:bottom w:val="single" w:sz="4" w:space="0" w:color="A8D08D" w:themeColor="accent6" w:themeTint="99"/>
+              <w:right w:val="single" w:sz="4" w:space="0" w:color="A8D08D" w:themeColor="accent6" w:themeTint="99"/>
+            </w:tcBorders>
+            <w:hideMark/>
+          </w:tcPr>
+          <w:p>
+            <w:pPr>
+              <w:spacing w:line="240" w:lineRule="auto"/>
+              <w:cnfStyle w:val="000000100000" w:firstRow="0" w:lastRow="0" w:firstColumn="0" w:lastColumn="0" w:oddVBand="0" w:evenVBand="0" w:oddHBand="1" w:evenHBand="0" w:firstRowFirstColumn="0" w:firstRowLastColumn="0" w:lastRowFirstColumn="0" w:lastRowLastColumn="0"/>
+              <w:rPr>
+                <w:lang w:val="en-GB"/>
+              </w:rPr>
+            </w:pPr>
+            <w:r>
+              <w:rPr>
+                <w:lang w:val="en-GB"/>
+              </w:rPr>
+              <w:t>The pictures in this column are inserted with embedding and linking.</w:t>
+            </w:r>
+          </w:p>
+          <w:p>
+            <w:pPr>
+              <w:spacing w:line="240" w:lineRule="auto"/>
+              <w:cnfStyle w:val="000000100000" w:firstRow="0" w:lastRow="0" w:firstColumn="0" w:lastColumn="0" w:oddVBand="0" w:evenVBand="0" w:oddHBand="1" w:evenHBand="0" w:firstRowFirstColumn="0" w:firstRowLastColumn="0" w:lastRowFirstColumn="0" w:lastRowLastColumn="0"/>
+              <w:rPr>
+                <w:lang w:val="en-GB"/>
+              </w:rPr>
+            </w:pPr>
+            <w:r>
+              <w:rPr>
+                <w:lang w:val="en-GB"/>
+              </w:rPr>
+              <w:t>If the attribute thumbailPhoto of the Active Directory object in scope has data, the sample picture is replaced.</w:t>
+            </w:r>
+          </w:p>
+          <w:p>
+            <w:pPr>
+              <w:spacing w:line="240" w:lineRule="auto"/>
+              <w:cnfStyle w:val="000000100000" w:firstRow="0" w:lastRow="0" w:firstColumn="0" w:lastColumn="0" w:oddVBand="0" w:evenVBand="0" w:oddHBand="1" w:evenHBand="0" w:firstRowFirstColumn="0" w:firstRowLastColumn="0" w:lastRowFirstColumn="0" w:lastRowLastColumn="0"/>
+              <w:rPr>
+                <w:lang w:val="en-GB"/>
+              </w:rPr>
+            </w:pPr>
+            <w:r>
+              <w:rPr>
+                <w:lang w:val="en-GB"/>
+              </w:rPr>
+              <w:t>If thumbnailPhoto does not have data, the sample picture is deleted.</w:t>
+            </w:r>
+          </w:p>
+        </w:tc>
+      </w:tr>
+      <w:tr>
+        <w:tc>
+          <w:tcPr>
+            <w:cnfStyle w:val="001000000000" w:firstRow="0" w:lastRow="0" w:firstColumn="1" w:lastColumn="0" w:oddVBand="0" w:evenVBand="0" w:oddHBand="0" w:evenHBand="0" w:firstRowFirstColumn="0" w:firstRowLastColumn="0" w:lastRowFirstColumn="0" w:lastRowLastColumn="0"/>
+            <w:tcW w:w="3660" w:type="dxa"/>
+            <w:tcBorders>
+              <w:top w:val="single" w:sz="4" w:space="0" w:color="A8D08D" w:themeColor="accent6" w:themeTint="99"/>
+              <w:left w:val="single" w:sz="4" w:space="0" w:color="A8D08D" w:themeColor="accent6" w:themeTint="99"/>
+              <w:bottom w:val="single" w:sz="4" w:space="0" w:color="A8D08D" w:themeColor="accent6" w:themeTint="99"/>
+              <w:right w:val="single" w:sz="4" w:space="0" w:color="A8D08D" w:themeColor="accent6" w:themeTint="99"/>
+            </w:tcBorders>
+            <w:hideMark/>
+          </w:tcPr>
+          <w:p>
+            <w:pPr>
+              <w:spacing w:line="240" w:lineRule="auto"/>
+              <w:rPr>
+                <w:lang w:val="en-GB"/>
+              </w:rPr>
+            </w:pPr>
+            <w:r>
+              <w:rPr>
+                <w:lang w:val="en-GB"/>
+              </w:rPr>
+              <w:t>Currently logged-on user</w:t>
+            </w:r>
+          </w:p>
+        </w:tc>
+        <w:tc>
+          <w:tcPr>
+            <w:tcW w:w="5669" w:type="dxa"/>
+            <w:tcBorders>
+              <w:top w:val="single" w:sz="4" w:space="0" w:color="A8D08D" w:themeColor="accent6" w:themeTint="99"/>
+              <w:left w:val="single" w:sz="4" w:space="0" w:color="A8D08D" w:themeColor="accent6" w:themeTint="99"/>
+              <w:bottom w:val="single" w:sz="4" w:space="0" w:color="A8D08D" w:themeColor="accent6" w:themeTint="99"/>
+              <w:right w:val="single" w:sz="4" w:space="0" w:color="A8D08D" w:themeColor="accent6" w:themeTint="99"/>
+            </w:tcBorders>
+            <w:hideMark/>
+          </w:tcPr>
+          <w:p>
+            <w:pPr>
+              <w:spacing w:line="240" w:lineRule="auto"/>
+              <w:cnfStyle w:val="000000000000" w:firstRow="0" w:lastRow="0" w:firstColumn="0" w:lastColumn="0" w:oddVBand="0" w:evenVBand="0" w:oddHBand="0" w:evenHBand="0" w:firstRowFirstColumn="0" w:firstRowLastColumn="0" w:lastRowFirstColumn="0" w:lastRowLastColumn="0"/>
+              <w:rPr>
+                <w:lang w:val="en-GB"/>
+              </w:rPr>
+            </w:pPr>
+            <w:r>
+              <w:rPr>
+                <w:lang w:val="en-GB"/>
+              </w:rPr>
+              <w:t>$CURRENTUSERPHOTO$.jpeg</w:t>
+            </w:r>
+          </w:p>
+          <w:p>
+            <w:pPr>
+              <w:spacing w:line="240" w:lineRule="auto"/>
+              <w:cnfStyle w:val="000000000000" w:firstRow="0" w:lastRow="0" w:firstColumn="0" w:lastColumn="0" w:oddVBand="0" w:evenVBand="0" w:oddHBand="0" w:evenHBand="0" w:firstRowFirstColumn="0" w:firstRowLastColumn="0" w:lastRowFirstColumn="0" w:lastRowLastColumn="0"/>
+              <w:rPr>
+                <w:lang w:val="en-GB"/>
+              </w:rPr>
+            </w:pPr>
+            <w:r>
+              <w:rPr>
+                <w:noProof/>
+                <w:lang w:eastAsia="de-AT"/>
+              </w:rPr>
+              <w:drawing>
+                <wp:inline distT="0" distB="0" distL="0" distR="0" wp14:anchorId="34B4966B" wp14:editId="4DA99682">
+                  <wp:extent cx="1524000" cy="1524000"/>
+                  <wp:effectExtent l="0" t="0" r="0" b="0"/>
+                  <wp:docPr id="10" name="Grafik 10" descr="C:\ALexclude\test\$CURRENTUSERPHOTO$.jpeg"/>
+                  <wp:cNvGraphicFramePr>
+                    <a:graphicFrameLocks xmlns:a="http://schemas.openxmlformats.org/drawingml/2006/main" noChangeAspect="1"/>
+                  </wp:cNvGraphicFramePr>
+                  <a:graphic xmlns:a="http://schemas.openxmlformats.org/drawingml/2006/main">
+                    <a:graphicData uri="http://schemas.openxmlformats.org/drawingml/2006/picture">
+                      <pic:pic xmlns:pic="http://schemas.openxmlformats.org/drawingml/2006/picture">
+                        <pic:nvPicPr>
+                          <pic:cNvPr id="0" name="Picture 1" descr="C:\ALexclude\test\$CURRENTUSERPHOTO$.jpeg"/>
+                          <pic:cNvPicPr>
+                            <a:picLocks noChangeAspect="1" noChangeArrowheads="1"/>
+                          </pic:cNvPicPr>
+                        </pic:nvPicPr>
+                        <pic:blipFill>
+                          <a:blip r:embed="rId6" r:link="rId7">
+                            <a:extLst>
+                              <a:ext uri="{28A0092B-C50C-407E-A947-70E740481C1C}">
+                                <a14:useLocalDpi xmlns:a14="http://schemas.microsoft.com/office/drawing/2010/main" val="0"/>
+                              </a:ext>
+                            </a:extLst>
+                          </a:blip>
+                          <a:srcRect/>
+                          <a:stretch>
+                            <a:fillRect/>
+                          </a:stretch>
+                        </pic:blipFill>
+                        <pic:spPr bwMode="auto">
+                          <a:xfrm>
+                            <a:off x="0" y="0"/>
+                            <a:ext cx="1524000" cy="1524000"/>
+                          </a:xfrm>
+                          <a:prstGeom prst="rect">
+                            <a:avLst/>
+                          </a:prstGeom>
+                          <a:noFill/>
+                          <a:ln>
+                            <a:noFill/>
+                          </a:ln>
+                        </pic:spPr>
+                      </pic:pic>
+                    </a:graphicData>
+                  </a:graphic>
+                </wp:inline>
+              </w:drawing>
+            </w:r>
+          </w:p>
+        </w:tc>
+        <w:tc>
+          <w:tcPr>
+            <w:tcW w:w="5669" w:type="dxa"/>
+            <w:tcBorders>
+              <w:top w:val="single" w:sz="4" w:space="0" w:color="A8D08D" w:themeColor="accent6" w:themeTint="99"/>
+              <w:left w:val="single" w:sz="4" w:space="0" w:color="A8D08D" w:themeColor="accent6" w:themeTint="99"/>
+              <w:bottom w:val="single" w:sz="4" w:space="0" w:color="A8D08D" w:themeColor="accent6" w:themeTint="99"/>
+              <w:right w:val="single" w:sz="4" w:space="0" w:color="A8D08D" w:themeColor="accent6" w:themeTint="99"/>
+            </w:tcBorders>
+            <w:hideMark/>
+          </w:tcPr>
+          <w:p>
+            <w:pPr>
+              <w:spacing w:line="240" w:lineRule="auto"/>
+              <w:cnfStyle w:val="000000000000" w:firstRow="0" w:lastRow="0" w:firstColumn="0" w:lastColumn="0" w:oddVBand="0" w:evenVBand="0" w:oddHBand="0" w:evenHBand="0" w:firstRowFirstColumn="0" w:firstRowLastColumn="0" w:lastRowFirstColumn="0" w:lastRowLastColumn="0"/>
+              <w:rPr>
+                <w:lang w:val="en-GB"/>
+              </w:rPr>
+            </w:pPr>
+            <w:r>
+              <w:rPr>
+                <w:lang w:val="en-GB"/>
+              </w:rPr>
+              <w:t>$CURRENTUSERPHOTODELETEEMPTY$.jpeg</w:t>
+            </w:r>
+          </w:p>
+          <w:p>
+            <w:pPr>
+              <w:spacing w:line="240" w:lineRule="auto"/>
+              <w:cnfStyle w:val="000000000000" w:firstRow="0" w:lastRow="0" w:firstColumn="0" w:lastColumn="0" w:oddVBand="0" w:evenVBand="0" w:oddHBand="0" w:evenHBand="0" w:firstRowFirstColumn="0" w:firstRowLastColumn="0" w:lastRowFirstColumn="0" w:lastRowLastColumn="0"/>
+              <w:rPr>
+                <w:lang w:val="en-GB"/>
+              </w:rPr>
+            </w:pPr>
+            <w:r>
+              <w:rPr>
+                <w:noProof/>
+                <w:lang w:eastAsia="de-AT"/>
+              </w:rPr>
+              <w:drawing>
+                <wp:inline distT="0" distB="0" distL="0" distR="0" wp14:anchorId="0EFB673C" wp14:editId="4E62A8D5">
+                  <wp:extent cx="1524000" cy="1524000"/>
+                  <wp:effectExtent l="0" t="0" r="0" b="0"/>
+                  <wp:docPr id="9" name="Grafik 9" descr="C:\ALexclude\test\$CURRENTUSERPHOTODELETEEMPTY$.jpeg"/>
+                  <wp:cNvGraphicFramePr>
+                    <a:graphicFrameLocks xmlns:a="http://schemas.openxmlformats.org/drawingml/2006/main" noChangeAspect="1"/>
+                  </wp:cNvGraphicFramePr>
+                  <a:graphic xmlns:a="http://schemas.openxmlformats.org/drawingml/2006/main">
+                    <a:graphicData uri="http://schemas.openxmlformats.org/drawingml/2006/picture">
+                      <pic:pic xmlns:pic="http://schemas.openxmlformats.org/drawingml/2006/picture">
+                        <pic:nvPicPr>
+                          <pic:cNvPr id="0" name="Picture 2" descr="C:\ALexclude\test\$CURRENTUSERPHOTODELETEEMPTY$.jpeg"/>
+                          <pic:cNvPicPr>
+                            <a:picLocks noChangeAspect="1" noChangeArrowheads="1"/>
+                          </pic:cNvPicPr>
+                        </pic:nvPicPr>
+                        <pic:blipFill>
+                          <a:blip r:embed="rId6" r:link="rId8">
+                            <a:extLst>
+                              <a:ext uri="{28A0092B-C50C-407E-A947-70E740481C1C}">
+                                <a14:useLocalDpi xmlns:a14="http://schemas.microsoft.com/office/drawing/2010/main" val="0"/>
+                              </a:ext>
+                            </a:extLst>
+                          </a:blip>
+                          <a:srcRect/>
+                          <a:stretch>
+                            <a:fillRect/>
+                          </a:stretch>
+                        </pic:blipFill>
+                        <pic:spPr bwMode="auto">
+                          <a:xfrm>
+                            <a:off x="0" y="0"/>
+                            <a:ext cx="1524000" cy="1524000"/>
+                          </a:xfrm>
+                          <a:prstGeom prst="rect">
+                            <a:avLst/>
+                          </a:prstGeom>
+                          <a:noFill/>
+                          <a:ln>
+                            <a:noFill/>
+                          </a:ln>
+                        </pic:spPr>
+                      </pic:pic>
+                    </a:graphicData>
+                  </a:graphic>
+                </wp:inline>
+              </w:drawing>
+            </w:r>
+          </w:p>
+        </w:tc>
+      </w:tr>
+      <w:tr>
+        <w:trPr>
+          <w:cnfStyle w:val="000000100000" w:firstRow="0" w:lastRow="0" w:firstColumn="0" w:lastColumn="0" w:oddVBand="0" w:evenVBand="0" w:oddHBand="1" w:evenHBand="0" w:firstRowFirstColumn="0" w:firstRowLastColumn="0" w:lastRowFirstColumn="0" w:lastRowLastColumn="0"/>
+        </w:trPr>
+        <w:tc>
+          <w:tcPr>
+            <w:cnfStyle w:val="001000000000" w:firstRow="0" w:lastRow="0" w:firstColumn="1" w:lastColumn="0" w:oddVBand="0" w:evenVBand="0" w:oddHBand="0" w:evenHBand="0" w:firstRowFirstColumn="0" w:firstRowLastColumn="0" w:lastRowFirstColumn="0" w:lastRowLastColumn="0"/>
+            <w:tcW w:w="3660" w:type="dxa"/>
+            <w:tcBorders>
+              <w:top w:val="single" w:sz="4" w:space="0" w:color="A8D08D" w:themeColor="accent6" w:themeTint="99"/>
+              <w:left w:val="single" w:sz="4" w:space="0" w:color="A8D08D" w:themeColor="accent6" w:themeTint="99"/>
+              <w:bottom w:val="single" w:sz="4" w:space="0" w:color="A8D08D" w:themeColor="accent6" w:themeTint="99"/>
+              <w:right w:val="single" w:sz="4" w:space="0" w:color="A8D08D" w:themeColor="accent6" w:themeTint="99"/>
+            </w:tcBorders>
+            <w:hideMark/>
+          </w:tcPr>
+          <w:p>
+            <w:pPr>
+              <w:spacing w:line="240" w:lineRule="auto"/>
+              <w:rPr>
+                <w:lang w:val="en-GB"/>
+              </w:rPr>
+            </w:pPr>
+            <w:r>
+              <w:rPr>
+                <w:lang w:val="en-GB"/>
+              </w:rPr>
+              <w:t>Manager of currently logged-on user</w:t>
+            </w:r>
+          </w:p>
+        </w:tc>
+        <w:tc>
+          <w:tcPr>
+            <w:tcW w:w="5669" w:type="dxa"/>
+            <w:tcBorders>
+              <w:top w:val="single" w:sz="4" w:space="0" w:color="A8D08D" w:themeColor="accent6" w:themeTint="99"/>
+              <w:left w:val="single" w:sz="4" w:space="0" w:color="A8D08D" w:themeColor="accent6" w:themeTint="99"/>
+              <w:bottom w:val="single" w:sz="4" w:space="0" w:color="A8D08D" w:themeColor="accent6" w:themeTint="99"/>
+              <w:right w:val="single" w:sz="4" w:space="0" w:color="A8D08D" w:themeColor="accent6" w:themeTint="99"/>
+            </w:tcBorders>
+            <w:hideMark/>
+          </w:tcPr>
+          <w:p>
+            <w:pPr>
+              <w:spacing w:line="240" w:lineRule="auto"/>
+              <w:cnfStyle w:val="000000100000" w:firstRow="0" w:lastRow="0" w:firstColumn="0" w:lastColumn="0" w:oddVBand="0" w:evenVBand="0" w:oddHBand="1" w:evenHBand="0" w:firstRowFirstColumn="0" w:firstRowLastColumn="0" w:lastRowFirstColumn="0" w:lastRowLastColumn="0"/>
+              <w:rPr>
+                <w:lang w:val="en-GB"/>
+              </w:rPr>
+            </w:pPr>
+            <w:r>
+              <w:rPr>
+                <w:lang w:val="en-GB"/>
+              </w:rPr>
+              <w:t>$CURRENTUSERMANAGERPHOTO$.jpeg</w:t>
+            </w:r>
+          </w:p>
+          <w:p>
+            <w:pPr>
+              <w:spacing w:line="240" w:lineRule="auto"/>
+              <w:cnfStyle w:val="000000100000" w:firstRow="0" w:lastRow="0" w:firstColumn="0" w:lastColumn="0" w:oddVBand="0" w:evenVBand="0" w:oddHBand="1" w:evenHBand="0" w:firstRowFirstColumn="0" w:firstRowLastColumn="0" w:lastRowFirstColumn="0" w:lastRowLastColumn="0"/>
+              <w:rPr>
+                <w:lang w:val="en-GB"/>
+              </w:rPr>
+            </w:pPr>
+            <w:r>
+              <w:rPr>
+                <w:noProof/>
+                <w:lang w:eastAsia="de-AT"/>
+              </w:rPr>
+              <w:drawing>
+                <wp:inline distT="0" distB="0" distL="0" distR="0" wp14:anchorId="5DB4180A" wp14:editId="625A8B98">
+                  <wp:extent cx="1524000" cy="1524000"/>
+                  <wp:effectExtent l="0" t="0" r="0" b="0"/>
+                  <wp:docPr id="8" name="Grafik 8" descr="C:\ALexclude\test\$CURRENTUSERMANAGERPHOTO$.jpeg"/>
+                  <wp:cNvGraphicFramePr>
+                    <a:graphicFrameLocks xmlns:a="http://schemas.openxmlformats.org/drawingml/2006/main" noChangeAspect="1"/>
+                  </wp:cNvGraphicFramePr>
+                  <a:graphic xmlns:a="http://schemas.openxmlformats.org/drawingml/2006/main">
+                    <a:graphicData uri="http://schemas.openxmlformats.org/drawingml/2006/picture">
+                      <pic:pic xmlns:pic="http://schemas.openxmlformats.org/drawingml/2006/picture">
+                        <pic:nvPicPr>
+                          <pic:cNvPr id="0" name="Picture 3" descr="C:\ALexclude\test\$CURRENTUSERMANAGERPHOTO$.jpeg"/>
+                          <pic:cNvPicPr>
+                            <a:picLocks noChangeAspect="1" noChangeArrowheads="1"/>
+                          </pic:cNvPicPr>
+                        </pic:nvPicPr>
+                        <pic:blipFill>
+                          <a:blip r:embed="rId6" r:link="rId9">
+                            <a:extLst>
+                              <a:ext uri="{28A0092B-C50C-407E-A947-70E740481C1C}">
+                                <a14:useLocalDpi xmlns:a14="http://schemas.microsoft.com/office/drawing/2010/main" val="0"/>
+                              </a:ext>
+                            </a:extLst>
+                          </a:blip>
+                          <a:srcRect/>
+                          <a:stretch>
+                            <a:fillRect/>
+                          </a:stretch>
+                        </pic:blipFill>
+                        <pic:spPr bwMode="auto">
+                          <a:xfrm>
+                            <a:off x="0" y="0"/>
+                            <a:ext cx="1524000" cy="1524000"/>
+                          </a:xfrm>
+                          <a:prstGeom prst="rect">
+                            <a:avLst/>
+                          </a:prstGeom>
+                          <a:noFill/>
+                          <a:ln>
+                            <a:noFill/>
+                          </a:ln>
+                        </pic:spPr>
+                      </pic:pic>
+                    </a:graphicData>
+                  </a:graphic>
+                </wp:inline>
+              </w:drawing>
+            </w:r>
+          </w:p>
+        </w:tc>
+        <w:tc>
+          <w:tcPr>
+            <w:tcW w:w="5669" w:type="dxa"/>
+            <w:tcBorders>
+              <w:top w:val="single" w:sz="4" w:space="0" w:color="A8D08D" w:themeColor="accent6" w:themeTint="99"/>
+              <w:left w:val="single" w:sz="4" w:space="0" w:color="A8D08D" w:themeColor="accent6" w:themeTint="99"/>
+              <w:bottom w:val="single" w:sz="4" w:space="0" w:color="A8D08D" w:themeColor="accent6" w:themeTint="99"/>
+              <w:right w:val="single" w:sz="4" w:space="0" w:color="A8D08D" w:themeColor="accent6" w:themeTint="99"/>
+            </w:tcBorders>
+            <w:hideMark/>
+          </w:tcPr>
+          <w:p>
+            <w:pPr>
+              <w:spacing w:line="240" w:lineRule="auto"/>
+              <w:cnfStyle w:val="000000100000" w:firstRow="0" w:lastRow="0" w:firstColumn="0" w:lastColumn="0" w:oddVBand="0" w:evenVBand="0" w:oddHBand="1" w:evenHBand="0" w:firstRowFirstColumn="0" w:firstRowLastColumn="0" w:lastRowFirstColumn="0" w:lastRowLastColumn="0"/>
+              <w:rPr>
+                <w:lang w:val="en-GB"/>
+              </w:rPr>
+            </w:pPr>
+            <w:r>
+              <w:rPr>
+                <w:lang w:val="en-GB"/>
+              </w:rPr>
+              <w:t>$CURRENTUSERMANAGERPHOTODELETEEMPTY$.jpeg</w:t>
+            </w:r>
+          </w:p>
+          <w:p>
+            <w:pPr>
+              <w:spacing w:line="240" w:lineRule="auto"/>
+              <w:cnfStyle w:val="000000100000" w:firstRow="0" w:lastRow="0" w:firstColumn="0" w:lastColumn="0" w:oddVBand="0" w:evenVBand="0" w:oddHBand="1" w:evenHBand="0" w:firstRowFirstColumn="0" w:firstRowLastColumn="0" w:lastRowFirstColumn="0" w:lastRowLastColumn="0"/>
+              <w:rPr>
+                <w:lang w:val="en-GB"/>
+              </w:rPr>
+            </w:pPr>
+            <w:r>
+              <w:rPr>
+                <w:noProof/>
+                <w:lang w:eastAsia="de-AT"/>
+              </w:rPr>
+              <w:drawing>
+                <wp:inline distT="0" distB="0" distL="0" distR="0" wp14:anchorId="610B1268" wp14:editId="04DB8C8E">
+                  <wp:extent cx="1524000" cy="1524000"/>
+                  <wp:effectExtent l="0" t="0" r="0" b="0"/>
+                  <wp:docPr id="7" name="Grafik 7" descr="C:\ALexclude\test\$CURRENTUSERMANAGERPHOTODELETEEMPTY$.jpeg"/>
+                  <wp:cNvGraphicFramePr>
+                    <a:graphicFrameLocks xmlns:a="http://schemas.openxmlformats.org/drawingml/2006/main" noChangeAspect="1"/>
+                  </wp:cNvGraphicFramePr>
+                  <a:graphic xmlns:a="http://schemas.openxmlformats.org/drawingml/2006/main">
+                    <a:graphicData uri="http://schemas.openxmlformats.org/drawingml/2006/picture">
+                      <pic:pic xmlns:pic="http://schemas.openxmlformats.org/drawingml/2006/picture">
+                        <pic:nvPicPr>
+                          <pic:cNvPr id="0" name="Picture 4" descr="C:\ALexclude\test\$CURRENTUSERMANAGERPHOTODELETEEMPTY$.jpeg"/>
+                          <pic:cNvPicPr>
+                            <a:picLocks noChangeAspect="1" noChangeArrowheads="1"/>
+                          </pic:cNvPicPr>
+                        </pic:nvPicPr>
+                        <pic:blipFill>
+                          <a:blip r:embed="rId6" r:link="rId10">
+                            <a:extLst>
+                              <a:ext uri="{28A0092B-C50C-407E-A947-70E740481C1C}">
+                                <a14:useLocalDpi xmlns:a14="http://schemas.microsoft.com/office/drawing/2010/main" val="0"/>
+                              </a:ext>
+                            </a:extLst>
+                          </a:blip>
+                          <a:srcRect/>
+                          <a:stretch>
+                            <a:fillRect/>
+                          </a:stretch>
+                        </pic:blipFill>
+                        <pic:spPr bwMode="auto">
+                          <a:xfrm>
+                            <a:off x="0" y="0"/>
+                            <a:ext cx="1524000" cy="1524000"/>
+                          </a:xfrm>
+                          <a:prstGeom prst="rect">
+                            <a:avLst/>
+                          </a:prstGeom>
+                          <a:noFill/>
+                          <a:ln>
+                            <a:noFill/>
+                          </a:ln>
+                        </pic:spPr>
+                      </pic:pic>
+                    </a:graphicData>
+                  </a:graphic>
+                </wp:inline>
+              </w:drawing>
+            </w:r>
+          </w:p>
+        </w:tc>
+      </w:tr>
+      <w:tr>
+        <w:tc>
+          <w:tcPr>
+            <w:cnfStyle w:val="001000000000" w:firstRow="0" w:lastRow="0" w:firstColumn="1" w:lastColumn="0" w:oddVBand="0" w:evenVBand="0" w:oddHBand="0" w:evenHBand="0" w:firstRowFirstColumn="0" w:firstRowLastColumn="0" w:lastRowFirstColumn="0" w:lastRowLastColumn="0"/>
+            <w:tcW w:w="3660" w:type="dxa"/>
+            <w:tcBorders>
+              <w:top w:val="single" w:sz="4" w:space="0" w:color="A8D08D" w:themeColor="accent6" w:themeTint="99"/>
+              <w:left w:val="single" w:sz="4" w:space="0" w:color="A8D08D" w:themeColor="accent6" w:themeTint="99"/>
+              <w:bottom w:val="single" w:sz="4" w:space="0" w:color="A8D08D" w:themeColor="accent6" w:themeTint="99"/>
+              <w:right w:val="single" w:sz="4" w:space="0" w:color="A8D08D" w:themeColor="accent6" w:themeTint="99"/>
+            </w:tcBorders>
+            <w:hideMark/>
+          </w:tcPr>
+          <w:p>
+            <w:pPr>
+              <w:spacing w:line="240" w:lineRule="auto"/>
+              <w:rPr>
+                <w:lang w:val="en-GB"/>
+              </w:rPr>
+            </w:pPr>
+            <w:r>
+              <w:rPr>
+                <w:lang w:val="en-GB"/>
+              </w:rPr>
+              <w:t>Current mailbox</w:t>
+            </w:r>
+          </w:p>
+        </w:tc>
+        <w:tc>
+          <w:tcPr>
+            <w:tcW w:w="5669" w:type="dxa"/>
+            <w:tcBorders>
+              <w:top w:val="single" w:sz="4" w:space="0" w:color="A8D08D" w:themeColor="accent6" w:themeTint="99"/>
+              <w:left w:val="single" w:sz="4" w:space="0" w:color="A8D08D" w:themeColor="accent6" w:themeTint="99"/>
+              <w:bottom w:val="single" w:sz="4" w:space="0" w:color="A8D08D" w:themeColor="accent6" w:themeTint="99"/>
+              <w:right w:val="single" w:sz="4" w:space="0" w:color="A8D08D" w:themeColor="accent6" w:themeTint="99"/>
+            </w:tcBorders>
+            <w:hideMark/>
+          </w:tcPr>
+          <w:p>
+            <w:pPr>
+              <w:spacing w:line="240" w:lineRule="auto"/>
+              <w:cnfStyle w:val="000000000000" w:firstRow="0" w:lastRow="0" w:firstColumn="0" w:lastColumn="0" w:oddVBand="0" w:evenVBand="0" w:oddHBand="0" w:evenHBand="0" w:firstRowFirstColumn="0" w:firstRowLastColumn="0" w:lastRowFirstColumn="0" w:lastRowLastColumn="0"/>
+              <w:rPr>
+                <w:lang w:val="en-GB"/>
+              </w:rPr>
+            </w:pPr>
+            <w:r>
+              <w:rPr>
+                <w:lang w:val="en-GB"/>
+              </w:rPr>
+              <w:t>$CURRENTMAILBOXPHOTO$.jpeg</w:t>
+            </w:r>
+          </w:p>
+          <w:p>
+            <w:pPr>
+              <w:spacing w:line="240" w:lineRule="auto"/>
+              <w:cnfStyle w:val="000000000000" w:firstRow="0" w:lastRow="0" w:firstColumn="0" w:lastColumn="0" w:oddVBand="0" w:evenVBand="0" w:oddHBand="0" w:evenHBand="0" w:firstRowFirstColumn="0" w:firstRowLastColumn="0" w:lastRowFirstColumn="0" w:lastRowLastColumn="0"/>
+              <w:rPr>
+                <w:lang w:val="en-GB"/>
+              </w:rPr>
+            </w:pPr>
+            <w:r>
+              <w:rPr>
+                <w:noProof/>
+                <w:lang w:eastAsia="de-AT"/>
+              </w:rPr>
+              <w:drawing>
+                <wp:inline distT="0" distB="0" distL="0" distR="0" wp14:anchorId="00CE0EFB" wp14:editId="3C54A20C">
+                  <wp:extent cx="1524000" cy="1524000"/>
+                  <wp:effectExtent l="0" t="0" r="0" b="0"/>
+                  <wp:docPr id="6" name="Grafik 6" descr="C:\ALexclude\test\$CURRENTMAILBOXPHOTO$.jpeg"/>
+                  <wp:cNvGraphicFramePr>
+                    <a:graphicFrameLocks xmlns:a="http://schemas.openxmlformats.org/drawingml/2006/main" noChangeAspect="1"/>
+                  </wp:cNvGraphicFramePr>
+                  <a:graphic xmlns:a="http://schemas.openxmlformats.org/drawingml/2006/main">
+                    <a:graphicData uri="http://schemas.openxmlformats.org/drawingml/2006/picture">
+                      <pic:pic xmlns:pic="http://schemas.openxmlformats.org/drawingml/2006/picture">
+                        <pic:nvPicPr>
+                          <pic:cNvPr id="0" name="Picture 5" descr="C:\ALexclude\test\$CURRENTMAILBOXPHOTO$.jpeg"/>
+                          <pic:cNvPicPr>
+                            <a:picLocks noChangeAspect="1" noChangeArrowheads="1"/>
+                          </pic:cNvPicPr>
+                        </pic:nvPicPr>
+                        <pic:blipFill>
+                          <a:blip r:embed="rId6" r:link="rId11">
+                            <a:extLst>
+                              <a:ext uri="{28A0092B-C50C-407E-A947-70E740481C1C}">
+                                <a14:useLocalDpi xmlns:a14="http://schemas.microsoft.com/office/drawing/2010/main" val="0"/>
+                              </a:ext>
+                            </a:extLst>
+                          </a:blip>
+                          <a:srcRect/>
+                          <a:stretch>
+                            <a:fillRect/>
+                          </a:stretch>
+                        </pic:blipFill>
+                        <pic:spPr bwMode="auto">
+                          <a:xfrm>
+                            <a:off x="0" y="0"/>
+                            <a:ext cx="1524000" cy="1524000"/>
+                          </a:xfrm>
+                          <a:prstGeom prst="rect">
+                            <a:avLst/>
+                          </a:prstGeom>
+                          <a:noFill/>
+                          <a:ln>
+                            <a:noFill/>
+                          </a:ln>
+                        </pic:spPr>
+                      </pic:pic>
+                    </a:graphicData>
+                  </a:graphic>
+                </wp:inline>
+              </w:drawing>
+            </w:r>
+          </w:p>
+        </w:tc>
+        <w:tc>
+          <w:tcPr>
+            <w:tcW w:w="5669" w:type="dxa"/>
+            <w:tcBorders>
+              <w:top w:val="single" w:sz="4" w:space="0" w:color="A8D08D" w:themeColor="accent6" w:themeTint="99"/>
+              <w:left w:val="single" w:sz="4" w:space="0" w:color="A8D08D" w:themeColor="accent6" w:themeTint="99"/>
+              <w:bottom w:val="single" w:sz="4" w:space="0" w:color="A8D08D" w:themeColor="accent6" w:themeTint="99"/>
+              <w:right w:val="single" w:sz="4" w:space="0" w:color="A8D08D" w:themeColor="accent6" w:themeTint="99"/>
+            </w:tcBorders>
+            <w:hideMark/>
+          </w:tcPr>
+          <w:p>
+            <w:pPr>
+              <w:spacing w:line="240" w:lineRule="auto"/>
+              <w:cnfStyle w:val="000000000000" w:firstRow="0" w:lastRow="0" w:firstColumn="0" w:lastColumn="0" w:oddVBand="0" w:evenVBand="0" w:oddHBand="0" w:evenHBand="0" w:firstRowFirstColumn="0" w:firstRowLastColumn="0" w:lastRowFirstColumn="0" w:lastRowLastColumn="0"/>
+              <w:rPr>
+                <w:lang w:val="en-GB"/>
+              </w:rPr>
+            </w:pPr>
+            <w:r>
+              <w:rPr>
+                <w:lang w:val="en-GB"/>
+              </w:rPr>
+              <w:t>$CURRENTMAILBOXPHOTODELETEEMPTY$.jpeg</w:t>
+            </w:r>
+          </w:p>
+          <w:p>
+            <w:pPr>
+              <w:spacing w:line="240" w:lineRule="auto"/>
+              <w:cnfStyle w:val="000000000000" w:firstRow="0" w:lastRow="0" w:firstColumn="0" w:lastColumn="0" w:oddVBand="0" w:evenVBand="0" w:oddHBand="0" w:evenHBand="0" w:firstRowFirstColumn="0" w:firstRowLastColumn="0" w:lastRowFirstColumn="0" w:lastRowLastColumn="0"/>
+              <w:rPr>
+                <w:lang w:val="en-GB"/>
+              </w:rPr>
+            </w:pPr>
+            <w:r>
+              <w:rPr>
+                <w:noProof/>
+                <w:lang w:eastAsia="de-AT"/>
+              </w:rPr>
+              <w:drawing>
+                <wp:inline distT="0" distB="0" distL="0" distR="0" wp14:anchorId="7C215593" wp14:editId="5B5830B6">
+                  <wp:extent cx="1524000" cy="1524000"/>
+                  <wp:effectExtent l="0" t="0" r="0" b="0"/>
+                  <wp:docPr id="5" name="Grafik 5" descr="C:\ALexclude\test\$CURRENTMAILBOXPHOTODELETEEMPTY$.jpeg"/>
+                  <wp:cNvGraphicFramePr>
+                    <a:graphicFrameLocks xmlns:a="http://schemas.openxmlformats.org/drawingml/2006/main" noChangeAspect="1"/>
+                  </wp:cNvGraphicFramePr>
+                  <a:graphic xmlns:a="http://schemas.openxmlformats.org/drawingml/2006/main">
+                    <a:graphicData uri="http://schemas.openxmlformats.org/drawingml/2006/picture">
+                      <pic:pic xmlns:pic="http://schemas.openxmlformats.org/drawingml/2006/picture">
+                        <pic:nvPicPr>
+                          <pic:cNvPr id="0" name="Picture 6" descr="C:\ALexclude\test\$CURRENTMAILBOXPHOTODELETEEMPTY$.jpeg"/>
+                          <pic:cNvPicPr>
+                            <a:picLocks noChangeAspect="1" noChangeArrowheads="1"/>
+                          </pic:cNvPicPr>
+                        </pic:nvPicPr>
+                        <pic:blipFill>
+                          <a:blip r:embed="rId6" r:link="rId12">
+                            <a:extLst>
+                              <a:ext uri="{28A0092B-C50C-407E-A947-70E740481C1C}">
+                                <a14:useLocalDpi xmlns:a14="http://schemas.microsoft.com/office/drawing/2010/main" val="0"/>
+                              </a:ext>
+                            </a:extLst>
+                          </a:blip>
+                          <a:srcRect/>
+                          <a:stretch>
+                            <a:fillRect/>
+                          </a:stretch>
+                        </pic:blipFill>
+                        <pic:spPr bwMode="auto">
+                          <a:xfrm>
+                            <a:off x="0" y="0"/>
+                            <a:ext cx="1524000" cy="1524000"/>
+                          </a:xfrm>
+                          <a:prstGeom prst="rect">
+                            <a:avLst/>
+                          </a:prstGeom>
+                          <a:noFill/>
+                          <a:ln>
+                            <a:noFill/>
+                          </a:ln>
+                        </pic:spPr>
+                      </pic:pic>
+                    </a:graphicData>
+                  </a:graphic>
+                </wp:inline>
+              </w:drawing>
+            </w:r>
+          </w:p>
+        </w:tc>
+      </w:tr>
+      <w:tr>
+        <w:trPr>
+          <w:cnfStyle w:val="000000100000" w:firstRow="0" w:lastRow="0" w:firstColumn="0" w:lastColumn="0" w:oddVBand="0" w:evenVBand="0" w:oddHBand="1" w:evenHBand="0" w:firstRowFirstColumn="0" w:firstRowLastColumn="0" w:lastRowFirstColumn="0" w:lastRowLastColumn="0"/>
+        </w:trPr>
+        <w:tc>
+          <w:tcPr>
+            <w:cnfStyle w:val="001000000000" w:firstRow="0" w:lastRow="0" w:firstColumn="1" w:lastColumn="0" w:oddVBand="0" w:evenVBand="0" w:oddHBand="0" w:evenHBand="0" w:firstRowFirstColumn="0" w:firstRowLastColumn="0" w:lastRowFirstColumn="0" w:lastRowLastColumn="0"/>
+            <w:tcW w:w="3660" w:type="dxa"/>
+            <w:tcBorders>
+              <w:top w:val="single" w:sz="4" w:space="0" w:color="A8D08D" w:themeColor="accent6" w:themeTint="99"/>
+              <w:left w:val="single" w:sz="4" w:space="0" w:color="A8D08D" w:themeColor="accent6" w:themeTint="99"/>
+              <w:bottom w:val="single" w:sz="4" w:space="0" w:color="A8D08D" w:themeColor="accent6" w:themeTint="99"/>
+              <w:right w:val="single" w:sz="4" w:space="0" w:color="A8D08D" w:themeColor="accent6" w:themeTint="99"/>
+            </w:tcBorders>
+            <w:hideMark/>
+          </w:tcPr>
+          <w:p>
+            <w:pPr>
+              <w:spacing w:line="240" w:lineRule="auto"/>
+              <w:rPr>
+                <w:lang w:val="en-GB"/>
+              </w:rPr>
+            </w:pPr>
+            <w:r>
+              <w:rPr>
+                <w:lang w:val="en-GB"/>
+              </w:rPr>
+              <w:t>Manager of current mailbox</w:t>
+            </w:r>
+          </w:p>
+        </w:tc>
+        <w:tc>
+          <w:tcPr>
+            <w:tcW w:w="5669" w:type="dxa"/>
+            <w:tcBorders>
+              <w:top w:val="single" w:sz="4" w:space="0" w:color="A8D08D" w:themeColor="accent6" w:themeTint="99"/>
+              <w:left w:val="single" w:sz="4" w:space="0" w:color="A8D08D" w:themeColor="accent6" w:themeTint="99"/>
+              <w:bottom w:val="single" w:sz="4" w:space="0" w:color="A8D08D" w:themeColor="accent6" w:themeTint="99"/>
+              <w:right w:val="single" w:sz="4" w:space="0" w:color="A8D08D" w:themeColor="accent6" w:themeTint="99"/>
+            </w:tcBorders>
+            <w:hideMark/>
+          </w:tcPr>
+          <w:p>
+            <w:pPr>
+              <w:spacing w:line="240" w:lineRule="auto"/>
+              <w:cnfStyle w:val="000000100000" w:firstRow="0" w:lastRow="0" w:firstColumn="0" w:lastColumn="0" w:oddVBand="0" w:evenVBand="0" w:oddHBand="1" w:evenHBand="0" w:firstRowFirstColumn="0" w:firstRowLastColumn="0" w:lastRowFirstColumn="0" w:lastRowLastColumn="0"/>
+              <w:rPr>
+                <w:lang w:val="en-GB"/>
+              </w:rPr>
+            </w:pPr>
+            <w:r>
+              <w:rPr>
+                <w:lang w:val="en-GB"/>
+              </w:rPr>
+              <w:t>$CURRENTMAILBOXMANAGERPHOTO$.jpeg</w:t>
+            </w:r>
+          </w:p>
+          <w:p>
+            <w:pPr>
+              <w:spacing w:line="240" w:lineRule="auto"/>
+              <w:cnfStyle w:val="000000100000" w:firstRow="0" w:lastRow="0" w:firstColumn="0" w:lastColumn="0" w:oddVBand="0" w:evenVBand="0" w:oddHBand="1" w:evenHBand="0" w:firstRowFirstColumn="0" w:firstRowLastColumn="0" w:lastRowFirstColumn="0" w:lastRowLastColumn="0"/>
+              <w:rPr>
+                <w:lang w:val="en-GB"/>
+              </w:rPr>
+            </w:pPr>
+            <w:r>
+              <w:rPr>
+                <w:noProof/>
+                <w:lang w:eastAsia="de-AT"/>
+              </w:rPr>
+              <w:drawing>
+                <wp:inline distT="0" distB="0" distL="0" distR="0" wp14:anchorId="25DCD08E" wp14:editId="4AE73B70">
+                  <wp:extent cx="1524000" cy="1524000"/>
+                  <wp:effectExtent l="0" t="0" r="0" b="0"/>
+                  <wp:docPr id="4" name="Grafik 4" descr="C:\ALexclude\test\$CURRENTMAILBOXMANAGERPHOTO$.jpeg"/>
+                  <wp:cNvGraphicFramePr>
+                    <a:graphicFrameLocks xmlns:a="http://schemas.openxmlformats.org/drawingml/2006/main" noChangeAspect="1"/>
+                  </wp:cNvGraphicFramePr>
+                  <a:graphic xmlns:a="http://schemas.openxmlformats.org/drawingml/2006/main">
+                    <a:graphicData uri="http://schemas.openxmlformats.org/drawingml/2006/picture">
+                      <pic:pic xmlns:pic="http://schemas.openxmlformats.org/drawingml/2006/picture">
+                        <pic:nvPicPr>
+                          <pic:cNvPr id="0" name="Picture 7" descr="C:\ALexclude\test\$CURRENTMAILBOXMANAGERPHOTO$.jpeg"/>
+                          <pic:cNvPicPr>
+                            <a:picLocks noChangeAspect="1" noChangeArrowheads="1"/>
+                          </pic:cNvPicPr>
+                        </pic:nvPicPr>
+                        <pic:blipFill>
+                          <a:blip r:embed="rId6" r:link="rId13">
+                            <a:extLst>
+                              <a:ext uri="{28A0092B-C50C-407E-A947-70E740481C1C}">
+                                <a14:useLocalDpi xmlns:a14="http://schemas.microsoft.com/office/drawing/2010/main" val="0"/>
+                              </a:ext>
+                            </a:extLst>
+                          </a:blip>
+                          <a:srcRect/>
+                          <a:stretch>
+                            <a:fillRect/>
+                          </a:stretch>
+                        </pic:blipFill>
+                        <pic:spPr bwMode="auto">
+                          <a:xfrm>
+                            <a:off x="0" y="0"/>
+                            <a:ext cx="1524000" cy="1524000"/>
+                          </a:xfrm>
+                          <a:prstGeom prst="rect">
+                            <a:avLst/>
+                          </a:prstGeom>
+                          <a:noFill/>
+                          <a:ln>
+                            <a:noFill/>
+                          </a:ln>
+                        </pic:spPr>
+                      </pic:pic>
+                    </a:graphicData>
+                  </a:graphic>
+                </wp:inline>
+              </w:drawing>
+            </w:r>
+          </w:p>
+        </w:tc>
+        <w:tc>
+          <w:tcPr>
+            <w:tcW w:w="5669" w:type="dxa"/>
+            <w:tcBorders>
+              <w:top w:val="single" w:sz="4" w:space="0" w:color="A8D08D" w:themeColor="accent6" w:themeTint="99"/>
+              <w:left w:val="single" w:sz="4" w:space="0" w:color="A8D08D" w:themeColor="accent6" w:themeTint="99"/>
+              <w:bottom w:val="single" w:sz="4" w:space="0" w:color="A8D08D" w:themeColor="accent6" w:themeTint="99"/>
+              <w:right w:val="single" w:sz="4" w:space="0" w:color="A8D08D" w:themeColor="accent6" w:themeTint="99"/>
+            </w:tcBorders>
+            <w:hideMark/>
+          </w:tcPr>
+          <w:p>
+            <w:pPr>
+              <w:spacing w:line="240" w:lineRule="auto"/>
+              <w:cnfStyle w:val="000000100000" w:firstRow="0" w:lastRow="0" w:firstColumn="0" w:lastColumn="0" w:oddVBand="0" w:evenVBand="0" w:oddHBand="1" w:evenHBand="0" w:firstRowFirstColumn="0" w:firstRowLastColumn="0" w:lastRowFirstColumn="0" w:lastRowLastColumn="0"/>
+              <w:rPr>
+                <w:lang w:val="en-GB"/>
+              </w:rPr>
+            </w:pPr>
+            <w:r>
+              <w:rPr>
+                <w:lang w:val="en-GB"/>
+              </w:rPr>
+              <w:t>$CURRENTMAILBOXMANAGERPHOTODELETEEMPTY$.jpeg</w:t>
+            </w:r>
+          </w:p>
+          <w:p>
+            <w:pPr>
+              <w:spacing w:line="240" w:lineRule="auto"/>
+              <w:cnfStyle w:val="000000100000" w:firstRow="0" w:lastRow="0" w:firstColumn="0" w:lastColumn="0" w:oddVBand="0" w:evenVBand="0" w:oddHBand="1" w:evenHBand="0" w:firstRowFirstColumn="0" w:firstRowLastColumn="0" w:lastRowFirstColumn="0" w:lastRowLastColumn="0"/>
+              <w:rPr>
+                <w:lang w:val="en-GB"/>
+              </w:rPr>
+            </w:pPr>
+            <w:r>
+              <w:rPr>
+                <w:noProof/>
+                <w:lang w:eastAsia="de-AT"/>
+              </w:rPr>
+              <w:drawing>
+                <wp:inline distT="0" distB="0" distL="0" distR="0" wp14:anchorId="2339A909" wp14:editId="37B87998">
+                  <wp:extent cx="1524000" cy="1524000"/>
+                  <wp:effectExtent l="0" t="0" r="0" b="0"/>
+                  <wp:docPr id="3" name="Grafik 3" descr="C:\ALexclude\test\$CURRENTMAILBOXMANAGERPHOTODELETEEMPTY$.jpeg"/>
+                  <wp:cNvGraphicFramePr>
+                    <a:graphicFrameLocks xmlns:a="http://schemas.openxmlformats.org/drawingml/2006/main" noChangeAspect="1"/>
+                  </wp:cNvGraphicFramePr>
+                  <a:graphic xmlns:a="http://schemas.openxmlformats.org/drawingml/2006/main">
+                    <a:graphicData uri="http://schemas.openxmlformats.org/drawingml/2006/picture">
+                      <pic:pic xmlns:pic="http://schemas.openxmlformats.org/drawingml/2006/picture">
+                        <pic:nvPicPr>
+                          <pic:cNvPr id="0" name="Picture 8" descr="C:\ALexclude\test\$CURRENTMAILBOXMANAGERPHOTODELETEEMPTY$.jpeg"/>
+                          <pic:cNvPicPr>
+                            <a:picLocks noChangeAspect="1" noChangeArrowheads="1"/>
+                          </pic:cNvPicPr>
+                        </pic:nvPicPr>
+                        <pic:blipFill>
+                          <a:blip r:embed="rId6" r:link="rId14">
+                            <a:extLst>
+                              <a:ext uri="{28A0092B-C50C-407E-A947-70E740481C1C}">
+                                <a14:useLocalDpi xmlns:a14="http://schemas.microsoft.com/office/drawing/2010/main" val="0"/>
+                              </a:ext>
+                            </a:extLst>
+                          </a:blip>
+                          <a:srcRect/>
+                          <a:stretch>
+                            <a:fillRect/>
+                          </a:stretch>
+                        </pic:blipFill>
+                        <pic:spPr bwMode="auto">
+                          <a:xfrm>
+                            <a:off x="0" y="0"/>
+                            <a:ext cx="1524000" cy="1524000"/>
+                          </a:xfrm>
+                          <a:prstGeom prst="rect">
+                            <a:avLst/>
+                          </a:prstGeom>
+                          <a:noFill/>
+                          <a:ln>
+                            <a:noFill/>
+                          </a:ln>
+                        </pic:spPr>
+                      </pic:pic>
+                    </a:graphicData>
+                  </a:graphic>
+                </wp:inline>
+              </w:drawing>
+            </w:r>
+          </w:p>
+        </w:tc>
+      </w:tr>
+      <w:tr>
+        <w:tc>
+          <w:tcPr>
+            <w:cnfStyle w:val="001000000000" w:firstRow="0" w:lastRow="0" w:firstColumn="1" w:lastColumn="0" w:oddVBand="0" w:evenVBand="0" w:oddHBand="0" w:evenHBand="0" w:firstRowFirstColumn="0" w:firstRowLastColumn="0" w:lastRowFirstColumn="0" w:lastRowLastColumn="0"/>
+            <w:tcW w:w="3660" w:type="dxa"/>
+            <w:tcBorders>
+              <w:top w:val="single" w:sz="4" w:space="0" w:color="A8D08D" w:themeColor="accent6" w:themeTint="99"/>
+              <w:left w:val="single" w:sz="4" w:space="0" w:color="A8D08D" w:themeColor="accent6" w:themeTint="99"/>
+              <w:bottom w:val="single" w:sz="4" w:space="0" w:color="A8D08D" w:themeColor="accent6" w:themeTint="99"/>
+              <w:right w:val="single" w:sz="4" w:space="0" w:color="A8D08D" w:themeColor="accent6" w:themeTint="99"/>
+            </w:tcBorders>
+          </w:tcPr>
+          <w:p>
+            <w:pPr>
+              <w:spacing w:line="240" w:lineRule="auto"/>
+              <w:rPr>
+                <w:b w:val="0"/>
+                <w:bCs w:val="0"/>
+                <w:lang w:val="en-GB"/>
+              </w:rPr>
+            </w:pPr>
+            <w:r>
+              <w:rPr>
+                <w:lang w:val="en-GB"/>
+              </w:rPr>
+              <w:t>Sample files</w:t>
+            </w:r>
+          </w:p>
+          <w:p>
+            <w:pPr>
+              <w:spacing w:line="240" w:lineRule="auto"/>
+              <w:jc w:val="center"/>
+              <w:rPr>
+                <w:lang w:val="en-GB"/>
+              </w:rPr>
+            </w:pPr>
+          </w:p>
+        </w:tc>
+        <w:tc>
+          <w:tcPr>
+            <w:tcW w:w="5669" w:type="dxa"/>
+            <w:tcBorders>
+              <w:top w:val="single" w:sz="4" w:space="0" w:color="A8D08D" w:themeColor="accent6" w:themeTint="99"/>
+              <w:left w:val="single" w:sz="4" w:space="0" w:color="A8D08D" w:themeColor="accent6" w:themeTint="99"/>
+              <w:bottom w:val="single" w:sz="4" w:space="0" w:color="A8D08D" w:themeColor="accent6" w:themeTint="99"/>
+              <w:right w:val="single" w:sz="4" w:space="0" w:color="A8D08D" w:themeColor="accent6" w:themeTint="99"/>
+            </w:tcBorders>
+            <w:hideMark/>
+          </w:tcPr>
+          <w:p>
+            <w:pPr>
+              <w:spacing w:line="240" w:lineRule="auto"/>
+              <w:cnfStyle w:val="000000000000" w:firstRow="0" w:lastRow="0" w:firstColumn="0" w:lastColumn="0" w:oddVBand="0" w:evenVBand="0" w:oddHBand="0" w:evenHBand="0" w:firstRowFirstColumn="0" w:firstRowLastColumn="0" w:lastRowFirstColumn="0" w:lastRowLastColumn="0"/>
+              <w:rPr>
+                <w:lang w:val="en-GB"/>
+              </w:rPr>
+            </w:pPr>
+            <w:r>
+              <w:rPr>
+                <w:lang w:val="en-GB"/>
+              </w:rPr>
+              <w:t>$CURRENTUSERPHOTO$.jpeg</w:t>
+            </w:r>
+          </w:p>
+          <w:p>
+            <w:pPr>
+              <w:spacing w:line="240" w:lineRule="auto"/>
+              <w:cnfStyle w:val="000000000000" w:firstRow="0" w:lastRow="0" w:firstColumn="0" w:lastColumn="0" w:oddVBand="0" w:evenVBand="0" w:oddHBand="0" w:evenHBand="0" w:firstRowFirstColumn="0" w:firstRowLastColumn="0" w:lastRowFirstColumn="0" w:lastRowLastColumn="0"/>
+              <w:rPr>
+                <w:lang w:val="en-GB"/>
+              </w:rPr>
+            </w:pPr>
+            <w:r>
+              <w:rPr>
+                <w:lang w:val="en-GB"/>
+              </w:rPr>
+              <w:t>This picture is inserted without embedding and linking, so Set-OutlookSignatures.ps1 does not change anything about it.</w:t>
+            </w:r>
+          </w:p>
+          <w:p>
+            <w:pPr>
+              <w:spacing w:line="240" w:lineRule="auto"/>
+              <w:cnfStyle w:val="000000000000" w:firstRow="0" w:lastRow="0" w:firstColumn="0" w:lastColumn="0" w:oddVBand="0" w:evenVBand="0" w:oddHBand="0" w:evenHBand="0" w:firstRowFirstColumn="0" w:firstRowLastColumn="0" w:lastRowFirstColumn="0" w:lastRowLastColumn="0"/>
+              <w:rPr>
+                <w:lang w:val="en-GB"/>
+              </w:rPr>
+            </w:pPr>
+            <w:r>
+              <w:rPr>
+                <w:noProof/>
+                <w:lang w:eastAsia="de-AT"/>
+              </w:rPr>
+              <w:drawing>
+                <wp:inline distT="0" distB="0" distL="0" distR="0" wp14:anchorId="761682C0" wp14:editId="2C08BBBB">
+                  <wp:extent cx="1524000" cy="1524000"/>
+                  <wp:effectExtent l="0" t="0" r="0" b="0"/>
+                  <wp:docPr id="2" name="Grafik 2"/>
+                  <wp:cNvGraphicFramePr>
+                    <a:graphicFrameLocks xmlns:a="http://schemas.openxmlformats.org/drawingml/2006/main" noChangeAspect="1"/>
+                  </wp:cNvGraphicFramePr>
+                  <a:graphic xmlns:a="http://schemas.openxmlformats.org/drawingml/2006/main">
+                    <a:graphicData uri="http://schemas.openxmlformats.org/drawingml/2006/picture">
+                      <pic:pic xmlns:pic="http://schemas.openxmlformats.org/drawingml/2006/picture">
+                        <pic:nvPicPr>
+                          <pic:cNvPr id="0" name="Grafik 2"/>
+                          <pic:cNvPicPr>
+                            <a:picLocks noChangeAspect="1" noChangeArrowheads="1"/>
+                          </pic:cNvPicPr>
+                        </pic:nvPicPr>
+                        <pic:blipFill>
+                          <a:blip r:embed="rId6">
+                            <a:extLst>
+                              <a:ext uri="{28A0092B-C50C-407E-A947-70E740481C1C}">
+                                <a14:useLocalDpi xmlns:a14="http://schemas.microsoft.com/office/drawing/2010/main" val="0"/>
+                              </a:ext>
+                            </a:extLst>
+                          </a:blip>
+                          <a:srcRect/>
+                          <a:stretch>
+                            <a:fillRect/>
+                          </a:stretch>
+                        </pic:blipFill>
+                        <pic:spPr bwMode="auto">
+                          <a:xfrm>
+                            <a:off x="0" y="0"/>
+                            <a:ext cx="1524000" cy="1524000"/>
+                          </a:xfrm>
+                          <a:prstGeom prst="rect">
+                            <a:avLst/>
+                          </a:prstGeom>
+                          <a:noFill/>
+                          <a:ln>
+                            <a:noFill/>
+                          </a:ln>
+                        </pic:spPr>
+                      </pic:pic>
+                    </a:graphicData>
+                  </a:graphic>
+                </wp:inline>
+              </w:drawing>
+            </w:r>
+          </w:p>
+        </w:tc>
+        <w:tc>
+          <w:tcPr>
+            <w:tcW w:w="5669" w:type="dxa"/>
+            <w:tcBorders>
+              <w:top w:val="single" w:sz="4" w:space="0" w:color="A8D08D" w:themeColor="accent6" w:themeTint="99"/>
+              <w:left w:val="single" w:sz="4" w:space="0" w:color="A8D08D" w:themeColor="accent6" w:themeTint="99"/>
+              <w:bottom w:val="single" w:sz="4" w:space="0" w:color="A8D08D" w:themeColor="accent6" w:themeTint="99"/>
+              <w:right w:val="single" w:sz="4" w:space="0" w:color="A8D08D" w:themeColor="accent6" w:themeTint="99"/>
+            </w:tcBorders>
+            <w:hideMark/>
+          </w:tcPr>
+          <w:p>
+            <w:pPr>
+              <w:spacing w:line="240" w:lineRule="auto"/>
+              <w:cnfStyle w:val="000000000000" w:firstRow="0" w:lastRow="0" w:firstColumn="0" w:lastColumn="0" w:oddVBand="0" w:evenVBand="0" w:oddHBand="0" w:evenHBand="0" w:firstRowFirstColumn="0" w:firstRowLastColumn="0" w:lastRowFirstColumn="0" w:lastRowLastColumn="0"/>
+              <w:rPr>
+                <w:lang w:val="en-GB"/>
+              </w:rPr>
+            </w:pPr>
+            <w:r>
+              <w:rPr>
+                <w:lang w:val="en-GB"/>
+              </w:rPr>
+              <w:t>$CURRENTUSERPHOTODELETEEMPTY$.jpeg</w:t>
+            </w:r>
+          </w:p>
+          <w:p>
+            <w:pPr>
+              <w:spacing w:line="240" w:lineRule="auto"/>
+              <w:cnfStyle w:val="000000000000" w:firstRow="0" w:lastRow="0" w:firstColumn="0" w:lastColumn="0" w:oddVBand="0" w:evenVBand="0" w:oddHBand="0" w:evenHBand="0" w:firstRowFirstColumn="0" w:firstRowLastColumn="0" w:lastRowFirstColumn="0" w:lastRowLastColumn="0"/>
+              <w:rPr>
+                <w:lang w:val="en-GB"/>
+              </w:rPr>
+            </w:pPr>
+            <w:r>
+              <w:rPr>
+                <w:lang w:val="en-GB"/>
+              </w:rPr>
+              <w:t>This picture is inserted without embedding and linking, so Set-OutlookSignatures.ps1 does not change anything about it.</w:t>
+            </w:r>
+          </w:p>
+          <w:p>
+            <w:pPr>
+              <w:spacing w:line="240" w:lineRule="auto"/>
+              <w:cnfStyle w:val="000000000000" w:firstRow="0" w:lastRow="0" w:firstColumn="0" w:lastColumn="0" w:oddVBand="0" w:evenVBand="0" w:oddHBand="0" w:evenHBand="0" w:firstRowFirstColumn="0" w:firstRowLastColumn="0" w:lastRowFirstColumn="0" w:lastRowLastColumn="0"/>
+              <w:rPr>
+                <w:lang w:val="en-GB"/>
+              </w:rPr>
+            </w:pPr>
+            <w:r>
+              <w:rPr>
+                <w:noProof/>
+                <w:lang w:eastAsia="de-AT"/>
+              </w:rPr>
+              <w:drawing>
+                <wp:inline distT="0" distB="0" distL="0" distR="0" wp14:anchorId="58A300B3" wp14:editId="6911C12F">
+                  <wp:extent cx="1524000" cy="1524000"/>
+                  <wp:effectExtent l="0" t="0" r="0" b="0"/>
+                  <wp:docPr id="1" name="Grafik 1"/>
+                  <wp:cNvGraphicFramePr>
+                    <a:graphicFrameLocks xmlns:a="http://schemas.openxmlformats.org/drawingml/2006/main" noChangeAspect="1"/>
+                  </wp:cNvGraphicFramePr>
+                  <a:graphic xmlns:a="http://schemas.openxmlformats.org/drawingml/2006/main">
+                    <a:graphicData uri="http://schemas.openxmlformats.org/drawingml/2006/picture">
+                      <pic:pic xmlns:pic="http://schemas.openxmlformats.org/drawingml/2006/picture">
+                        <pic:nvPicPr>
+                          <pic:cNvPr id="0" name="Grafik 5"/>
+                          <pic:cNvPicPr>
+                            <a:picLocks noChangeAspect="1" noChangeArrowheads="1"/>
+                          </pic:cNvPicPr>
+                        </pic:nvPicPr>
+                        <pic:blipFill>
+                          <a:blip r:embed="rId6">
+                            <a:extLst>
+                              <a:ext uri="{28A0092B-C50C-407E-A947-70E740481C1C}">
+                                <a14:useLocalDpi xmlns:a14="http://schemas.microsoft.com/office/drawing/2010/main" val="0"/>
+                              </a:ext>
+                            </a:extLst>
+                          </a:blip>
+                          <a:srcRect/>
+                          <a:stretch>
+                            <a:fillRect/>
+                          </a:stretch>
+                        </pic:blipFill>
+                        <pic:spPr bwMode="auto">
+                          <a:xfrm>
+                            <a:off x="0" y="0"/>
+                            <a:ext cx="1524000" cy="1524000"/>
+                          </a:xfrm>
+                          <a:prstGeom prst="rect">
+                            <a:avLst/>
+                          </a:prstGeom>
+                          <a:noFill/>
+                          <a:ln>
+                            <a:noFill/>
+                          </a:ln>
+                        </pic:spPr>
+                      </pic:pic>
+                    </a:graphicData>
+                  </a:graphic>
+                </wp:inline>
+              </w:drawing>
+            </w:r>
+          </w:p>
+        </w:tc>
+      </w:tr>
+    </w:tbl>
+    <w:p>
+      <w:pPr>
+        <w:rPr>
+          <w:lang w:val="en-GB"/>
+        </w:rPr>
+      </w:pPr>
+    </w:p>
+    <w:p/>
     <w:sectPr>
       <w:pgSz w:w="11906" w:h="16838"/>
       <w:pgMar w:top="1440" w:right="1440" w:bottom="1440" w:left="1440" w:header="708" w:footer="708" w:gutter="0"/>
@@ -1255,6 +2556,10 @@
   <w:style w:type="paragraph" w:default="1" w:styleId="Standard">
     <w:name w:val="Normal"/>
     <w:qFormat/>
+    <w:rsid w:val="0021301A"/>
+    <w:pPr>
+      <w:spacing w:line="256" w:lineRule="auto"/>
+    </w:pPr>
   </w:style>
   <w:style w:type="paragraph" w:styleId="berschrift1">
     <w:name w:val="heading 1"/>
@@ -1267,7 +2572,7 @@
     <w:pPr>
       <w:keepNext/>
       <w:keepLines/>
-      <w:spacing w:before="240" w:after="0"/>
+      <w:spacing w:before="240" w:after="0" w:line="259" w:lineRule="auto"/>
       <w:outlineLvl w:val="0"/>
     </w:pPr>
     <w:rPr>
@@ -1444,6 +2749,83 @@
     <w:link w:val="Fuzeile"/>
     <w:uiPriority w:val="99"/>
     <w:rsid w:val="001248BA"/>
+  </w:style>
+  <w:style w:type="table" w:styleId="Gitternetztabelle4Akzent6">
+    <w:name w:val="Grid Table 4 Accent 6"/>
+    <w:basedOn w:val="NormaleTabelle"/>
+    <w:uiPriority w:val="49"/>
+    <w:rsid w:val="0021301A"/>
+    <w:pPr>
+      <w:spacing w:after="0" w:line="240" w:lineRule="auto"/>
+    </w:pPr>
+    <w:tblPr>
+      <w:tblStyleRowBandSize w:val="1"/>
+      <w:tblStyleColBandSize w:val="1"/>
+      <w:tblInd w:w="0" w:type="nil"/>
+      <w:tblBorders>
+        <w:top w:val="single" w:sz="4" w:space="0" w:color="A8D08D" w:themeColor="accent6" w:themeTint="99"/>
+        <w:left w:val="single" w:sz="4" w:space="0" w:color="A8D08D" w:themeColor="accent6" w:themeTint="99"/>
+        <w:bottom w:val="single" w:sz="4" w:space="0" w:color="A8D08D" w:themeColor="accent6" w:themeTint="99"/>
+        <w:right w:val="single" w:sz="4" w:space="0" w:color="A8D08D" w:themeColor="accent6" w:themeTint="99"/>
+        <w:insideH w:val="single" w:sz="4" w:space="0" w:color="A8D08D" w:themeColor="accent6" w:themeTint="99"/>
+        <w:insideV w:val="single" w:sz="4" w:space="0" w:color="A8D08D" w:themeColor="accent6" w:themeTint="99"/>
+      </w:tblBorders>
+    </w:tblPr>
+    <w:tblStylePr w:type="firstRow">
+      <w:rPr>
+        <w:b/>
+        <w:bCs/>
+        <w:color w:val="FFFFFF" w:themeColor="background1"/>
+      </w:rPr>
+      <w:tblPr/>
+      <w:tcPr>
+        <w:tcBorders>
+          <w:top w:val="single" w:sz="4" w:space="0" w:color="70AD47" w:themeColor="accent6"/>
+          <w:left w:val="single" w:sz="4" w:space="0" w:color="70AD47" w:themeColor="accent6"/>
+          <w:bottom w:val="single" w:sz="4" w:space="0" w:color="70AD47" w:themeColor="accent6"/>
+          <w:right w:val="single" w:sz="4" w:space="0" w:color="70AD47" w:themeColor="accent6"/>
+          <w:insideH w:val="nil"/>
+          <w:insideV w:val="nil"/>
+        </w:tcBorders>
+        <w:shd w:val="clear" w:color="auto" w:fill="70AD47" w:themeFill="accent6"/>
+      </w:tcPr>
+    </w:tblStylePr>
+    <w:tblStylePr w:type="lastRow">
+      <w:rPr>
+        <w:b/>
+        <w:bCs/>
+      </w:rPr>
+      <w:tblPr/>
+      <w:tcPr>
+        <w:tcBorders>
+          <w:top w:val="double" w:sz="4" w:space="0" w:color="70AD47" w:themeColor="accent6"/>
+        </w:tcBorders>
+      </w:tcPr>
+    </w:tblStylePr>
+    <w:tblStylePr w:type="firstCol">
+      <w:rPr>
+        <w:b/>
+        <w:bCs/>
+      </w:rPr>
+    </w:tblStylePr>
+    <w:tblStylePr w:type="lastCol">
+      <w:rPr>
+        <w:b/>
+        <w:bCs/>
+      </w:rPr>
+    </w:tblStylePr>
+    <w:tblStylePr w:type="band1Vert">
+      <w:tblPr/>
+      <w:tcPr>
+        <w:shd w:val="clear" w:color="auto" w:fill="E2EFD9" w:themeFill="accent6" w:themeFillTint="33"/>
+      </w:tcPr>
+    </w:tblStylePr>
+    <w:tblStylePr w:type="band1Horz">
+      <w:tblPr/>
+      <w:tcPr>
+        <w:shd w:val="clear" w:color="auto" w:fill="E2EFD9" w:themeFill="accent6" w:themeFillTint="33"/>
+      </w:tcPr>
+    </w:tblStylePr>
   </w:style>
 </w:styles>
 </file>

</xml_diff>

<commit_message>
Raise version to 1.1.0 Move all replacement variable definitions to './config/default replacement variables.txt' Add Exchange Extension variables 1..15 to './config/default replacement variables.txt', update signature template 'Test all signature replacement variables.docx' Create subdirectories for binaries and configurations, adapt script to work with new subdirectories Add a logo Modify license.txt to that GitHub recognizes the license type Adapt script to include script information (version and others) in code and output Update readme.md: Add logo, modify chapter ordering, document parameter ReplacementVariableConfigFile Add '.gitattributes' file to ignore '.git*' folders in relase
</commit_message>
<xml_diff>
--- a/Signature templates/Test all signature replacement variables.docx
+++ b/Signature templates/Test all signature replacement variables.docx
@@ -1,6 +1,6 @@
 
 <file path=word/document.xml><?xml version="1.0" encoding="utf-8"?>
-<w:document xmlns:wpc="http://schemas.microsoft.com/office/word/2010/wordprocessingCanvas" xmlns:cx="http://schemas.microsoft.com/office/drawing/2014/chartex" xmlns:cx1="http://schemas.microsoft.com/office/drawing/2015/9/8/chartex" xmlns:mc="http://schemas.openxmlformats.org/markup-compatibility/2006" xmlns:o="urn:schemas-microsoft-com:office:office" xmlns:r="http://schemas.openxmlformats.org/officeDocument/2006/relationships" xmlns:m="http://schemas.openxmlformats.org/officeDocument/2006/math" xmlns:v="urn:schemas-microsoft-com:vml" xmlns:wp14="http://schemas.microsoft.com/office/word/2010/wordprocessingDrawing" xmlns:wp="http://schemas.openxmlformats.org/drawingml/2006/wordprocessingDrawing" xmlns:w10="urn:schemas-microsoft-com:office:word" xmlns:w="http://schemas.openxmlformats.org/wordprocessingml/2006/main" xmlns:w14="http://schemas.microsoft.com/office/word/2010/wordml" xmlns:w15="http://schemas.microsoft.com/office/word/2012/wordml" xmlns:w16se="http://schemas.microsoft.com/office/word/2015/wordml/symex" xmlns:wpg="http://schemas.microsoft.com/office/word/2010/wordprocessingGroup" xmlns:wpi="http://schemas.microsoft.com/office/word/2010/wordprocessingInk" xmlns:wne="http://schemas.microsoft.com/office/word/2006/wordml" xmlns:wps="http://schemas.microsoft.com/office/word/2010/wordprocessingShape" mc:Ignorable="w14 w15 w16se wp14">
+<w:document xmlns:wpc="http://schemas.microsoft.com/office/word/2010/wordprocessingCanvas" xmlns:cx="http://schemas.microsoft.com/office/drawing/2014/chartex" xmlns:cx1="http://schemas.microsoft.com/office/drawing/2015/9/8/chartex" xmlns:cx2="http://schemas.microsoft.com/office/drawing/2015/10/21/chartex" xmlns:cx3="http://schemas.microsoft.com/office/drawing/2016/5/9/chartex" xmlns:cx4="http://schemas.microsoft.com/office/drawing/2016/5/10/chartex" xmlns:cx5="http://schemas.microsoft.com/office/drawing/2016/5/11/chartex" xmlns:cx6="http://schemas.microsoft.com/office/drawing/2016/5/12/chartex" xmlns:cx7="http://schemas.microsoft.com/office/drawing/2016/5/13/chartex" xmlns:cx8="http://schemas.microsoft.com/office/drawing/2016/5/14/chartex" xmlns:mc="http://schemas.openxmlformats.org/markup-compatibility/2006" xmlns:aink="http://schemas.microsoft.com/office/drawing/2016/ink" xmlns:am3d="http://schemas.microsoft.com/office/drawing/2017/model3d" xmlns:o="urn:schemas-microsoft-com:office:office" xmlns:r="http://schemas.openxmlformats.org/officeDocument/2006/relationships" xmlns:m="http://schemas.openxmlformats.org/officeDocument/2006/math" xmlns:v="urn:schemas-microsoft-com:vml" xmlns:wp14="http://schemas.microsoft.com/office/word/2010/wordprocessingDrawing" xmlns:wp="http://schemas.openxmlformats.org/drawingml/2006/wordprocessingDrawing" xmlns:w10="urn:schemas-microsoft-com:office:word" xmlns:w="http://schemas.openxmlformats.org/wordprocessingml/2006/main" xmlns:w14="http://schemas.microsoft.com/office/word/2010/wordml" xmlns:w15="http://schemas.microsoft.com/office/word/2012/wordml" xmlns:w16cex="http://schemas.microsoft.com/office/word/2018/wordml/cex" xmlns:w16cid="http://schemas.microsoft.com/office/word/2016/wordml/cid" xmlns:w16="http://schemas.microsoft.com/office/word/2018/wordml" xmlns:w16sdtdh="http://schemas.microsoft.com/office/word/2020/wordml/sdtdatahash" xmlns:w16se="http://schemas.microsoft.com/office/word/2015/wordml/symex" xmlns:wpg="http://schemas.microsoft.com/office/word/2010/wordprocessingGroup" xmlns:wpi="http://schemas.microsoft.com/office/word/2010/wordprocessingInk" xmlns:wne="http://schemas.microsoft.com/office/word/2006/wordml" xmlns:wps="http://schemas.microsoft.com/office/word/2010/wordprocessingShape" mc:Ignorable="w14 w15 w16se w16cid w16 w16cex w16sdtdh wp14">
   <w:body>
     <w:p>
       <w:pPr>
@@ -201,6 +201,471 @@
     </w:p>
     <w:p>
       <w:pPr>
+        <w:rPr>
+          <w:lang w:val="en-US"/>
+        </w:rPr>
+      </w:pPr>
+      <w:r>
+        <w:rPr>
+          <w:lang w:val="en-US"/>
+        </w:rPr>
+        <w:t xml:space="preserve">CURRENTUSEREXTATTR1: </w:t>
+      </w:r>
+      <w:r>
+        <w:rPr>
+          <w:lang w:val="en-US"/>
+        </w:rPr>
+        <w:t>$CURRENTUSEREXTATTR</w:t>
+      </w:r>
+      <w:r>
+        <w:rPr>
+          <w:lang w:val="en-US"/>
+        </w:rPr>
+        <w:t>1</w:t>
+      </w:r>
+      <w:r>
+        <w:rPr>
+          <w:lang w:val="en-US"/>
+        </w:rPr>
+        <w:t>$</w:t>
+      </w:r>
+    </w:p>
+    <w:p>
+      <w:pPr>
+        <w:rPr>
+          <w:lang w:val="en-US"/>
+        </w:rPr>
+      </w:pPr>
+      <w:r>
+        <w:rPr>
+          <w:lang w:val="en-US"/>
+        </w:rPr>
+        <w:t xml:space="preserve">CURRENTUSEREXTATTR2: </w:t>
+      </w:r>
+      <w:r>
+        <w:rPr>
+          <w:lang w:val="en-US"/>
+        </w:rPr>
+        <w:t>$CURRENTUSEREXTATTR</w:t>
+      </w:r>
+      <w:r>
+        <w:rPr>
+          <w:lang w:val="en-US"/>
+        </w:rPr>
+        <w:t>2</w:t>
+      </w:r>
+      <w:r>
+        <w:rPr>
+          <w:lang w:val="en-US"/>
+        </w:rPr>
+        <w:t>$</w:t>
+      </w:r>
+    </w:p>
+    <w:p>
+      <w:pPr>
+        <w:rPr>
+          <w:lang w:val="en-US"/>
+        </w:rPr>
+      </w:pPr>
+      <w:r>
+        <w:rPr>
+          <w:lang w:val="en-US"/>
+        </w:rPr>
+        <w:t xml:space="preserve">CURRENTUSEREXTATTR3: </w:t>
+      </w:r>
+      <w:r>
+        <w:rPr>
+          <w:lang w:val="en-US"/>
+        </w:rPr>
+        <w:t>$CURRENTUSEREXTATTR</w:t>
+      </w:r>
+      <w:r>
+        <w:rPr>
+          <w:lang w:val="en-US"/>
+        </w:rPr>
+        <w:t>3</w:t>
+      </w:r>
+      <w:r>
+        <w:rPr>
+          <w:lang w:val="en-US"/>
+        </w:rPr>
+        <w:t>$</w:t>
+      </w:r>
+    </w:p>
+    <w:p>
+      <w:pPr>
+        <w:rPr>
+          <w:lang w:val="en-US"/>
+        </w:rPr>
+      </w:pPr>
+      <w:r>
+        <w:rPr>
+          <w:lang w:val="en-US"/>
+        </w:rPr>
+        <w:t xml:space="preserve">CURRENTUSEREXTATTR4: </w:t>
+      </w:r>
+      <w:r>
+        <w:rPr>
+          <w:lang w:val="en-US"/>
+        </w:rPr>
+        <w:t>$CURRENTUSEREXTATTR</w:t>
+      </w:r>
+      <w:r>
+        <w:rPr>
+          <w:lang w:val="en-US"/>
+        </w:rPr>
+        <w:t>4</w:t>
+      </w:r>
+      <w:r>
+        <w:rPr>
+          <w:lang w:val="en-US"/>
+        </w:rPr>
+        <w:t>$</w:t>
+      </w:r>
+    </w:p>
+    <w:p>
+      <w:pPr>
+        <w:rPr>
+          <w:lang w:val="en-US"/>
+        </w:rPr>
+      </w:pPr>
+      <w:r>
+        <w:rPr>
+          <w:lang w:val="en-US"/>
+        </w:rPr>
+        <w:t xml:space="preserve">CURRENTUSEREXTATTR5: </w:t>
+      </w:r>
+      <w:r>
+        <w:rPr>
+          <w:lang w:val="en-US"/>
+        </w:rPr>
+        <w:t>$CURRENTUSEREXTATTR</w:t>
+      </w:r>
+      <w:r>
+        <w:rPr>
+          <w:lang w:val="en-US"/>
+        </w:rPr>
+        <w:t>5</w:t>
+      </w:r>
+      <w:r>
+        <w:rPr>
+          <w:lang w:val="en-US"/>
+        </w:rPr>
+        <w:t>$</w:t>
+      </w:r>
+    </w:p>
+    <w:p>
+      <w:pPr>
+        <w:rPr>
+          <w:lang w:val="en-US"/>
+        </w:rPr>
+      </w:pPr>
+      <w:r>
+        <w:rPr>
+          <w:lang w:val="en-US"/>
+        </w:rPr>
+        <w:t xml:space="preserve">CURRENTUSEREXTATTR6: </w:t>
+      </w:r>
+      <w:r>
+        <w:rPr>
+          <w:lang w:val="en-US"/>
+        </w:rPr>
+        <w:t>$CURRENTUSEREXTATTR</w:t>
+      </w:r>
+      <w:r>
+        <w:rPr>
+          <w:lang w:val="en-US"/>
+        </w:rPr>
+        <w:t>6</w:t>
+      </w:r>
+      <w:r>
+        <w:rPr>
+          <w:lang w:val="en-US"/>
+        </w:rPr>
+        <w:t>$</w:t>
+      </w:r>
+    </w:p>
+    <w:p>
+      <w:pPr>
+        <w:rPr>
+          <w:lang w:val="en-US"/>
+        </w:rPr>
+      </w:pPr>
+      <w:r>
+        <w:rPr>
+          <w:lang w:val="en-US"/>
+        </w:rPr>
+        <w:t xml:space="preserve">CURRENTUSEREXTATTR7: </w:t>
+      </w:r>
+      <w:r>
+        <w:rPr>
+          <w:lang w:val="en-US"/>
+        </w:rPr>
+        <w:t>$CURRENTUSEREXTATTR</w:t>
+      </w:r>
+      <w:r>
+        <w:rPr>
+          <w:lang w:val="en-US"/>
+        </w:rPr>
+        <w:t>7</w:t>
+      </w:r>
+      <w:r>
+        <w:rPr>
+          <w:lang w:val="en-US"/>
+        </w:rPr>
+        <w:t>$</w:t>
+      </w:r>
+    </w:p>
+    <w:p>
+      <w:pPr>
+        <w:rPr>
+          <w:lang w:val="en-US"/>
+        </w:rPr>
+      </w:pPr>
+      <w:r>
+        <w:rPr>
+          <w:lang w:val="en-US"/>
+        </w:rPr>
+        <w:t xml:space="preserve">CURRENTUSEREXTATTR8: </w:t>
+      </w:r>
+      <w:r>
+        <w:rPr>
+          <w:lang w:val="en-US"/>
+        </w:rPr>
+        <w:t>$CURRENTUSEREXTATTR</w:t>
+      </w:r>
+      <w:r>
+        <w:rPr>
+          <w:lang w:val="en-US"/>
+        </w:rPr>
+        <w:t>8</w:t>
+      </w:r>
+      <w:r>
+        <w:rPr>
+          <w:lang w:val="en-US"/>
+        </w:rPr>
+        <w:t>$</w:t>
+      </w:r>
+    </w:p>
+    <w:p>
+      <w:pPr>
+        <w:rPr>
+          <w:lang w:val="en-US"/>
+        </w:rPr>
+      </w:pPr>
+      <w:r>
+        <w:rPr>
+          <w:lang w:val="en-US"/>
+        </w:rPr>
+        <w:t xml:space="preserve">CURRENTUSEREXTATTR9: </w:t>
+      </w:r>
+      <w:r>
+        <w:rPr>
+          <w:lang w:val="en-US"/>
+        </w:rPr>
+        <w:t>$CURRENTUSEREXTATTR</w:t>
+      </w:r>
+      <w:r>
+        <w:rPr>
+          <w:lang w:val="en-US"/>
+        </w:rPr>
+        <w:t>9</w:t>
+      </w:r>
+      <w:r>
+        <w:rPr>
+          <w:lang w:val="en-US"/>
+        </w:rPr>
+        <w:t>$</w:t>
+      </w:r>
+    </w:p>
+    <w:p>
+      <w:pPr>
+        <w:rPr>
+          <w:lang w:val="en-US"/>
+        </w:rPr>
+      </w:pPr>
+      <w:r>
+        <w:rPr>
+          <w:lang w:val="en-US"/>
+        </w:rPr>
+        <w:t xml:space="preserve">CURRENTUSEREXTATTR10: </w:t>
+      </w:r>
+      <w:r>
+        <w:rPr>
+          <w:lang w:val="en-US"/>
+        </w:rPr>
+        <w:t>$CURRENTUSEREXTATTR1</w:t>
+      </w:r>
+      <w:r>
+        <w:rPr>
+          <w:lang w:val="en-US"/>
+        </w:rPr>
+        <w:t>0</w:t>
+      </w:r>
+      <w:r>
+        <w:rPr>
+          <w:lang w:val="en-US"/>
+        </w:rPr>
+        <w:t>$</w:t>
+      </w:r>
+    </w:p>
+    <w:p>
+      <w:pPr>
+        <w:rPr>
+          <w:lang w:val="en-US"/>
+        </w:rPr>
+      </w:pPr>
+      <w:r>
+        <w:rPr>
+          <w:lang w:val="en-US"/>
+        </w:rPr>
+        <w:t xml:space="preserve">CURRENTUSEREXTATTR11: </w:t>
+      </w:r>
+      <w:r>
+        <w:rPr>
+          <w:lang w:val="en-US"/>
+        </w:rPr>
+        <w:t>$CURRENTUSEREXTATTR1</w:t>
+      </w:r>
+      <w:r>
+        <w:rPr>
+          <w:lang w:val="en-US"/>
+        </w:rPr>
+        <w:t>1</w:t>
+      </w:r>
+      <w:r>
+        <w:rPr>
+          <w:lang w:val="en-US"/>
+        </w:rPr>
+        <w:t>$</w:t>
+      </w:r>
+    </w:p>
+    <w:p>
+      <w:pPr>
+        <w:rPr>
+          <w:lang w:val="en-US"/>
+        </w:rPr>
+      </w:pPr>
+      <w:r>
+        <w:rPr>
+          <w:lang w:val="en-US"/>
+        </w:rPr>
+        <w:t xml:space="preserve">CURRENTUSEREXTATTR12: </w:t>
+      </w:r>
+      <w:r>
+        <w:rPr>
+          <w:lang w:val="en-US"/>
+        </w:rPr>
+        <w:t>$CURRENTUSEREXTATTR1</w:t>
+      </w:r>
+      <w:r>
+        <w:rPr>
+          <w:lang w:val="en-US"/>
+        </w:rPr>
+        <w:t>2</w:t>
+      </w:r>
+      <w:r>
+        <w:rPr>
+          <w:lang w:val="en-US"/>
+        </w:rPr>
+        <w:t>$</w:t>
+      </w:r>
+    </w:p>
+    <w:p>
+      <w:pPr>
+        <w:rPr>
+          <w:lang w:val="en-US"/>
+        </w:rPr>
+      </w:pPr>
+      <w:r>
+        <w:rPr>
+          <w:lang w:val="en-US"/>
+        </w:rPr>
+        <w:t xml:space="preserve">CURRENTUSEREXTATTR13: </w:t>
+      </w:r>
+      <w:r>
+        <w:rPr>
+          <w:lang w:val="en-US"/>
+        </w:rPr>
+        <w:t>$CURRENTUSEREXTATTR1</w:t>
+      </w:r>
+      <w:r>
+        <w:rPr>
+          <w:lang w:val="en-US"/>
+        </w:rPr>
+        <w:t>3</w:t>
+      </w:r>
+      <w:r>
+        <w:rPr>
+          <w:lang w:val="en-US"/>
+        </w:rPr>
+        <w:t>$</w:t>
+      </w:r>
+    </w:p>
+    <w:p>
+      <w:pPr>
+        <w:rPr>
+          <w:lang w:val="en-US"/>
+        </w:rPr>
+      </w:pPr>
+      <w:r>
+        <w:rPr>
+          <w:lang w:val="en-US"/>
+        </w:rPr>
+        <w:t xml:space="preserve">CURRENTUSEREXTATTR14: </w:t>
+      </w:r>
+      <w:r>
+        <w:rPr>
+          <w:lang w:val="en-US"/>
+        </w:rPr>
+        <w:t>$CURRENTUSEREXTATTR1</w:t>
+      </w:r>
+      <w:r>
+        <w:rPr>
+          <w:lang w:val="en-US"/>
+        </w:rPr>
+        <w:t>4</w:t>
+      </w:r>
+      <w:r>
+        <w:rPr>
+          <w:lang w:val="en-US"/>
+        </w:rPr>
+        <w:t>$</w:t>
+      </w:r>
+    </w:p>
+    <w:p>
+      <w:pPr>
+        <w:rPr>
+          <w:lang w:val="en-US"/>
+        </w:rPr>
+      </w:pPr>
+      <w:r>
+        <w:rPr>
+          <w:lang w:val="en-US"/>
+        </w:rPr>
+        <w:t xml:space="preserve">CURRENTUSEREXTATTR15: </w:t>
+      </w:r>
+      <w:r>
+        <w:rPr>
+          <w:lang w:val="en-US"/>
+        </w:rPr>
+        <w:t>$CURRENTUSEREXTATTR1</w:t>
+      </w:r>
+      <w:r>
+        <w:rPr>
+          <w:lang w:val="en-US"/>
+        </w:rPr>
+        <w:t>5</w:t>
+      </w:r>
+      <w:r>
+        <w:rPr>
+          <w:lang w:val="en-US"/>
+        </w:rPr>
+        <w:t>$</w:t>
+      </w:r>
+    </w:p>
+    <w:p>
+      <w:pPr>
         <w:pStyle w:val="berschrift1"/>
         <w:rPr>
           <w:lang w:val="en-US"/>
@@ -384,6 +849,987 @@
     </w:p>
     <w:p>
       <w:pPr>
+        <w:rPr>
+          <w:lang w:val="en-US"/>
+        </w:rPr>
+      </w:pPr>
+      <w:r>
+        <w:rPr>
+          <w:lang w:val="en-US"/>
+        </w:rPr>
+        <w:t xml:space="preserve">CURRENTUSERMANAGEREXTATTR1: </w:t>
+      </w:r>
+      <w:r>
+        <w:rPr>
+          <w:lang w:val="en-US"/>
+        </w:rPr>
+        <w:t>$CURRENT</w:t>
+      </w:r>
+      <w:r>
+        <w:rPr>
+          <w:lang w:val="en-US"/>
+        </w:rPr>
+        <w:t>USERMANAGER</w:t>
+      </w:r>
+      <w:r>
+        <w:rPr>
+          <w:lang w:val="en-US"/>
+        </w:rPr>
+        <w:t>EXTATTR</w:t>
+      </w:r>
+      <w:r>
+        <w:rPr>
+          <w:lang w:val="en-US"/>
+        </w:rPr>
+        <w:t>1</w:t>
+      </w:r>
+      <w:r>
+        <w:rPr>
+          <w:lang w:val="en-US"/>
+        </w:rPr>
+        <w:t>$</w:t>
+      </w:r>
+    </w:p>
+    <w:p>
+      <w:pPr>
+        <w:rPr>
+          <w:lang w:val="en-US"/>
+        </w:rPr>
+      </w:pPr>
+      <w:r>
+        <w:rPr>
+          <w:lang w:val="en-US"/>
+        </w:rPr>
+        <w:t>CURRENT</w:t>
+      </w:r>
+      <w:r>
+        <w:rPr>
+          <w:lang w:val="en-US"/>
+        </w:rPr>
+        <w:t>USERMANAGER</w:t>
+      </w:r>
+      <w:r>
+        <w:rPr>
+          <w:lang w:val="en-US"/>
+        </w:rPr>
+        <w:t>EXTATTR</w:t>
+      </w:r>
+      <w:r>
+        <w:rPr>
+          <w:lang w:val="en-US"/>
+        </w:rPr>
+        <w:t>2</w:t>
+      </w:r>
+      <w:r>
+        <w:rPr>
+          <w:lang w:val="en-US"/>
+        </w:rPr>
+        <w:t xml:space="preserve">: </w:t>
+      </w:r>
+      <w:r>
+        <w:rPr>
+          <w:lang w:val="en-US"/>
+        </w:rPr>
+        <w:t>$CURRENT</w:t>
+      </w:r>
+      <w:r>
+        <w:rPr>
+          <w:lang w:val="en-US"/>
+        </w:rPr>
+        <w:t>USERMANAGER</w:t>
+      </w:r>
+      <w:r>
+        <w:rPr>
+          <w:lang w:val="en-US"/>
+        </w:rPr>
+        <w:t>EXTATTR</w:t>
+      </w:r>
+      <w:r>
+        <w:rPr>
+          <w:lang w:val="en-US"/>
+        </w:rPr>
+        <w:t>2</w:t>
+      </w:r>
+      <w:r>
+        <w:rPr>
+          <w:lang w:val="en-US"/>
+        </w:rPr>
+        <w:t>$</w:t>
+      </w:r>
+    </w:p>
+    <w:p>
+      <w:pPr>
+        <w:rPr>
+          <w:lang w:val="en-US"/>
+        </w:rPr>
+      </w:pPr>
+      <w:r>
+        <w:rPr>
+          <w:lang w:val="en-US"/>
+        </w:rPr>
+        <w:t>CURRENT</w:t>
+      </w:r>
+      <w:r>
+        <w:rPr>
+          <w:lang w:val="en-US"/>
+        </w:rPr>
+        <w:t>USERMANAGER</w:t>
+      </w:r>
+      <w:r>
+        <w:rPr>
+          <w:lang w:val="en-US"/>
+        </w:rPr>
+        <w:t>EXTATTR</w:t>
+      </w:r>
+      <w:r>
+        <w:rPr>
+          <w:lang w:val="en-US"/>
+        </w:rPr>
+        <w:t>3</w:t>
+      </w:r>
+      <w:r>
+        <w:rPr>
+          <w:lang w:val="en-US"/>
+        </w:rPr>
+        <w:t xml:space="preserve">: </w:t>
+      </w:r>
+      <w:r>
+        <w:rPr>
+          <w:lang w:val="en-US"/>
+        </w:rPr>
+        <w:t>$CURRENT</w:t>
+      </w:r>
+      <w:r>
+        <w:rPr>
+          <w:lang w:val="en-US"/>
+        </w:rPr>
+        <w:t>USERMANAGER</w:t>
+      </w:r>
+      <w:r>
+        <w:rPr>
+          <w:lang w:val="en-US"/>
+        </w:rPr>
+        <w:t>EXTATTR</w:t>
+      </w:r>
+      <w:r>
+        <w:rPr>
+          <w:lang w:val="en-US"/>
+        </w:rPr>
+        <w:t>3</w:t>
+      </w:r>
+      <w:r>
+        <w:rPr>
+          <w:lang w:val="en-US"/>
+        </w:rPr>
+        <w:t>$</w:t>
+      </w:r>
+    </w:p>
+    <w:p>
+      <w:pPr>
+        <w:rPr>
+          <w:lang w:val="en-US"/>
+        </w:rPr>
+      </w:pPr>
+      <w:r>
+        <w:rPr>
+          <w:lang w:val="en-US"/>
+        </w:rPr>
+        <w:t>CURRENT</w:t>
+      </w:r>
+      <w:r>
+        <w:rPr>
+          <w:lang w:val="en-US"/>
+        </w:rPr>
+        <w:t>USERMANAGER</w:t>
+      </w:r>
+      <w:r>
+        <w:rPr>
+          <w:lang w:val="en-US"/>
+        </w:rPr>
+        <w:t>EXTATTR</w:t>
+      </w:r>
+      <w:r>
+        <w:rPr>
+          <w:lang w:val="en-US"/>
+        </w:rPr>
+        <w:t>4</w:t>
+      </w:r>
+      <w:r>
+        <w:rPr>
+          <w:lang w:val="en-US"/>
+        </w:rPr>
+        <w:t xml:space="preserve">: </w:t>
+      </w:r>
+      <w:r>
+        <w:rPr>
+          <w:lang w:val="en-US"/>
+        </w:rPr>
+        <w:t>$CURRENT</w:t>
+      </w:r>
+      <w:r>
+        <w:rPr>
+          <w:lang w:val="en-US"/>
+        </w:rPr>
+        <w:t>USERMANAGER</w:t>
+      </w:r>
+      <w:r>
+        <w:rPr>
+          <w:lang w:val="en-US"/>
+        </w:rPr>
+        <w:t>EXTATTR</w:t>
+      </w:r>
+      <w:r>
+        <w:rPr>
+          <w:lang w:val="en-US"/>
+        </w:rPr>
+        <w:t>4</w:t>
+      </w:r>
+      <w:r>
+        <w:rPr>
+          <w:lang w:val="en-US"/>
+        </w:rPr>
+        <w:t>$</w:t>
+      </w:r>
+    </w:p>
+    <w:p>
+      <w:pPr>
+        <w:rPr>
+          <w:lang w:val="en-US"/>
+        </w:rPr>
+      </w:pPr>
+      <w:r>
+        <w:rPr>
+          <w:lang w:val="en-US"/>
+        </w:rPr>
+        <w:t>CURRENT</w:t>
+      </w:r>
+      <w:r>
+        <w:rPr>
+          <w:lang w:val="en-US"/>
+        </w:rPr>
+        <w:t>USERMANAGER</w:t>
+      </w:r>
+      <w:r>
+        <w:rPr>
+          <w:lang w:val="en-US"/>
+        </w:rPr>
+        <w:t>EXTATTR</w:t>
+      </w:r>
+      <w:r>
+        <w:rPr>
+          <w:lang w:val="en-US"/>
+        </w:rPr>
+        <w:t>5</w:t>
+      </w:r>
+      <w:r>
+        <w:rPr>
+          <w:lang w:val="en-US"/>
+        </w:rPr>
+        <w:t xml:space="preserve">: </w:t>
+      </w:r>
+      <w:r>
+        <w:rPr>
+          <w:lang w:val="en-US"/>
+        </w:rPr>
+        <w:t>$CURRENT</w:t>
+      </w:r>
+      <w:r>
+        <w:rPr>
+          <w:lang w:val="en-US"/>
+        </w:rPr>
+        <w:t>USERMANAGER</w:t>
+      </w:r>
+      <w:r>
+        <w:rPr>
+          <w:lang w:val="en-US"/>
+        </w:rPr>
+        <w:t>EXTATTR</w:t>
+      </w:r>
+      <w:r>
+        <w:rPr>
+          <w:lang w:val="en-US"/>
+        </w:rPr>
+        <w:t>5</w:t>
+      </w:r>
+      <w:r>
+        <w:rPr>
+          <w:lang w:val="en-US"/>
+        </w:rPr>
+        <w:t>$</w:t>
+      </w:r>
+    </w:p>
+    <w:p>
+      <w:pPr>
+        <w:rPr>
+          <w:lang w:val="en-US"/>
+        </w:rPr>
+      </w:pPr>
+      <w:r>
+        <w:rPr>
+          <w:lang w:val="en-US"/>
+        </w:rPr>
+        <w:t>CURRENT</w:t>
+      </w:r>
+      <w:r>
+        <w:rPr>
+          <w:lang w:val="en-US"/>
+        </w:rPr>
+        <w:t>USERMANAGER</w:t>
+      </w:r>
+      <w:r>
+        <w:rPr>
+          <w:lang w:val="en-US"/>
+        </w:rPr>
+        <w:t>EXTATTR</w:t>
+      </w:r>
+      <w:r>
+        <w:rPr>
+          <w:lang w:val="en-US"/>
+        </w:rPr>
+        <w:t>6</w:t>
+      </w:r>
+      <w:r>
+        <w:rPr>
+          <w:lang w:val="en-US"/>
+        </w:rPr>
+        <w:t xml:space="preserve">: </w:t>
+      </w:r>
+      <w:r>
+        <w:rPr>
+          <w:lang w:val="en-US"/>
+        </w:rPr>
+        <w:t>$CURRENT</w:t>
+      </w:r>
+      <w:r>
+        <w:rPr>
+          <w:lang w:val="en-US"/>
+        </w:rPr>
+        <w:t>USERMANAGER</w:t>
+      </w:r>
+      <w:r>
+        <w:rPr>
+          <w:lang w:val="en-US"/>
+        </w:rPr>
+        <w:t>EXTATTR</w:t>
+      </w:r>
+      <w:r>
+        <w:rPr>
+          <w:lang w:val="en-US"/>
+        </w:rPr>
+        <w:t>6</w:t>
+      </w:r>
+      <w:r>
+        <w:rPr>
+          <w:lang w:val="en-US"/>
+        </w:rPr>
+        <w:t>$</w:t>
+      </w:r>
+    </w:p>
+    <w:p>
+      <w:pPr>
+        <w:rPr>
+          <w:lang w:val="en-US"/>
+        </w:rPr>
+      </w:pPr>
+      <w:r>
+        <w:rPr>
+          <w:lang w:val="en-US"/>
+        </w:rPr>
+        <w:t>CURRENT</w:t>
+      </w:r>
+      <w:r>
+        <w:rPr>
+          <w:lang w:val="en-US"/>
+        </w:rPr>
+        <w:t>USERMANAGER</w:t>
+      </w:r>
+      <w:r>
+        <w:rPr>
+          <w:lang w:val="en-US"/>
+        </w:rPr>
+        <w:t>EXTATTR</w:t>
+      </w:r>
+      <w:r>
+        <w:rPr>
+          <w:lang w:val="en-US"/>
+        </w:rPr>
+        <w:t>7</w:t>
+      </w:r>
+      <w:r>
+        <w:rPr>
+          <w:lang w:val="en-US"/>
+        </w:rPr>
+        <w:t xml:space="preserve">: </w:t>
+      </w:r>
+      <w:r>
+        <w:rPr>
+          <w:lang w:val="en-US"/>
+        </w:rPr>
+        <w:t>$CURRENT</w:t>
+      </w:r>
+      <w:r>
+        <w:rPr>
+          <w:lang w:val="en-US"/>
+        </w:rPr>
+        <w:t>USERMANAGER</w:t>
+      </w:r>
+      <w:r>
+        <w:rPr>
+          <w:lang w:val="en-US"/>
+        </w:rPr>
+        <w:t>EXTATTR</w:t>
+      </w:r>
+      <w:r>
+        <w:rPr>
+          <w:lang w:val="en-US"/>
+        </w:rPr>
+        <w:t>7</w:t>
+      </w:r>
+      <w:r>
+        <w:rPr>
+          <w:lang w:val="en-US"/>
+        </w:rPr>
+        <w:t>$</w:t>
+      </w:r>
+    </w:p>
+    <w:p>
+      <w:pPr>
+        <w:rPr>
+          <w:lang w:val="en-US"/>
+        </w:rPr>
+      </w:pPr>
+      <w:r>
+        <w:rPr>
+          <w:lang w:val="en-US"/>
+        </w:rPr>
+        <w:t>CURRENT</w:t>
+      </w:r>
+      <w:r>
+        <w:rPr>
+          <w:lang w:val="en-US"/>
+        </w:rPr>
+        <w:t>USERMANAGER</w:t>
+      </w:r>
+      <w:r>
+        <w:rPr>
+          <w:lang w:val="en-US"/>
+        </w:rPr>
+        <w:t>EXTATTR</w:t>
+      </w:r>
+      <w:r>
+        <w:rPr>
+          <w:lang w:val="en-US"/>
+        </w:rPr>
+        <w:t>8</w:t>
+      </w:r>
+      <w:r>
+        <w:rPr>
+          <w:lang w:val="en-US"/>
+        </w:rPr>
+        <w:t xml:space="preserve">: </w:t>
+      </w:r>
+      <w:r>
+        <w:rPr>
+          <w:lang w:val="en-US"/>
+        </w:rPr>
+        <w:t>$CURRENT</w:t>
+      </w:r>
+      <w:r>
+        <w:rPr>
+          <w:lang w:val="en-US"/>
+        </w:rPr>
+        <w:t>USERMANAGER</w:t>
+      </w:r>
+      <w:r>
+        <w:rPr>
+          <w:lang w:val="en-US"/>
+        </w:rPr>
+        <w:t>EXTATTR</w:t>
+      </w:r>
+      <w:r>
+        <w:rPr>
+          <w:lang w:val="en-US"/>
+        </w:rPr>
+        <w:t>8</w:t>
+      </w:r>
+      <w:r>
+        <w:rPr>
+          <w:lang w:val="en-US"/>
+        </w:rPr>
+        <w:t>$</w:t>
+      </w:r>
+    </w:p>
+    <w:p>
+      <w:pPr>
+        <w:rPr>
+          <w:lang w:val="en-US"/>
+        </w:rPr>
+      </w:pPr>
+      <w:r>
+        <w:rPr>
+          <w:lang w:val="en-US"/>
+        </w:rPr>
+        <w:t>CURRENT</w:t>
+      </w:r>
+      <w:r>
+        <w:rPr>
+          <w:lang w:val="en-US"/>
+        </w:rPr>
+        <w:t>USERMANAGER</w:t>
+      </w:r>
+      <w:r>
+        <w:rPr>
+          <w:lang w:val="en-US"/>
+        </w:rPr>
+        <w:t>EXTATTR</w:t>
+      </w:r>
+      <w:r>
+        <w:rPr>
+          <w:lang w:val="en-US"/>
+        </w:rPr>
+        <w:t>9</w:t>
+      </w:r>
+      <w:r>
+        <w:rPr>
+          <w:lang w:val="en-US"/>
+        </w:rPr>
+        <w:t xml:space="preserve">: </w:t>
+      </w:r>
+      <w:r>
+        <w:rPr>
+          <w:lang w:val="en-US"/>
+        </w:rPr>
+        <w:t>$CURRENT</w:t>
+      </w:r>
+      <w:r>
+        <w:rPr>
+          <w:lang w:val="en-US"/>
+        </w:rPr>
+        <w:t>USERMANAGER</w:t>
+      </w:r>
+      <w:r>
+        <w:rPr>
+          <w:lang w:val="en-US"/>
+        </w:rPr>
+        <w:t>EXTATTR</w:t>
+      </w:r>
+      <w:r>
+        <w:rPr>
+          <w:lang w:val="en-US"/>
+        </w:rPr>
+        <w:t>9</w:t>
+      </w:r>
+      <w:r>
+        <w:rPr>
+          <w:lang w:val="en-US"/>
+        </w:rPr>
+        <w:t>$</w:t>
+      </w:r>
+    </w:p>
+    <w:p>
+      <w:pPr>
+        <w:rPr>
+          <w:lang w:val="en-US"/>
+        </w:rPr>
+      </w:pPr>
+      <w:r>
+        <w:rPr>
+          <w:lang w:val="en-US"/>
+        </w:rPr>
+        <w:t>CURRENT</w:t>
+      </w:r>
+      <w:r>
+        <w:rPr>
+          <w:lang w:val="en-US"/>
+        </w:rPr>
+        <w:t>USERMANAGER</w:t>
+      </w:r>
+      <w:r>
+        <w:rPr>
+          <w:lang w:val="en-US"/>
+        </w:rPr>
+        <w:t>EXTATTR1</w:t>
+      </w:r>
+      <w:r>
+        <w:rPr>
+          <w:lang w:val="en-US"/>
+        </w:rPr>
+        <w:t>0</w:t>
+      </w:r>
+      <w:r>
+        <w:rPr>
+          <w:lang w:val="en-US"/>
+        </w:rPr>
+        <w:t xml:space="preserve">: </w:t>
+      </w:r>
+      <w:r>
+        <w:rPr>
+          <w:lang w:val="en-US"/>
+        </w:rPr>
+        <w:t>$CURRENT</w:t>
+      </w:r>
+      <w:r>
+        <w:rPr>
+          <w:lang w:val="en-US"/>
+        </w:rPr>
+        <w:t>USERMANAGER</w:t>
+      </w:r>
+      <w:r>
+        <w:rPr>
+          <w:lang w:val="en-US"/>
+        </w:rPr>
+        <w:t>EXTATTR1</w:t>
+      </w:r>
+      <w:r>
+        <w:rPr>
+          <w:lang w:val="en-US"/>
+        </w:rPr>
+        <w:t>0</w:t>
+      </w:r>
+      <w:r>
+        <w:rPr>
+          <w:lang w:val="en-US"/>
+        </w:rPr>
+        <w:t>$</w:t>
+      </w:r>
+    </w:p>
+    <w:p>
+      <w:pPr>
+        <w:rPr>
+          <w:lang w:val="en-US"/>
+        </w:rPr>
+      </w:pPr>
+      <w:r>
+        <w:rPr>
+          <w:lang w:val="en-US"/>
+        </w:rPr>
+        <w:t>CURRENT</w:t>
+      </w:r>
+      <w:r>
+        <w:rPr>
+          <w:lang w:val="en-US"/>
+        </w:rPr>
+        <w:t>USERMANAGER</w:t>
+      </w:r>
+      <w:r>
+        <w:rPr>
+          <w:lang w:val="en-US"/>
+        </w:rPr>
+        <w:t>EXTATTR1</w:t>
+      </w:r>
+      <w:r>
+        <w:rPr>
+          <w:lang w:val="en-US"/>
+        </w:rPr>
+        <w:t>1</w:t>
+      </w:r>
+      <w:r>
+        <w:rPr>
+          <w:lang w:val="en-US"/>
+        </w:rPr>
+        <w:t xml:space="preserve">: </w:t>
+      </w:r>
+      <w:r>
+        <w:rPr>
+          <w:lang w:val="en-US"/>
+        </w:rPr>
+        <w:t>$CURRENT</w:t>
+      </w:r>
+      <w:r>
+        <w:rPr>
+          <w:lang w:val="en-US"/>
+        </w:rPr>
+        <w:t>USERMANAGER</w:t>
+      </w:r>
+      <w:r>
+        <w:rPr>
+          <w:lang w:val="en-US"/>
+        </w:rPr>
+        <w:t>EXTATTR1</w:t>
+      </w:r>
+      <w:r>
+        <w:rPr>
+          <w:lang w:val="en-US"/>
+        </w:rPr>
+        <w:t>1</w:t>
+      </w:r>
+      <w:r>
+        <w:rPr>
+          <w:lang w:val="en-US"/>
+        </w:rPr>
+        <w:t>$</w:t>
+      </w:r>
+    </w:p>
+    <w:p>
+      <w:pPr>
+        <w:rPr>
+          <w:lang w:val="en-US"/>
+        </w:rPr>
+      </w:pPr>
+      <w:r>
+        <w:rPr>
+          <w:lang w:val="en-US"/>
+        </w:rPr>
+        <w:t>CURRENT</w:t>
+      </w:r>
+      <w:r>
+        <w:rPr>
+          <w:lang w:val="en-US"/>
+        </w:rPr>
+        <w:t>USERMANAGER</w:t>
+      </w:r>
+      <w:r>
+        <w:rPr>
+          <w:lang w:val="en-US"/>
+        </w:rPr>
+        <w:t>EXTATTR1</w:t>
+      </w:r>
+      <w:r>
+        <w:rPr>
+          <w:lang w:val="en-US"/>
+        </w:rPr>
+        <w:t>2</w:t>
+      </w:r>
+      <w:r>
+        <w:rPr>
+          <w:lang w:val="en-US"/>
+        </w:rPr>
+        <w:t xml:space="preserve">: </w:t>
+      </w:r>
+      <w:r>
+        <w:rPr>
+          <w:lang w:val="en-US"/>
+        </w:rPr>
+        <w:t>$CURRENT</w:t>
+      </w:r>
+      <w:r>
+        <w:rPr>
+          <w:lang w:val="en-US"/>
+        </w:rPr>
+        <w:t>USERMANAGER</w:t>
+      </w:r>
+      <w:r>
+        <w:rPr>
+          <w:lang w:val="en-US"/>
+        </w:rPr>
+        <w:t>EXTATTR1</w:t>
+      </w:r>
+      <w:r>
+        <w:rPr>
+          <w:lang w:val="en-US"/>
+        </w:rPr>
+        <w:t>2</w:t>
+      </w:r>
+      <w:r>
+        <w:rPr>
+          <w:lang w:val="en-US"/>
+        </w:rPr>
+        <w:t>$</w:t>
+      </w:r>
+    </w:p>
+    <w:p>
+      <w:pPr>
+        <w:rPr>
+          <w:lang w:val="en-US"/>
+        </w:rPr>
+      </w:pPr>
+      <w:r>
+        <w:rPr>
+          <w:lang w:val="en-US"/>
+        </w:rPr>
+        <w:t>CURRENT</w:t>
+      </w:r>
+      <w:r>
+        <w:rPr>
+          <w:lang w:val="en-US"/>
+        </w:rPr>
+        <w:t>USERMANAGER</w:t>
+      </w:r>
+      <w:r>
+        <w:rPr>
+          <w:lang w:val="en-US"/>
+        </w:rPr>
+        <w:t>EXTATTR1</w:t>
+      </w:r>
+      <w:r>
+        <w:rPr>
+          <w:lang w:val="en-US"/>
+        </w:rPr>
+        <w:t>3</w:t>
+      </w:r>
+      <w:r>
+        <w:rPr>
+          <w:lang w:val="en-US"/>
+        </w:rPr>
+        <w:t xml:space="preserve">: </w:t>
+      </w:r>
+      <w:r>
+        <w:rPr>
+          <w:lang w:val="en-US"/>
+        </w:rPr>
+        <w:t>$CURRENT</w:t>
+      </w:r>
+      <w:r>
+        <w:rPr>
+          <w:lang w:val="en-US"/>
+        </w:rPr>
+        <w:t>USERMANAGER</w:t>
+      </w:r>
+      <w:r>
+        <w:rPr>
+          <w:lang w:val="en-US"/>
+        </w:rPr>
+        <w:t>EXTATTR1</w:t>
+      </w:r>
+      <w:r>
+        <w:rPr>
+          <w:lang w:val="en-US"/>
+        </w:rPr>
+        <w:t>3</w:t>
+      </w:r>
+      <w:r>
+        <w:rPr>
+          <w:lang w:val="en-US"/>
+        </w:rPr>
+        <w:t>$</w:t>
+      </w:r>
+    </w:p>
+    <w:p>
+      <w:pPr>
+        <w:rPr>
+          <w:lang w:val="en-US"/>
+        </w:rPr>
+      </w:pPr>
+      <w:r>
+        <w:rPr>
+          <w:lang w:val="en-US"/>
+        </w:rPr>
+        <w:t>CURRENT</w:t>
+      </w:r>
+      <w:r>
+        <w:rPr>
+          <w:lang w:val="en-US"/>
+        </w:rPr>
+        <w:t>USERMANAGER</w:t>
+      </w:r>
+      <w:r>
+        <w:rPr>
+          <w:lang w:val="en-US"/>
+        </w:rPr>
+        <w:t>EXTATTR1</w:t>
+      </w:r>
+      <w:r>
+        <w:rPr>
+          <w:lang w:val="en-US"/>
+        </w:rPr>
+        <w:t>4</w:t>
+      </w:r>
+      <w:r>
+        <w:rPr>
+          <w:lang w:val="en-US"/>
+        </w:rPr>
+        <w:t xml:space="preserve">: </w:t>
+      </w:r>
+      <w:r>
+        <w:rPr>
+          <w:lang w:val="en-US"/>
+        </w:rPr>
+        <w:t>$CURRENT</w:t>
+      </w:r>
+      <w:r>
+        <w:rPr>
+          <w:lang w:val="en-US"/>
+        </w:rPr>
+        <w:t>USERMANAGER</w:t>
+      </w:r>
+      <w:r>
+        <w:rPr>
+          <w:lang w:val="en-US"/>
+        </w:rPr>
+        <w:t>EXTATTR1</w:t>
+      </w:r>
+      <w:r>
+        <w:rPr>
+          <w:lang w:val="en-US"/>
+        </w:rPr>
+        <w:t>4</w:t>
+      </w:r>
+      <w:r>
+        <w:rPr>
+          <w:lang w:val="en-US"/>
+        </w:rPr>
+        <w:t>$</w:t>
+      </w:r>
+    </w:p>
+    <w:p>
+      <w:pPr>
+        <w:rPr>
+          <w:lang w:val="en-US"/>
+        </w:rPr>
+      </w:pPr>
+      <w:r>
+        <w:rPr>
+          <w:lang w:val="en-US"/>
+        </w:rPr>
+        <w:t>CURRENT</w:t>
+      </w:r>
+      <w:r>
+        <w:rPr>
+          <w:lang w:val="en-US"/>
+        </w:rPr>
+        <w:t>USERMANAGER</w:t>
+      </w:r>
+      <w:r>
+        <w:rPr>
+          <w:lang w:val="en-US"/>
+        </w:rPr>
+        <w:t>EXTATTR1</w:t>
+      </w:r>
+      <w:r>
+        <w:rPr>
+          <w:lang w:val="en-US"/>
+        </w:rPr>
+        <w:t>5</w:t>
+      </w:r>
+      <w:r>
+        <w:rPr>
+          <w:lang w:val="en-US"/>
+        </w:rPr>
+        <w:t xml:space="preserve">: </w:t>
+      </w:r>
+      <w:r>
+        <w:rPr>
+          <w:lang w:val="en-US"/>
+        </w:rPr>
+        <w:t>$CURRENT</w:t>
+      </w:r>
+      <w:r>
+        <w:rPr>
+          <w:lang w:val="en-US"/>
+        </w:rPr>
+        <w:t>USERMANAGER</w:t>
+      </w:r>
+      <w:r>
+        <w:rPr>
+          <w:lang w:val="en-US"/>
+        </w:rPr>
+        <w:t>EXTATTR1</w:t>
+      </w:r>
+      <w:r>
+        <w:rPr>
+          <w:lang w:val="en-US"/>
+        </w:rPr>
+        <w:t>5</w:t>
+      </w:r>
+      <w:r>
+        <w:rPr>
+          <w:lang w:val="en-US"/>
+        </w:rPr>
+        <w:t>$</w:t>
+      </w:r>
+    </w:p>
+    <w:p>
+      <w:pPr>
         <w:pStyle w:val="berschrift1"/>
         <w:rPr>
           <w:lang w:val="en-US"/>
@@ -567,6 +2013,838 @@
     </w:p>
     <w:p>
       <w:pPr>
+        <w:rPr>
+          <w:lang w:val="en-US"/>
+        </w:rPr>
+      </w:pPr>
+      <w:r>
+        <w:rPr>
+          <w:lang w:val="en-US"/>
+        </w:rPr>
+        <w:t>CURRENT</w:t>
+      </w:r>
+      <w:r>
+        <w:rPr>
+          <w:lang w:val="en-US"/>
+        </w:rPr>
+        <w:t>MAILBOX</w:t>
+      </w:r>
+      <w:r>
+        <w:rPr>
+          <w:lang w:val="en-US"/>
+        </w:rPr>
+        <w:t xml:space="preserve">EXTATTR1: </w:t>
+      </w:r>
+      <w:r>
+        <w:rPr>
+          <w:lang w:val="en-US"/>
+        </w:rPr>
+        <w:t>$CURRENT</w:t>
+      </w:r>
+      <w:r>
+        <w:rPr>
+          <w:lang w:val="en-US"/>
+        </w:rPr>
+        <w:t>MAILBOX</w:t>
+      </w:r>
+      <w:r>
+        <w:rPr>
+          <w:lang w:val="en-US"/>
+        </w:rPr>
+        <w:t>EXTATTR</w:t>
+      </w:r>
+      <w:r>
+        <w:rPr>
+          <w:lang w:val="en-US"/>
+        </w:rPr>
+        <w:t>1</w:t>
+      </w:r>
+      <w:r>
+        <w:rPr>
+          <w:lang w:val="en-US"/>
+        </w:rPr>
+        <w:t>$</w:t>
+      </w:r>
+    </w:p>
+    <w:p>
+      <w:pPr>
+        <w:rPr>
+          <w:lang w:val="en-US"/>
+        </w:rPr>
+      </w:pPr>
+      <w:r>
+        <w:rPr>
+          <w:lang w:val="en-US"/>
+        </w:rPr>
+        <w:t>CURRENT</w:t>
+      </w:r>
+      <w:r>
+        <w:rPr>
+          <w:lang w:val="en-US"/>
+        </w:rPr>
+        <w:t>MAILBOX</w:t>
+      </w:r>
+      <w:r>
+        <w:rPr>
+          <w:lang w:val="en-US"/>
+        </w:rPr>
+        <w:t xml:space="preserve">EXTATTR2: </w:t>
+      </w:r>
+      <w:r>
+        <w:rPr>
+          <w:lang w:val="en-US"/>
+        </w:rPr>
+        <w:t>$CURRENT</w:t>
+      </w:r>
+      <w:r>
+        <w:rPr>
+          <w:lang w:val="en-US"/>
+        </w:rPr>
+        <w:t>MAILBOX</w:t>
+      </w:r>
+      <w:r>
+        <w:rPr>
+          <w:lang w:val="en-US"/>
+        </w:rPr>
+        <w:t>EXTATTR</w:t>
+      </w:r>
+      <w:r>
+        <w:rPr>
+          <w:lang w:val="en-US"/>
+        </w:rPr>
+        <w:t>2</w:t>
+      </w:r>
+      <w:r>
+        <w:rPr>
+          <w:lang w:val="en-US"/>
+        </w:rPr>
+        <w:t>$</w:t>
+      </w:r>
+    </w:p>
+    <w:p>
+      <w:pPr>
+        <w:rPr>
+          <w:lang w:val="en-US"/>
+        </w:rPr>
+      </w:pPr>
+      <w:r>
+        <w:rPr>
+          <w:lang w:val="en-US"/>
+        </w:rPr>
+        <w:t>CURRENT</w:t>
+      </w:r>
+      <w:r>
+        <w:rPr>
+          <w:lang w:val="en-US"/>
+        </w:rPr>
+        <w:t>MAILBOX</w:t>
+      </w:r>
+      <w:r>
+        <w:rPr>
+          <w:lang w:val="en-US"/>
+        </w:rPr>
+        <w:t xml:space="preserve">EXTATTR3: </w:t>
+      </w:r>
+      <w:r>
+        <w:rPr>
+          <w:lang w:val="en-US"/>
+        </w:rPr>
+        <w:t>$CURRENT</w:t>
+      </w:r>
+      <w:r>
+        <w:rPr>
+          <w:lang w:val="en-US"/>
+        </w:rPr>
+        <w:t>MAILBOX</w:t>
+      </w:r>
+      <w:r>
+        <w:rPr>
+          <w:lang w:val="en-US"/>
+        </w:rPr>
+        <w:t>EXTATTR</w:t>
+      </w:r>
+      <w:r>
+        <w:rPr>
+          <w:lang w:val="en-US"/>
+        </w:rPr>
+        <w:t>3</w:t>
+      </w:r>
+      <w:r>
+        <w:rPr>
+          <w:lang w:val="en-US"/>
+        </w:rPr>
+        <w:t>$</w:t>
+      </w:r>
+    </w:p>
+    <w:p>
+      <w:pPr>
+        <w:rPr>
+          <w:lang w:val="en-US"/>
+        </w:rPr>
+      </w:pPr>
+      <w:r>
+        <w:rPr>
+          <w:lang w:val="en-US"/>
+        </w:rPr>
+        <w:t>CURRENT</w:t>
+      </w:r>
+      <w:r>
+        <w:rPr>
+          <w:lang w:val="en-US"/>
+        </w:rPr>
+        <w:t>MAILBOX</w:t>
+      </w:r>
+      <w:r>
+        <w:rPr>
+          <w:lang w:val="en-US"/>
+        </w:rPr>
+        <w:t xml:space="preserve">EXTATTR4: </w:t>
+      </w:r>
+      <w:r>
+        <w:rPr>
+          <w:lang w:val="en-US"/>
+        </w:rPr>
+        <w:t>$CURRENT</w:t>
+      </w:r>
+      <w:r>
+        <w:rPr>
+          <w:lang w:val="en-US"/>
+        </w:rPr>
+        <w:t>MAILBOX</w:t>
+      </w:r>
+      <w:r>
+        <w:rPr>
+          <w:lang w:val="en-US"/>
+        </w:rPr>
+        <w:t>EXTATTR</w:t>
+      </w:r>
+      <w:r>
+        <w:rPr>
+          <w:lang w:val="en-US"/>
+        </w:rPr>
+        <w:t>4</w:t>
+      </w:r>
+      <w:r>
+        <w:rPr>
+          <w:lang w:val="en-US"/>
+        </w:rPr>
+        <w:t>$</w:t>
+      </w:r>
+    </w:p>
+    <w:p>
+      <w:pPr>
+        <w:rPr>
+          <w:lang w:val="en-US"/>
+        </w:rPr>
+      </w:pPr>
+      <w:r>
+        <w:rPr>
+          <w:lang w:val="en-US"/>
+        </w:rPr>
+        <w:t>CURRENT</w:t>
+      </w:r>
+      <w:r>
+        <w:rPr>
+          <w:lang w:val="en-US"/>
+        </w:rPr>
+        <w:t>MAILBOX</w:t>
+      </w:r>
+      <w:r>
+        <w:rPr>
+          <w:lang w:val="en-US"/>
+        </w:rPr>
+        <w:t xml:space="preserve">EXTATTR5: </w:t>
+      </w:r>
+      <w:r>
+        <w:rPr>
+          <w:lang w:val="en-US"/>
+        </w:rPr>
+        <w:t>$CURRENT</w:t>
+      </w:r>
+      <w:r>
+        <w:rPr>
+          <w:lang w:val="en-US"/>
+        </w:rPr>
+        <w:t>MAILBOX</w:t>
+      </w:r>
+      <w:r>
+        <w:rPr>
+          <w:lang w:val="en-US"/>
+        </w:rPr>
+        <w:t>EXTATTR</w:t>
+      </w:r>
+      <w:r>
+        <w:rPr>
+          <w:lang w:val="en-US"/>
+        </w:rPr>
+        <w:t>5</w:t>
+      </w:r>
+      <w:r>
+        <w:rPr>
+          <w:lang w:val="en-US"/>
+        </w:rPr>
+        <w:t>$</w:t>
+      </w:r>
+    </w:p>
+    <w:p>
+      <w:pPr>
+        <w:rPr>
+          <w:lang w:val="en-US"/>
+        </w:rPr>
+      </w:pPr>
+      <w:r>
+        <w:rPr>
+          <w:lang w:val="en-US"/>
+        </w:rPr>
+        <w:t>CURRENT</w:t>
+      </w:r>
+      <w:r>
+        <w:rPr>
+          <w:lang w:val="en-US"/>
+        </w:rPr>
+        <w:t>MAILBOX</w:t>
+      </w:r>
+      <w:r>
+        <w:rPr>
+          <w:lang w:val="en-US"/>
+        </w:rPr>
+        <w:t xml:space="preserve">EXTATTR6: </w:t>
+      </w:r>
+      <w:r>
+        <w:rPr>
+          <w:lang w:val="en-US"/>
+        </w:rPr>
+        <w:t>$CURRENT</w:t>
+      </w:r>
+      <w:r>
+        <w:rPr>
+          <w:lang w:val="en-US"/>
+        </w:rPr>
+        <w:t>MAILBOX</w:t>
+      </w:r>
+      <w:r>
+        <w:rPr>
+          <w:lang w:val="en-US"/>
+        </w:rPr>
+        <w:t>EXTATTR</w:t>
+      </w:r>
+      <w:r>
+        <w:rPr>
+          <w:lang w:val="en-US"/>
+        </w:rPr>
+        <w:t>6</w:t>
+      </w:r>
+      <w:r>
+        <w:rPr>
+          <w:lang w:val="en-US"/>
+        </w:rPr>
+        <w:t>$</w:t>
+      </w:r>
+    </w:p>
+    <w:p>
+      <w:pPr>
+        <w:rPr>
+          <w:lang w:val="en-US"/>
+        </w:rPr>
+      </w:pPr>
+      <w:r>
+        <w:rPr>
+          <w:lang w:val="en-US"/>
+        </w:rPr>
+        <w:t>CURRENT</w:t>
+      </w:r>
+      <w:r>
+        <w:rPr>
+          <w:lang w:val="en-US"/>
+        </w:rPr>
+        <w:t>MAILBOX</w:t>
+      </w:r>
+      <w:r>
+        <w:rPr>
+          <w:lang w:val="en-US"/>
+        </w:rPr>
+        <w:t xml:space="preserve">EXTATTR7: </w:t>
+      </w:r>
+      <w:r>
+        <w:rPr>
+          <w:lang w:val="en-US"/>
+        </w:rPr>
+        <w:t>$CURRENT</w:t>
+      </w:r>
+      <w:r>
+        <w:rPr>
+          <w:lang w:val="en-US"/>
+        </w:rPr>
+        <w:t>MAILBOX</w:t>
+      </w:r>
+      <w:r>
+        <w:rPr>
+          <w:lang w:val="en-US"/>
+        </w:rPr>
+        <w:t>EXTATTR</w:t>
+      </w:r>
+      <w:r>
+        <w:rPr>
+          <w:lang w:val="en-US"/>
+        </w:rPr>
+        <w:t>7</w:t>
+      </w:r>
+      <w:r>
+        <w:rPr>
+          <w:lang w:val="en-US"/>
+        </w:rPr>
+        <w:t>$</w:t>
+      </w:r>
+    </w:p>
+    <w:p>
+      <w:pPr>
+        <w:rPr>
+          <w:lang w:val="en-US"/>
+        </w:rPr>
+      </w:pPr>
+      <w:r>
+        <w:rPr>
+          <w:lang w:val="en-US"/>
+        </w:rPr>
+        <w:t>CURRENT</w:t>
+      </w:r>
+      <w:r>
+        <w:rPr>
+          <w:lang w:val="en-US"/>
+        </w:rPr>
+        <w:t>MAILBOX</w:t>
+      </w:r>
+      <w:r>
+        <w:rPr>
+          <w:lang w:val="en-US"/>
+        </w:rPr>
+        <w:t xml:space="preserve">EXTATTR8: </w:t>
+      </w:r>
+      <w:r>
+        <w:rPr>
+          <w:lang w:val="en-US"/>
+        </w:rPr>
+        <w:t>$CURRENT</w:t>
+      </w:r>
+      <w:r>
+        <w:rPr>
+          <w:lang w:val="en-US"/>
+        </w:rPr>
+        <w:t>MAILBOX</w:t>
+      </w:r>
+      <w:r>
+        <w:rPr>
+          <w:lang w:val="en-US"/>
+        </w:rPr>
+        <w:t>EXTATTR</w:t>
+      </w:r>
+      <w:r>
+        <w:rPr>
+          <w:lang w:val="en-US"/>
+        </w:rPr>
+        <w:t>8</w:t>
+      </w:r>
+      <w:r>
+        <w:rPr>
+          <w:lang w:val="en-US"/>
+        </w:rPr>
+        <w:t>$</w:t>
+      </w:r>
+    </w:p>
+    <w:p>
+      <w:pPr>
+        <w:rPr>
+          <w:lang w:val="en-US"/>
+        </w:rPr>
+      </w:pPr>
+      <w:r>
+        <w:rPr>
+          <w:lang w:val="en-US"/>
+        </w:rPr>
+        <w:t>CURRENT</w:t>
+      </w:r>
+      <w:r>
+        <w:rPr>
+          <w:lang w:val="en-US"/>
+        </w:rPr>
+        <w:t>MAILBOX</w:t>
+      </w:r>
+      <w:r>
+        <w:rPr>
+          <w:lang w:val="en-US"/>
+        </w:rPr>
+        <w:t xml:space="preserve">EXTATTR9: </w:t>
+      </w:r>
+      <w:r>
+        <w:rPr>
+          <w:lang w:val="en-US"/>
+        </w:rPr>
+        <w:t>$CURRENT</w:t>
+      </w:r>
+      <w:r>
+        <w:rPr>
+          <w:lang w:val="en-US"/>
+        </w:rPr>
+        <w:t>MAILBOX</w:t>
+      </w:r>
+      <w:r>
+        <w:rPr>
+          <w:lang w:val="en-US"/>
+        </w:rPr>
+        <w:t>EXTATTR</w:t>
+      </w:r>
+      <w:r>
+        <w:rPr>
+          <w:lang w:val="en-US"/>
+        </w:rPr>
+        <w:t>9</w:t>
+      </w:r>
+      <w:r>
+        <w:rPr>
+          <w:lang w:val="en-US"/>
+        </w:rPr>
+        <w:t>$</w:t>
+      </w:r>
+    </w:p>
+    <w:p>
+      <w:pPr>
+        <w:rPr>
+          <w:lang w:val="en-US"/>
+        </w:rPr>
+      </w:pPr>
+      <w:r>
+        <w:rPr>
+          <w:lang w:val="en-US"/>
+        </w:rPr>
+        <w:t>CURRENT</w:t>
+      </w:r>
+      <w:r>
+        <w:rPr>
+          <w:lang w:val="en-US"/>
+        </w:rPr>
+        <w:t>MAILBOX</w:t>
+      </w:r>
+      <w:r>
+        <w:rPr>
+          <w:lang w:val="en-US"/>
+        </w:rPr>
+        <w:t xml:space="preserve">EXTATTR10: </w:t>
+      </w:r>
+      <w:r>
+        <w:rPr>
+          <w:lang w:val="en-US"/>
+        </w:rPr>
+        <w:t>$CURRENT</w:t>
+      </w:r>
+      <w:r>
+        <w:rPr>
+          <w:lang w:val="en-US"/>
+        </w:rPr>
+        <w:t>MAILBOX</w:t>
+      </w:r>
+      <w:r>
+        <w:rPr>
+          <w:lang w:val="en-US"/>
+        </w:rPr>
+        <w:t>EXTATTR1</w:t>
+      </w:r>
+      <w:r>
+        <w:rPr>
+          <w:lang w:val="en-US"/>
+        </w:rPr>
+        <w:t>0</w:t>
+      </w:r>
+      <w:r>
+        <w:rPr>
+          <w:lang w:val="en-US"/>
+        </w:rPr>
+        <w:t>$</w:t>
+      </w:r>
+    </w:p>
+    <w:p>
+      <w:pPr>
+        <w:rPr>
+          <w:lang w:val="en-US"/>
+        </w:rPr>
+      </w:pPr>
+      <w:r>
+        <w:rPr>
+          <w:lang w:val="en-US"/>
+        </w:rPr>
+        <w:t>CURRENT</w:t>
+      </w:r>
+      <w:r>
+        <w:rPr>
+          <w:lang w:val="en-US"/>
+        </w:rPr>
+        <w:t>MAILBOX</w:t>
+      </w:r>
+      <w:r>
+        <w:rPr>
+          <w:lang w:val="en-US"/>
+        </w:rPr>
+        <w:t xml:space="preserve">EXTATTR11: </w:t>
+      </w:r>
+      <w:r>
+        <w:rPr>
+          <w:lang w:val="en-US"/>
+        </w:rPr>
+        <w:t>$CURRENT</w:t>
+      </w:r>
+      <w:r>
+        <w:rPr>
+          <w:lang w:val="en-US"/>
+        </w:rPr>
+        <w:t>MAILBOX</w:t>
+      </w:r>
+      <w:r>
+        <w:rPr>
+          <w:lang w:val="en-US"/>
+        </w:rPr>
+        <w:t>EXTATTR1</w:t>
+      </w:r>
+      <w:r>
+        <w:rPr>
+          <w:lang w:val="en-US"/>
+        </w:rPr>
+        <w:t>1</w:t>
+      </w:r>
+      <w:r>
+        <w:rPr>
+          <w:lang w:val="en-US"/>
+        </w:rPr>
+        <w:t>$</w:t>
+      </w:r>
+    </w:p>
+    <w:p>
+      <w:pPr>
+        <w:rPr>
+          <w:lang w:val="en-US"/>
+        </w:rPr>
+      </w:pPr>
+      <w:r>
+        <w:rPr>
+          <w:lang w:val="en-US"/>
+        </w:rPr>
+        <w:t>CURRENT</w:t>
+      </w:r>
+      <w:r>
+        <w:rPr>
+          <w:lang w:val="en-US"/>
+        </w:rPr>
+        <w:t>MAILBOX</w:t>
+      </w:r>
+      <w:r>
+        <w:rPr>
+          <w:lang w:val="en-US"/>
+        </w:rPr>
+        <w:t xml:space="preserve">EXTATTR12: </w:t>
+      </w:r>
+      <w:r>
+        <w:rPr>
+          <w:lang w:val="en-US"/>
+        </w:rPr>
+        <w:t>$CURRENT</w:t>
+      </w:r>
+      <w:r>
+        <w:rPr>
+          <w:lang w:val="en-US"/>
+        </w:rPr>
+        <w:t>MAILBOX</w:t>
+      </w:r>
+      <w:r>
+        <w:rPr>
+          <w:lang w:val="en-US"/>
+        </w:rPr>
+        <w:t>EXTATTR1</w:t>
+      </w:r>
+      <w:r>
+        <w:rPr>
+          <w:lang w:val="en-US"/>
+        </w:rPr>
+        <w:t>2</w:t>
+      </w:r>
+      <w:r>
+        <w:rPr>
+          <w:lang w:val="en-US"/>
+        </w:rPr>
+        <w:t>$</w:t>
+      </w:r>
+    </w:p>
+    <w:p>
+      <w:pPr>
+        <w:rPr>
+          <w:lang w:val="en-US"/>
+        </w:rPr>
+      </w:pPr>
+      <w:r>
+        <w:rPr>
+          <w:lang w:val="en-US"/>
+        </w:rPr>
+        <w:t>CURRENT</w:t>
+      </w:r>
+      <w:r>
+        <w:rPr>
+          <w:lang w:val="en-US"/>
+        </w:rPr>
+        <w:t>MAILBOX</w:t>
+      </w:r>
+      <w:r>
+        <w:rPr>
+          <w:lang w:val="en-US"/>
+        </w:rPr>
+        <w:t xml:space="preserve">EXTATTR13: </w:t>
+      </w:r>
+      <w:r>
+        <w:rPr>
+          <w:lang w:val="en-US"/>
+        </w:rPr>
+        <w:t>$CURRENT</w:t>
+      </w:r>
+      <w:r>
+        <w:rPr>
+          <w:lang w:val="en-US"/>
+        </w:rPr>
+        <w:t>MAILBOX</w:t>
+      </w:r>
+      <w:r>
+        <w:rPr>
+          <w:lang w:val="en-US"/>
+        </w:rPr>
+        <w:t>EXTATTR1</w:t>
+      </w:r>
+      <w:r>
+        <w:rPr>
+          <w:lang w:val="en-US"/>
+        </w:rPr>
+        <w:t>3</w:t>
+      </w:r>
+      <w:r>
+        <w:rPr>
+          <w:lang w:val="en-US"/>
+        </w:rPr>
+        <w:t>$</w:t>
+      </w:r>
+    </w:p>
+    <w:p>
+      <w:pPr>
+        <w:rPr>
+          <w:lang w:val="en-US"/>
+        </w:rPr>
+      </w:pPr>
+      <w:r>
+        <w:rPr>
+          <w:lang w:val="en-US"/>
+        </w:rPr>
+        <w:t>CURRENT</w:t>
+      </w:r>
+      <w:r>
+        <w:rPr>
+          <w:lang w:val="en-US"/>
+        </w:rPr>
+        <w:t>MAILBOX</w:t>
+      </w:r>
+      <w:r>
+        <w:rPr>
+          <w:lang w:val="en-US"/>
+        </w:rPr>
+        <w:t xml:space="preserve">EXTATTR14: </w:t>
+      </w:r>
+      <w:r>
+        <w:rPr>
+          <w:lang w:val="en-US"/>
+        </w:rPr>
+        <w:t>$CURRENT</w:t>
+      </w:r>
+      <w:r>
+        <w:rPr>
+          <w:lang w:val="en-US"/>
+        </w:rPr>
+        <w:t>MAILBOX</w:t>
+      </w:r>
+      <w:r>
+        <w:rPr>
+          <w:lang w:val="en-US"/>
+        </w:rPr>
+        <w:t>EXTATTR1</w:t>
+      </w:r>
+      <w:r>
+        <w:rPr>
+          <w:lang w:val="en-US"/>
+        </w:rPr>
+        <w:t>4</w:t>
+      </w:r>
+      <w:r>
+        <w:rPr>
+          <w:lang w:val="en-US"/>
+        </w:rPr>
+        <w:t>$</w:t>
+      </w:r>
+    </w:p>
+    <w:p>
+      <w:pPr>
+        <w:rPr>
+          <w:lang w:val="en-US"/>
+        </w:rPr>
+      </w:pPr>
+      <w:r>
+        <w:rPr>
+          <w:lang w:val="en-US"/>
+        </w:rPr>
+        <w:t>CURRENT</w:t>
+      </w:r>
+      <w:r>
+        <w:rPr>
+          <w:lang w:val="en-US"/>
+        </w:rPr>
+        <w:t>MAILBOX</w:t>
+      </w:r>
+      <w:r>
+        <w:rPr>
+          <w:lang w:val="en-US"/>
+        </w:rPr>
+        <w:t xml:space="preserve">EXTATTR15: </w:t>
+      </w:r>
+      <w:r>
+        <w:rPr>
+          <w:lang w:val="en-US"/>
+        </w:rPr>
+        <w:t>$CURRENT</w:t>
+      </w:r>
+      <w:r>
+        <w:rPr>
+          <w:lang w:val="en-US"/>
+        </w:rPr>
+        <w:t>MAILBOX</w:t>
+      </w:r>
+      <w:r>
+        <w:rPr>
+          <w:lang w:val="en-US"/>
+        </w:rPr>
+        <w:t>EXTATTR1</w:t>
+      </w:r>
+      <w:r>
+        <w:rPr>
+          <w:lang w:val="en-US"/>
+        </w:rPr>
+        <w:t>5</w:t>
+      </w:r>
+      <w:r>
+        <w:rPr>
+          <w:lang w:val="en-US"/>
+        </w:rPr>
+        <w:t>$</w:t>
+      </w:r>
+    </w:p>
+    <w:p>
+      <w:pPr>
+        <w:rPr>
+          <w:lang w:val="en-US"/>
+        </w:rPr>
+      </w:pPr>
+    </w:p>
+    <w:p>
+      <w:pPr>
         <w:pStyle w:val="berschrift1"/>
         <w:rPr>
           <w:lang w:val="en-US"/>
@@ -746,6 +3024,831 @@
           <w:lang w:val="en-GB"/>
         </w:rPr>
         <w:t>CURRENTMAILBOXMANAGERMAIL: $CURRENTMAILBOXMANAGERMAIL$</w:t>
+      </w:r>
+    </w:p>
+    <w:p>
+      <w:pPr>
+        <w:rPr>
+          <w:lang w:val="en-US"/>
+        </w:rPr>
+      </w:pPr>
+      <w:r>
+        <w:rPr>
+          <w:lang w:val="en-US"/>
+        </w:rPr>
+        <w:t>CURRENT</w:t>
+      </w:r>
+      <w:r>
+        <w:rPr>
+          <w:lang w:val="en-US"/>
+        </w:rPr>
+        <w:t>MAILBOXMANAGER</w:t>
+      </w:r>
+      <w:r>
+        <w:rPr>
+          <w:lang w:val="en-US"/>
+        </w:rPr>
+        <w:t xml:space="preserve">EXTATTR1: </w:t>
+      </w:r>
+      <w:r>
+        <w:rPr>
+          <w:lang w:val="en-US"/>
+        </w:rPr>
+        <w:t>$CURRENT</w:t>
+      </w:r>
+      <w:r>
+        <w:rPr>
+          <w:lang w:val="en-US"/>
+        </w:rPr>
+        <w:t>MAILBOXMANAGER</w:t>
+      </w:r>
+      <w:r>
+        <w:rPr>
+          <w:lang w:val="en-US"/>
+        </w:rPr>
+        <w:t>EXTATTR</w:t>
+      </w:r>
+      <w:r>
+        <w:rPr>
+          <w:lang w:val="en-US"/>
+        </w:rPr>
+        <w:t>1</w:t>
+      </w:r>
+      <w:r>
+        <w:rPr>
+          <w:lang w:val="en-US"/>
+        </w:rPr>
+        <w:t>$</w:t>
+      </w:r>
+    </w:p>
+    <w:p>
+      <w:pPr>
+        <w:rPr>
+          <w:lang w:val="en-US"/>
+        </w:rPr>
+      </w:pPr>
+      <w:r>
+        <w:rPr>
+          <w:lang w:val="en-US"/>
+        </w:rPr>
+        <w:t>CURRENT</w:t>
+      </w:r>
+      <w:r>
+        <w:rPr>
+          <w:lang w:val="en-US"/>
+        </w:rPr>
+        <w:t>MAILBOXMANAGER</w:t>
+      </w:r>
+      <w:r>
+        <w:rPr>
+          <w:lang w:val="en-US"/>
+        </w:rPr>
+        <w:t xml:space="preserve">EXTATTR2: </w:t>
+      </w:r>
+      <w:r>
+        <w:rPr>
+          <w:lang w:val="en-US"/>
+        </w:rPr>
+        <w:t>$CURRENT</w:t>
+      </w:r>
+      <w:r>
+        <w:rPr>
+          <w:lang w:val="en-US"/>
+        </w:rPr>
+        <w:t>MAILBOXMANAGER</w:t>
+      </w:r>
+      <w:r>
+        <w:rPr>
+          <w:lang w:val="en-US"/>
+        </w:rPr>
+        <w:t>EXTATTR</w:t>
+      </w:r>
+      <w:r>
+        <w:rPr>
+          <w:lang w:val="en-US"/>
+        </w:rPr>
+        <w:t>2</w:t>
+      </w:r>
+      <w:r>
+        <w:rPr>
+          <w:lang w:val="en-US"/>
+        </w:rPr>
+        <w:t>$</w:t>
+      </w:r>
+    </w:p>
+    <w:p>
+      <w:pPr>
+        <w:rPr>
+          <w:lang w:val="en-US"/>
+        </w:rPr>
+      </w:pPr>
+      <w:r>
+        <w:rPr>
+          <w:lang w:val="en-US"/>
+        </w:rPr>
+        <w:t>CURRENT</w:t>
+      </w:r>
+      <w:r>
+        <w:rPr>
+          <w:lang w:val="en-US"/>
+        </w:rPr>
+        <w:t>MAILBOXMANAGER</w:t>
+      </w:r>
+      <w:r>
+        <w:rPr>
+          <w:lang w:val="en-US"/>
+        </w:rPr>
+        <w:t xml:space="preserve">EXTATTR3: </w:t>
+      </w:r>
+      <w:r>
+        <w:rPr>
+          <w:lang w:val="en-US"/>
+        </w:rPr>
+        <w:t>$CURRENT</w:t>
+      </w:r>
+      <w:r>
+        <w:rPr>
+          <w:lang w:val="en-US"/>
+        </w:rPr>
+        <w:t>MAILBOXMANAGER</w:t>
+      </w:r>
+      <w:r>
+        <w:rPr>
+          <w:lang w:val="en-US"/>
+        </w:rPr>
+        <w:t>EXTATTR</w:t>
+      </w:r>
+      <w:r>
+        <w:rPr>
+          <w:lang w:val="en-US"/>
+        </w:rPr>
+        <w:t>3</w:t>
+      </w:r>
+      <w:r>
+        <w:rPr>
+          <w:lang w:val="en-US"/>
+        </w:rPr>
+        <w:t>$</w:t>
+      </w:r>
+    </w:p>
+    <w:p>
+      <w:pPr>
+        <w:rPr>
+          <w:lang w:val="en-US"/>
+        </w:rPr>
+      </w:pPr>
+      <w:r>
+        <w:rPr>
+          <w:lang w:val="en-US"/>
+        </w:rPr>
+        <w:t>CURRENT</w:t>
+      </w:r>
+      <w:r>
+        <w:rPr>
+          <w:lang w:val="en-US"/>
+        </w:rPr>
+        <w:t>MAILBOXMANAGER</w:t>
+      </w:r>
+      <w:r>
+        <w:rPr>
+          <w:lang w:val="en-US"/>
+        </w:rPr>
+        <w:t xml:space="preserve">EXTATTR4: </w:t>
+      </w:r>
+      <w:r>
+        <w:rPr>
+          <w:lang w:val="en-US"/>
+        </w:rPr>
+        <w:t>$CURRENT</w:t>
+      </w:r>
+      <w:r>
+        <w:rPr>
+          <w:lang w:val="en-US"/>
+        </w:rPr>
+        <w:t>MAILBOXMANAGER</w:t>
+      </w:r>
+      <w:r>
+        <w:rPr>
+          <w:lang w:val="en-US"/>
+        </w:rPr>
+        <w:t>EXTATTR</w:t>
+      </w:r>
+      <w:r>
+        <w:rPr>
+          <w:lang w:val="en-US"/>
+        </w:rPr>
+        <w:t>4</w:t>
+      </w:r>
+      <w:r>
+        <w:rPr>
+          <w:lang w:val="en-US"/>
+        </w:rPr>
+        <w:t>$</w:t>
+      </w:r>
+    </w:p>
+    <w:p>
+      <w:pPr>
+        <w:rPr>
+          <w:lang w:val="en-US"/>
+        </w:rPr>
+      </w:pPr>
+      <w:r>
+        <w:rPr>
+          <w:lang w:val="en-US"/>
+        </w:rPr>
+        <w:t>CURRENT</w:t>
+      </w:r>
+      <w:r>
+        <w:rPr>
+          <w:lang w:val="en-US"/>
+        </w:rPr>
+        <w:t>MAILBOXMANAGER</w:t>
+      </w:r>
+      <w:r>
+        <w:rPr>
+          <w:lang w:val="en-US"/>
+        </w:rPr>
+        <w:t xml:space="preserve">EXTATTR5: </w:t>
+      </w:r>
+      <w:r>
+        <w:rPr>
+          <w:lang w:val="en-US"/>
+        </w:rPr>
+        <w:t>$CURRENT</w:t>
+      </w:r>
+      <w:r>
+        <w:rPr>
+          <w:lang w:val="en-US"/>
+        </w:rPr>
+        <w:t>MAILBOXMANAGER</w:t>
+      </w:r>
+      <w:r>
+        <w:rPr>
+          <w:lang w:val="en-US"/>
+        </w:rPr>
+        <w:t>EXTATTR</w:t>
+      </w:r>
+      <w:r>
+        <w:rPr>
+          <w:lang w:val="en-US"/>
+        </w:rPr>
+        <w:t>5</w:t>
+      </w:r>
+      <w:r>
+        <w:rPr>
+          <w:lang w:val="en-US"/>
+        </w:rPr>
+        <w:t>$</w:t>
+      </w:r>
+    </w:p>
+    <w:p>
+      <w:pPr>
+        <w:rPr>
+          <w:lang w:val="en-US"/>
+        </w:rPr>
+      </w:pPr>
+      <w:r>
+        <w:rPr>
+          <w:lang w:val="en-US"/>
+        </w:rPr>
+        <w:t>CURRENT</w:t>
+      </w:r>
+      <w:r>
+        <w:rPr>
+          <w:lang w:val="en-US"/>
+        </w:rPr>
+        <w:t>MAILBOXMANAGER</w:t>
+      </w:r>
+      <w:r>
+        <w:rPr>
+          <w:lang w:val="en-US"/>
+        </w:rPr>
+        <w:t xml:space="preserve">EXTATTR6: </w:t>
+      </w:r>
+      <w:r>
+        <w:rPr>
+          <w:lang w:val="en-US"/>
+        </w:rPr>
+        <w:t>$CURRENT</w:t>
+      </w:r>
+      <w:r>
+        <w:rPr>
+          <w:lang w:val="en-US"/>
+        </w:rPr>
+        <w:t>MAILBOXMANAGER</w:t>
+      </w:r>
+      <w:r>
+        <w:rPr>
+          <w:lang w:val="en-US"/>
+        </w:rPr>
+        <w:t>EXTATTR</w:t>
+      </w:r>
+      <w:r>
+        <w:rPr>
+          <w:lang w:val="en-US"/>
+        </w:rPr>
+        <w:t>6</w:t>
+      </w:r>
+      <w:r>
+        <w:rPr>
+          <w:lang w:val="en-US"/>
+        </w:rPr>
+        <w:t>$</w:t>
+      </w:r>
+    </w:p>
+    <w:p>
+      <w:pPr>
+        <w:rPr>
+          <w:lang w:val="en-US"/>
+        </w:rPr>
+      </w:pPr>
+      <w:r>
+        <w:rPr>
+          <w:lang w:val="en-US"/>
+        </w:rPr>
+        <w:t>CURRENT</w:t>
+      </w:r>
+      <w:r>
+        <w:rPr>
+          <w:lang w:val="en-US"/>
+        </w:rPr>
+        <w:t>MAILBOXMANAGER</w:t>
+      </w:r>
+      <w:r>
+        <w:rPr>
+          <w:lang w:val="en-US"/>
+        </w:rPr>
+        <w:t xml:space="preserve">EXTATTR7: </w:t>
+      </w:r>
+      <w:r>
+        <w:rPr>
+          <w:lang w:val="en-US"/>
+        </w:rPr>
+        <w:t>$CURRENT</w:t>
+      </w:r>
+      <w:r>
+        <w:rPr>
+          <w:lang w:val="en-US"/>
+        </w:rPr>
+        <w:t>MAILBOXMANAGER</w:t>
+      </w:r>
+      <w:r>
+        <w:rPr>
+          <w:lang w:val="en-US"/>
+        </w:rPr>
+        <w:t>EXTATTR</w:t>
+      </w:r>
+      <w:r>
+        <w:rPr>
+          <w:lang w:val="en-US"/>
+        </w:rPr>
+        <w:t>7</w:t>
+      </w:r>
+      <w:r>
+        <w:rPr>
+          <w:lang w:val="en-US"/>
+        </w:rPr>
+        <w:t>$</w:t>
+      </w:r>
+    </w:p>
+    <w:p>
+      <w:pPr>
+        <w:rPr>
+          <w:lang w:val="en-US"/>
+        </w:rPr>
+      </w:pPr>
+      <w:r>
+        <w:rPr>
+          <w:lang w:val="en-US"/>
+        </w:rPr>
+        <w:t>CURRENT</w:t>
+      </w:r>
+      <w:r>
+        <w:rPr>
+          <w:lang w:val="en-US"/>
+        </w:rPr>
+        <w:t>MAILBOXMANAGER</w:t>
+      </w:r>
+      <w:r>
+        <w:rPr>
+          <w:lang w:val="en-US"/>
+        </w:rPr>
+        <w:t xml:space="preserve">EXTATTR8: </w:t>
+      </w:r>
+      <w:r>
+        <w:rPr>
+          <w:lang w:val="en-US"/>
+        </w:rPr>
+        <w:t>$CURRENT</w:t>
+      </w:r>
+      <w:r>
+        <w:rPr>
+          <w:lang w:val="en-US"/>
+        </w:rPr>
+        <w:t>MAILBOXMANAGER</w:t>
+      </w:r>
+      <w:r>
+        <w:rPr>
+          <w:lang w:val="en-US"/>
+        </w:rPr>
+        <w:t>EXTATTR</w:t>
+      </w:r>
+      <w:r>
+        <w:rPr>
+          <w:lang w:val="en-US"/>
+        </w:rPr>
+        <w:t>8</w:t>
+      </w:r>
+      <w:r>
+        <w:rPr>
+          <w:lang w:val="en-US"/>
+        </w:rPr>
+        <w:t>$</w:t>
+      </w:r>
+    </w:p>
+    <w:p>
+      <w:pPr>
+        <w:rPr>
+          <w:lang w:val="en-US"/>
+        </w:rPr>
+      </w:pPr>
+      <w:r>
+        <w:rPr>
+          <w:lang w:val="en-US"/>
+        </w:rPr>
+        <w:t>CURRENT</w:t>
+      </w:r>
+      <w:r>
+        <w:rPr>
+          <w:lang w:val="en-US"/>
+        </w:rPr>
+        <w:t>MAILBOXMANAGER</w:t>
+      </w:r>
+      <w:r>
+        <w:rPr>
+          <w:lang w:val="en-US"/>
+        </w:rPr>
+        <w:t xml:space="preserve">EXTATTR9: </w:t>
+      </w:r>
+      <w:r>
+        <w:rPr>
+          <w:lang w:val="en-US"/>
+        </w:rPr>
+        <w:t>$CURRENT</w:t>
+      </w:r>
+      <w:r>
+        <w:rPr>
+          <w:lang w:val="en-US"/>
+        </w:rPr>
+        <w:t>MAILBOXMANAGER</w:t>
+      </w:r>
+      <w:r>
+        <w:rPr>
+          <w:lang w:val="en-US"/>
+        </w:rPr>
+        <w:t>EXTATTR</w:t>
+      </w:r>
+      <w:r>
+        <w:rPr>
+          <w:lang w:val="en-US"/>
+        </w:rPr>
+        <w:t>9</w:t>
+      </w:r>
+      <w:r>
+        <w:rPr>
+          <w:lang w:val="en-US"/>
+        </w:rPr>
+        <w:t>$</w:t>
+      </w:r>
+    </w:p>
+    <w:p>
+      <w:pPr>
+        <w:rPr>
+          <w:lang w:val="en-US"/>
+        </w:rPr>
+      </w:pPr>
+      <w:r>
+        <w:rPr>
+          <w:lang w:val="en-US"/>
+        </w:rPr>
+        <w:t>CURRENT</w:t>
+      </w:r>
+      <w:r>
+        <w:rPr>
+          <w:lang w:val="en-US"/>
+        </w:rPr>
+        <w:t>MAILBOXMANAGER</w:t>
+      </w:r>
+      <w:r>
+        <w:rPr>
+          <w:lang w:val="en-US"/>
+        </w:rPr>
+        <w:t xml:space="preserve">EXTATTR10: </w:t>
+      </w:r>
+      <w:r>
+        <w:rPr>
+          <w:lang w:val="en-US"/>
+        </w:rPr>
+        <w:t>$CURRENT</w:t>
+      </w:r>
+      <w:r>
+        <w:rPr>
+          <w:lang w:val="en-US"/>
+        </w:rPr>
+        <w:t>MAILBOXMANAGER</w:t>
+      </w:r>
+      <w:r>
+        <w:rPr>
+          <w:lang w:val="en-US"/>
+        </w:rPr>
+        <w:t>EXTATTR1</w:t>
+      </w:r>
+      <w:r>
+        <w:rPr>
+          <w:lang w:val="en-US"/>
+        </w:rPr>
+        <w:t>0</w:t>
+      </w:r>
+      <w:r>
+        <w:rPr>
+          <w:lang w:val="en-US"/>
+        </w:rPr>
+        <w:t>$</w:t>
+      </w:r>
+    </w:p>
+    <w:p>
+      <w:pPr>
+        <w:rPr>
+          <w:lang w:val="en-US"/>
+        </w:rPr>
+      </w:pPr>
+      <w:r>
+        <w:rPr>
+          <w:lang w:val="en-US"/>
+        </w:rPr>
+        <w:t>CURRENT</w:t>
+      </w:r>
+      <w:r>
+        <w:rPr>
+          <w:lang w:val="en-US"/>
+        </w:rPr>
+        <w:t>MAILBOXMANAGER</w:t>
+      </w:r>
+      <w:r>
+        <w:rPr>
+          <w:lang w:val="en-US"/>
+        </w:rPr>
+        <w:t xml:space="preserve">EXTATTR11: </w:t>
+      </w:r>
+      <w:r>
+        <w:rPr>
+          <w:lang w:val="en-US"/>
+        </w:rPr>
+        <w:t>$CURRENT</w:t>
+      </w:r>
+      <w:r>
+        <w:rPr>
+          <w:lang w:val="en-US"/>
+        </w:rPr>
+        <w:t>MAILBOXMANAGER</w:t>
+      </w:r>
+      <w:r>
+        <w:rPr>
+          <w:lang w:val="en-US"/>
+        </w:rPr>
+        <w:t>EXTATTR1</w:t>
+      </w:r>
+      <w:r>
+        <w:rPr>
+          <w:lang w:val="en-US"/>
+        </w:rPr>
+        <w:t>1</w:t>
+      </w:r>
+      <w:r>
+        <w:rPr>
+          <w:lang w:val="en-US"/>
+        </w:rPr>
+        <w:t>$</w:t>
+      </w:r>
+    </w:p>
+    <w:p>
+      <w:pPr>
+        <w:rPr>
+          <w:lang w:val="en-US"/>
+        </w:rPr>
+      </w:pPr>
+      <w:r>
+        <w:rPr>
+          <w:lang w:val="en-US"/>
+        </w:rPr>
+        <w:t>CURRENT</w:t>
+      </w:r>
+      <w:r>
+        <w:rPr>
+          <w:lang w:val="en-US"/>
+        </w:rPr>
+        <w:t>MAILBOXMANAGER</w:t>
+      </w:r>
+      <w:r>
+        <w:rPr>
+          <w:lang w:val="en-US"/>
+        </w:rPr>
+        <w:t xml:space="preserve">EXTATTR12: </w:t>
+      </w:r>
+      <w:r>
+        <w:rPr>
+          <w:lang w:val="en-US"/>
+        </w:rPr>
+        <w:t>$CURRENT</w:t>
+      </w:r>
+      <w:r>
+        <w:rPr>
+          <w:lang w:val="en-US"/>
+        </w:rPr>
+        <w:t>MAILBOXMANAGER</w:t>
+      </w:r>
+      <w:r>
+        <w:rPr>
+          <w:lang w:val="en-US"/>
+        </w:rPr>
+        <w:t>EXTATTR1</w:t>
+      </w:r>
+      <w:r>
+        <w:rPr>
+          <w:lang w:val="en-US"/>
+        </w:rPr>
+        <w:t>2</w:t>
+      </w:r>
+      <w:r>
+        <w:rPr>
+          <w:lang w:val="en-US"/>
+        </w:rPr>
+        <w:t>$</w:t>
+      </w:r>
+    </w:p>
+    <w:p>
+      <w:pPr>
+        <w:rPr>
+          <w:lang w:val="en-US"/>
+        </w:rPr>
+      </w:pPr>
+      <w:r>
+        <w:rPr>
+          <w:lang w:val="en-US"/>
+        </w:rPr>
+        <w:t>CURRENT</w:t>
+      </w:r>
+      <w:r>
+        <w:rPr>
+          <w:lang w:val="en-US"/>
+        </w:rPr>
+        <w:t>MAILBOXMANAGER</w:t>
+      </w:r>
+      <w:r>
+        <w:rPr>
+          <w:lang w:val="en-US"/>
+        </w:rPr>
+        <w:t xml:space="preserve">EXTATTR13: </w:t>
+      </w:r>
+      <w:r>
+        <w:rPr>
+          <w:lang w:val="en-US"/>
+        </w:rPr>
+        <w:t>$CURRENT</w:t>
+      </w:r>
+      <w:r>
+        <w:rPr>
+          <w:lang w:val="en-US"/>
+        </w:rPr>
+        <w:t>MAILBOXMANAGER</w:t>
+      </w:r>
+      <w:r>
+        <w:rPr>
+          <w:lang w:val="en-US"/>
+        </w:rPr>
+        <w:t>EXTATTR1</w:t>
+      </w:r>
+      <w:r>
+        <w:rPr>
+          <w:lang w:val="en-US"/>
+        </w:rPr>
+        <w:t>3</w:t>
+      </w:r>
+      <w:r>
+        <w:rPr>
+          <w:lang w:val="en-US"/>
+        </w:rPr>
+        <w:t>$</w:t>
+      </w:r>
+    </w:p>
+    <w:p>
+      <w:pPr>
+        <w:rPr>
+          <w:lang w:val="en-US"/>
+        </w:rPr>
+      </w:pPr>
+      <w:r>
+        <w:rPr>
+          <w:lang w:val="en-US"/>
+        </w:rPr>
+        <w:t>CURRENT</w:t>
+      </w:r>
+      <w:r>
+        <w:rPr>
+          <w:lang w:val="en-US"/>
+        </w:rPr>
+        <w:t>MAILBOXMANAGER</w:t>
+      </w:r>
+      <w:r>
+        <w:rPr>
+          <w:lang w:val="en-US"/>
+        </w:rPr>
+        <w:t xml:space="preserve">EXTATTR14: </w:t>
+      </w:r>
+      <w:r>
+        <w:rPr>
+          <w:lang w:val="en-US"/>
+        </w:rPr>
+        <w:t>$CURRENT</w:t>
+      </w:r>
+      <w:r>
+        <w:rPr>
+          <w:lang w:val="en-US"/>
+        </w:rPr>
+        <w:t>MAILBOXMANAGER</w:t>
+      </w:r>
+      <w:r>
+        <w:rPr>
+          <w:lang w:val="en-US"/>
+        </w:rPr>
+        <w:t>EXTATTR1</w:t>
+      </w:r>
+      <w:r>
+        <w:rPr>
+          <w:lang w:val="en-US"/>
+        </w:rPr>
+        <w:t>4</w:t>
+      </w:r>
+      <w:r>
+        <w:rPr>
+          <w:lang w:val="en-US"/>
+        </w:rPr>
+        <w:t>$</w:t>
+      </w:r>
+    </w:p>
+    <w:p>
+      <w:pPr>
+        <w:rPr>
+          <w:lang w:val="en-US"/>
+        </w:rPr>
+      </w:pPr>
+      <w:r>
+        <w:rPr>
+          <w:lang w:val="en-US"/>
+        </w:rPr>
+        <w:t>CURRENT</w:t>
+      </w:r>
+      <w:r>
+        <w:rPr>
+          <w:lang w:val="en-US"/>
+        </w:rPr>
+        <w:t>MAILBOXMANAGER</w:t>
+      </w:r>
+      <w:r>
+        <w:rPr>
+          <w:lang w:val="en-US"/>
+        </w:rPr>
+        <w:t xml:space="preserve">EXTATTR15: </w:t>
+      </w:r>
+      <w:r>
+        <w:rPr>
+          <w:lang w:val="en-US"/>
+        </w:rPr>
+        <w:t>$CURRENT</w:t>
+      </w:r>
+      <w:r>
+        <w:rPr>
+          <w:lang w:val="en-US"/>
+        </w:rPr>
+        <w:t>MAILBOXMANAGER</w:t>
+      </w:r>
+      <w:r>
+        <w:rPr>
+          <w:lang w:val="en-US"/>
+        </w:rPr>
+        <w:t>EXTATTR1</w:t>
+      </w:r>
+      <w:r>
+        <w:rPr>
+          <w:lang w:val="en-US"/>
+        </w:rPr>
+        <w:t>5</w:t>
+      </w:r>
+      <w:r>
+        <w:rPr>
+          <w:lang w:val="en-US"/>
+        </w:rPr>
+        <w:t>$</w:t>
       </w:r>
     </w:p>
     <w:p>
@@ -770,9 +3873,9 @@
         <w:tblLook w:val="04A0" w:firstRow="1" w:lastRow="0" w:firstColumn="1" w:lastColumn="0" w:noHBand="0" w:noVBand="1"/>
       </w:tblPr>
       <w:tblGrid>
-        <w:gridCol w:w="932"/>
-        <w:gridCol w:w="3529"/>
-        <w:gridCol w:w="4601"/>
+        <w:gridCol w:w="928"/>
+        <w:gridCol w:w="3511"/>
+        <w:gridCol w:w="4577"/>
       </w:tblGrid>
       <w:tr>
         <w:trPr>
@@ -853,8 +3956,6 @@
               </w:rPr>
               <w:t>$CURRENT[…</w:t>
             </w:r>
-            <w:bookmarkStart w:id="0" w:name="_GoBack"/>
-            <w:bookmarkEnd w:id="0"/>
             <w:r>
               <w:rPr>
                 <w:lang w:val="en-GB"/>
@@ -2114,7 +5215,7 @@
 </file>
 
 <file path=word/endnotes.xml><?xml version="1.0" encoding="utf-8"?>
-<w:endnotes xmlns:wpc="http://schemas.microsoft.com/office/word/2010/wordprocessingCanvas" xmlns:cx="http://schemas.microsoft.com/office/drawing/2014/chartex" xmlns:cx1="http://schemas.microsoft.com/office/drawing/2015/9/8/chartex" xmlns:mc="http://schemas.openxmlformats.org/markup-compatibility/2006" xmlns:o="urn:schemas-microsoft-com:office:office" xmlns:r="http://schemas.openxmlformats.org/officeDocument/2006/relationships" xmlns:m="http://schemas.openxmlformats.org/officeDocument/2006/math" xmlns:v="urn:schemas-microsoft-com:vml" xmlns:wp14="http://schemas.microsoft.com/office/word/2010/wordprocessingDrawing" xmlns:wp="http://schemas.openxmlformats.org/drawingml/2006/wordprocessingDrawing" xmlns:w10="urn:schemas-microsoft-com:office:word" xmlns:w="http://schemas.openxmlformats.org/wordprocessingml/2006/main" xmlns:w14="http://schemas.microsoft.com/office/word/2010/wordml" xmlns:w15="http://schemas.microsoft.com/office/word/2012/wordml" xmlns:w16se="http://schemas.microsoft.com/office/word/2015/wordml/symex" xmlns:wpg="http://schemas.microsoft.com/office/word/2010/wordprocessingGroup" xmlns:wpi="http://schemas.microsoft.com/office/word/2010/wordprocessingInk" xmlns:wne="http://schemas.microsoft.com/office/word/2006/wordml" xmlns:wps="http://schemas.microsoft.com/office/word/2010/wordprocessingShape" mc:Ignorable="w14 w15 w16se wp14">
+<w:endnotes xmlns:wpc="http://schemas.microsoft.com/office/word/2010/wordprocessingCanvas" xmlns:cx="http://schemas.microsoft.com/office/drawing/2014/chartex" xmlns:cx1="http://schemas.microsoft.com/office/drawing/2015/9/8/chartex" xmlns:cx2="http://schemas.microsoft.com/office/drawing/2015/10/21/chartex" xmlns:cx3="http://schemas.microsoft.com/office/drawing/2016/5/9/chartex" xmlns:cx4="http://schemas.microsoft.com/office/drawing/2016/5/10/chartex" xmlns:cx5="http://schemas.microsoft.com/office/drawing/2016/5/11/chartex" xmlns:cx6="http://schemas.microsoft.com/office/drawing/2016/5/12/chartex" xmlns:cx7="http://schemas.microsoft.com/office/drawing/2016/5/13/chartex" xmlns:cx8="http://schemas.microsoft.com/office/drawing/2016/5/14/chartex" xmlns:mc="http://schemas.openxmlformats.org/markup-compatibility/2006" xmlns:aink="http://schemas.microsoft.com/office/drawing/2016/ink" xmlns:am3d="http://schemas.microsoft.com/office/drawing/2017/model3d" xmlns:o="urn:schemas-microsoft-com:office:office" xmlns:r="http://schemas.openxmlformats.org/officeDocument/2006/relationships" xmlns:m="http://schemas.openxmlformats.org/officeDocument/2006/math" xmlns:v="urn:schemas-microsoft-com:vml" xmlns:wp14="http://schemas.microsoft.com/office/word/2010/wordprocessingDrawing" xmlns:wp="http://schemas.openxmlformats.org/drawingml/2006/wordprocessingDrawing" xmlns:w10="urn:schemas-microsoft-com:office:word" xmlns:w="http://schemas.openxmlformats.org/wordprocessingml/2006/main" xmlns:w14="http://schemas.microsoft.com/office/word/2010/wordml" xmlns:w15="http://schemas.microsoft.com/office/word/2012/wordml" xmlns:w16cex="http://schemas.microsoft.com/office/word/2018/wordml/cex" xmlns:w16cid="http://schemas.microsoft.com/office/word/2016/wordml/cid" xmlns:w16="http://schemas.microsoft.com/office/word/2018/wordml" xmlns:w16sdtdh="http://schemas.microsoft.com/office/word/2020/wordml/sdtdatahash" xmlns:w16se="http://schemas.microsoft.com/office/word/2015/wordml/symex" xmlns:wpg="http://schemas.microsoft.com/office/word/2010/wordprocessingGroup" xmlns:wpi="http://schemas.microsoft.com/office/word/2010/wordprocessingInk" xmlns:wne="http://schemas.microsoft.com/office/word/2006/wordml" xmlns:wps="http://schemas.microsoft.com/office/word/2010/wordprocessingShape" mc:Ignorable="w14 w15 w16se w16cid w16 w16cex w16sdtdh wp14">
   <w:endnote w:type="separator" w:id="-1">
     <w:p>
       <w:pPr>
@@ -2139,7 +5240,7 @@
 </file>
 
 <file path=word/footnotes.xml><?xml version="1.0" encoding="utf-8"?>
-<w:footnotes xmlns:wpc="http://schemas.microsoft.com/office/word/2010/wordprocessingCanvas" xmlns:cx="http://schemas.microsoft.com/office/drawing/2014/chartex" xmlns:cx1="http://schemas.microsoft.com/office/drawing/2015/9/8/chartex" xmlns:mc="http://schemas.openxmlformats.org/markup-compatibility/2006" xmlns:o="urn:schemas-microsoft-com:office:office" xmlns:r="http://schemas.openxmlformats.org/officeDocument/2006/relationships" xmlns:m="http://schemas.openxmlformats.org/officeDocument/2006/math" xmlns:v="urn:schemas-microsoft-com:vml" xmlns:wp14="http://schemas.microsoft.com/office/word/2010/wordprocessingDrawing" xmlns:wp="http://schemas.openxmlformats.org/drawingml/2006/wordprocessingDrawing" xmlns:w10="urn:schemas-microsoft-com:office:word" xmlns:w="http://schemas.openxmlformats.org/wordprocessingml/2006/main" xmlns:w14="http://schemas.microsoft.com/office/word/2010/wordml" xmlns:w15="http://schemas.microsoft.com/office/word/2012/wordml" xmlns:w16se="http://schemas.microsoft.com/office/word/2015/wordml/symex" xmlns:wpg="http://schemas.microsoft.com/office/word/2010/wordprocessingGroup" xmlns:wpi="http://schemas.microsoft.com/office/word/2010/wordprocessingInk" xmlns:wne="http://schemas.microsoft.com/office/word/2006/wordml" xmlns:wps="http://schemas.microsoft.com/office/word/2010/wordprocessingShape" mc:Ignorable="w14 w15 w16se wp14">
+<w:footnotes xmlns:wpc="http://schemas.microsoft.com/office/word/2010/wordprocessingCanvas" xmlns:cx="http://schemas.microsoft.com/office/drawing/2014/chartex" xmlns:cx1="http://schemas.microsoft.com/office/drawing/2015/9/8/chartex" xmlns:cx2="http://schemas.microsoft.com/office/drawing/2015/10/21/chartex" xmlns:cx3="http://schemas.microsoft.com/office/drawing/2016/5/9/chartex" xmlns:cx4="http://schemas.microsoft.com/office/drawing/2016/5/10/chartex" xmlns:cx5="http://schemas.microsoft.com/office/drawing/2016/5/11/chartex" xmlns:cx6="http://schemas.microsoft.com/office/drawing/2016/5/12/chartex" xmlns:cx7="http://schemas.microsoft.com/office/drawing/2016/5/13/chartex" xmlns:cx8="http://schemas.microsoft.com/office/drawing/2016/5/14/chartex" xmlns:mc="http://schemas.openxmlformats.org/markup-compatibility/2006" xmlns:aink="http://schemas.microsoft.com/office/drawing/2016/ink" xmlns:am3d="http://schemas.microsoft.com/office/drawing/2017/model3d" xmlns:o="urn:schemas-microsoft-com:office:office" xmlns:r="http://schemas.openxmlformats.org/officeDocument/2006/relationships" xmlns:m="http://schemas.openxmlformats.org/officeDocument/2006/math" xmlns:v="urn:schemas-microsoft-com:vml" xmlns:wp14="http://schemas.microsoft.com/office/word/2010/wordprocessingDrawing" xmlns:wp="http://schemas.openxmlformats.org/drawingml/2006/wordprocessingDrawing" xmlns:w10="urn:schemas-microsoft-com:office:word" xmlns:w="http://schemas.openxmlformats.org/wordprocessingml/2006/main" xmlns:w14="http://schemas.microsoft.com/office/word/2010/wordml" xmlns:w15="http://schemas.microsoft.com/office/word/2012/wordml" xmlns:w16cex="http://schemas.microsoft.com/office/word/2018/wordml/cex" xmlns:w16cid="http://schemas.microsoft.com/office/word/2016/wordml/cid" xmlns:w16="http://schemas.microsoft.com/office/word/2018/wordml" xmlns:w16sdtdh="http://schemas.microsoft.com/office/word/2020/wordml/sdtdatahash" xmlns:w16se="http://schemas.microsoft.com/office/word/2015/wordml/symex" xmlns:wpg="http://schemas.microsoft.com/office/word/2010/wordprocessingGroup" xmlns:wpi="http://schemas.microsoft.com/office/word/2010/wordprocessingInk" xmlns:wne="http://schemas.microsoft.com/office/word/2006/wordml" xmlns:wps="http://schemas.microsoft.com/office/word/2010/wordprocessingShape" mc:Ignorable="w14 w15 w16se w16cid w16 w16cex w16sdtdh wp14">
   <w:footnote w:type="separator" w:id="-1">
     <w:p>
       <w:pPr>
@@ -2164,7 +5265,7 @@
 </file>
 
 <file path=word/styles.xml><?xml version="1.0" encoding="utf-8"?>
-<w:styles xmlns:mc="http://schemas.openxmlformats.org/markup-compatibility/2006" xmlns:r="http://schemas.openxmlformats.org/officeDocument/2006/relationships" xmlns:w="http://schemas.openxmlformats.org/wordprocessingml/2006/main" xmlns:w14="http://schemas.microsoft.com/office/word/2010/wordml" xmlns:w15="http://schemas.microsoft.com/office/word/2012/wordml" xmlns:w16se="http://schemas.microsoft.com/office/word/2015/wordml/symex" mc:Ignorable="w14 w15 w16se">
+<w:styles xmlns:mc="http://schemas.openxmlformats.org/markup-compatibility/2006" xmlns:r="http://schemas.openxmlformats.org/officeDocument/2006/relationships" xmlns:w="http://schemas.openxmlformats.org/wordprocessingml/2006/main" xmlns:w14="http://schemas.microsoft.com/office/word/2010/wordml" xmlns:w15="http://schemas.microsoft.com/office/word/2012/wordml" xmlns:w16cex="http://schemas.microsoft.com/office/word/2018/wordml/cex" xmlns:w16cid="http://schemas.microsoft.com/office/word/2016/wordml/cid" xmlns:w16="http://schemas.microsoft.com/office/word/2018/wordml" xmlns:w16sdtdh="http://schemas.microsoft.com/office/word/2020/wordml/sdtdatahash" xmlns:w16se="http://schemas.microsoft.com/office/word/2015/wordml/symex" mc:Ignorable="w14 w15 w16se w16cid w16 w16cex w16sdtdh">
   <w:docDefaults>
     <w:rPrDefault>
       <w:rPr>
@@ -2180,7 +5281,7 @@
       </w:pPr>
     </w:pPrDefault>
   </w:docDefaults>
-  <w:latentStyles w:defLockedState="0" w:defUIPriority="99" w:defSemiHidden="0" w:defUnhideWhenUsed="0" w:defQFormat="0" w:count="371">
+  <w:latentStyles w:defLockedState="0" w:defUIPriority="99" w:defSemiHidden="0" w:defUnhideWhenUsed="0" w:defQFormat="0" w:count="376">
     <w:lsdException w:name="Normal" w:uiPriority="0" w:qFormat="1"/>
     <w:lsdException w:name="heading 1" w:uiPriority="9" w:qFormat="1"/>
     <w:lsdException w:name="heading 2" w:semiHidden="1" w:uiPriority="9" w:unhideWhenUsed="1" w:qFormat="1"/>
@@ -2286,7 +5387,6 @@
     <w:lsdException w:name="HTML Sample" w:semiHidden="1" w:unhideWhenUsed="1"/>
     <w:lsdException w:name="HTML Typewriter" w:semiHidden="1" w:unhideWhenUsed="1"/>
     <w:lsdException w:name="HTML Variable" w:semiHidden="1" w:unhideWhenUsed="1"/>
-    <w:lsdException w:name="Normal Table" w:semiHidden="1" w:unhideWhenUsed="1"/>
     <w:lsdException w:name="annotation subject" w:semiHidden="1" w:unhideWhenUsed="1"/>
     <w:lsdException w:name="No List" w:semiHidden="1" w:unhideWhenUsed="1"/>
     <w:lsdException w:name="Outline List 1" w:semiHidden="1" w:unhideWhenUsed="1"/>
@@ -2329,11 +5429,8 @@
     <w:lsdException w:name="Table Contemporary" w:semiHidden="1" w:unhideWhenUsed="1"/>
     <w:lsdException w:name="Table Elegant" w:semiHidden="1" w:unhideWhenUsed="1"/>
     <w:lsdException w:name="Table Professional" w:semiHidden="1" w:unhideWhenUsed="1"/>
-    <w:lsdException w:name="Table Subtle 1" w:semiHidden="1" w:unhideWhenUsed="1"/>
     <w:lsdException w:name="Table Subtle 2" w:semiHidden="1" w:unhideWhenUsed="1"/>
     <w:lsdException w:name="Table Web 1" w:semiHidden="1" w:unhideWhenUsed="1"/>
-    <w:lsdException w:name="Table Web 2" w:semiHidden="1" w:unhideWhenUsed="1"/>
-    <w:lsdException w:name="Table Web 3" w:semiHidden="1" w:unhideWhenUsed="1"/>
     <w:lsdException w:name="Balloon Text" w:semiHidden="1" w:unhideWhenUsed="1"/>
     <w:lsdException w:name="Table Grid" w:uiPriority="39"/>
     <w:lsdException w:name="Table Theme" w:semiHidden="1" w:unhideWhenUsed="1"/>
@@ -2552,6 +5649,11 @@
     <w:lsdException w:name="List Table 5 Dark Accent 6" w:uiPriority="50"/>
     <w:lsdException w:name="List Table 6 Colorful Accent 6" w:uiPriority="51"/>
     <w:lsdException w:name="List Table 7 Colorful Accent 6" w:uiPriority="52"/>
+    <w:lsdException w:name="Mention" w:semiHidden="1" w:unhideWhenUsed="1"/>
+    <w:lsdException w:name="Smart Hyperlink" w:semiHidden="1" w:unhideWhenUsed="1"/>
+    <w:lsdException w:name="Hashtag" w:semiHidden="1" w:unhideWhenUsed="1"/>
+    <w:lsdException w:name="Unresolved Mention" w:semiHidden="1" w:unhideWhenUsed="1"/>
+    <w:lsdException w:name="Smart Link" w:semiHidden="1" w:unhideWhenUsed="1"/>
   </w:latentStyles>
   <w:style w:type="paragraph" w:default="1" w:styleId="Standard">
     <w:name w:val="Normal"/>

</xml_diff>